<commit_message>
Update the documentation with the new data from the dynamic layout.
</commit_message>
<xml_diff>
--- a/documentation/OWASP DEF Description.docx
+++ b/documentation/OWASP DEF Description.docx
@@ -77,7 +77,15 @@
       </w:pPr>
       <w:r>
         <w:rPr/>
-        <w:t>Involvement is encouraged, so if you would like to contribute to this project then please join the mailing list and / or contact one of the project leaders.</w:t>
+        <w:t xml:space="preserve">Involvement is encouraged, so if you would like to contribute to this project then please join the mailing list </w:t>
+      </w:r>
+      <w:r>
+        <w:rPr/>
+        <w:t>(https://lists.owasp.org/mailman/listinfo/owasp-data-exchange-format)</w:t>
+      </w:r>
+      <w:r>
+        <w:rPr/>
+        <w:t xml:space="preserve"> and / or contact one of the project leaders.</w:t>
       </w:r>
     </w:p>
     <w:p>
@@ -173,15 +181,7 @@
       </w:pPr>
       <w:r>
         <w:rPr/>
-        <w:t xml:space="preserve">This document will describe the DEF </w:t>
-      </w:r>
-      <w:r>
-        <w:rPr/>
-        <w:t>format</w:t>
-      </w:r>
-      <w:r>
-        <w:rPr/>
-        <w:t>.</w:t>
+        <w:t>This document will describe the DEF format.</w:t>
       </w:r>
     </w:p>
     <w:p>
@@ -277,15 +277,7 @@
       </w:pPr>
       <w:r>
         <w:rPr/>
-        <w:t xml:space="preserve">OK lets descripe the format as it looks </w:t>
-      </w:r>
-      <w:r>
-        <w:rPr/>
-        <w:t>at the time of writing this</w:t>
-      </w:r>
-      <w:r>
-        <w:rPr/>
-        <w:t>.</w:t>
+        <w:t>OK lets descripe the format as it looks at the time of writing this.</w:t>
       </w:r>
     </w:p>
     <w:p>
@@ -398,7 +390,15 @@
       </w:pPr>
       <w:r>
         <w:rPr/>
-        <w:t>Then we have the Session-refrence, this should hold an overall refrence the the session that is contained in this XML file.</w:t>
+        <w:t xml:space="preserve">Then </w:t>
+      </w:r>
+      <w:r>
+        <w:rPr/>
+        <w:t xml:space="preserve">there is </w:t>
+      </w:r>
+      <w:r>
+        <w:rPr/>
+        <w:t>the Session-refrence, this should hold an overall refrence the the session that is contained in this XML file.</w:t>
       </w:r>
     </w:p>
     <w:p>
@@ -435,23 +435,7 @@
           <w:color w:val="3F7F7F"/>
           <w:sz w:val="20"/>
         </w:rPr>
-        <w:t>Session-</w:t>
-      </w:r>
-      <w:r>
-        <w:rPr>
-          <w:rFonts w:ascii="Consolas" w:hAnsi="Consolas"/>
-          <w:color w:val="3F7F7F"/>
-          <w:sz w:val="20"/>
-        </w:rPr>
-        <w:t>R</w:t>
-      </w:r>
-      <w:r>
-        <w:rPr>
-          <w:rFonts w:ascii="Consolas" w:hAnsi="Consolas"/>
-          <w:color w:val="3F7F7F"/>
-          <w:sz w:val="20"/>
-        </w:rPr>
-        <w:t>eference</w:t>
+        <w:t>Session-Reference</w:t>
       </w:r>
       <w:r>
         <w:rPr>
@@ -483,50 +467,42 @@
           <w:color w:val="3F7F7F"/>
           <w:sz w:val="20"/>
         </w:rPr>
-        <w:t>Session-</w:t>
-      </w:r>
-      <w:r>
-        <w:rPr>
-          <w:rFonts w:ascii="Consolas" w:hAnsi="Consolas"/>
-          <w:color w:val="3F7F7F"/>
-          <w:sz w:val="20"/>
-        </w:rPr>
-        <w:t>R</w:t>
-      </w:r>
-      <w:r>
-        <w:rPr>
-          <w:rFonts w:ascii="Consolas" w:hAnsi="Consolas"/>
-          <w:color w:val="3F7F7F"/>
-          <w:sz w:val="20"/>
-        </w:rPr>
-        <w:t>eference</w:t>
-      </w:r>
-      <w:r>
-        <w:rPr>
-          <w:rFonts w:ascii="Consolas" w:hAnsi="Consolas"/>
-          <w:color w:val="008080"/>
-          <w:sz w:val="20"/>
-        </w:rPr>
-        <w:t>&gt;</w:t>
-      </w:r>
-    </w:p>
-    <w:p>
-      <w:pPr>
-        <w:pStyle w:val="style0"/>
-        <w:rPr/>
-      </w:pPr>
-      <w:r>
-        <w:rPr/>
-      </w:r>
-    </w:p>
-    <w:p>
-      <w:pPr>
-        <w:pStyle w:val="style0"/>
-        <w:rPr/>
-      </w:pPr>
-      <w:r>
-        <w:rPr/>
-        <w:t>Then we have Date-Time refrence, this is when the scan was done, atm. in any date time format.</w:t>
+        <w:t>Session-Reference</w:t>
+      </w:r>
+      <w:r>
+        <w:rPr>
+          <w:rFonts w:ascii="Consolas" w:hAnsi="Consolas"/>
+          <w:color w:val="008080"/>
+          <w:sz w:val="20"/>
+        </w:rPr>
+        <w:t>&gt;</w:t>
+      </w:r>
+    </w:p>
+    <w:p>
+      <w:pPr>
+        <w:pStyle w:val="style0"/>
+        <w:rPr/>
+      </w:pPr>
+      <w:r>
+        <w:rPr/>
+      </w:r>
+    </w:p>
+    <w:p>
+      <w:pPr>
+        <w:pStyle w:val="style0"/>
+        <w:rPr/>
+      </w:pPr>
+      <w:r>
+        <w:rPr/>
+        <w:t xml:space="preserve">Then </w:t>
+      </w:r>
+      <w:r>
+        <w:rPr/>
+        <w:t>there is the</w:t>
+      </w:r>
+      <w:r>
+        <w:rPr/>
+        <w:t xml:space="preserve"> Date-Time refrence, this is when the scan was done, atm. in any date time format.</w:t>
       </w:r>
     </w:p>
     <w:p>
@@ -563,23 +539,7 @@
           <w:color w:val="3F7F7F"/>
           <w:sz w:val="20"/>
         </w:rPr>
-        <w:t>Date-</w:t>
-      </w:r>
-      <w:r>
-        <w:rPr>
-          <w:rFonts w:ascii="Consolas" w:hAnsi="Consolas"/>
-          <w:color w:val="3F7F7F"/>
-          <w:sz w:val="20"/>
-        </w:rPr>
-        <w:t>T</w:t>
-      </w:r>
-      <w:r>
-        <w:rPr>
-          <w:rFonts w:ascii="Consolas" w:hAnsi="Consolas"/>
-          <w:color w:val="3F7F7F"/>
-          <w:sz w:val="20"/>
-        </w:rPr>
-        <w:t>ime</w:t>
+        <w:t>Date-Time</w:t>
       </w:r>
       <w:r>
         <w:rPr>
@@ -611,50 +571,69 @@
           <w:color w:val="3F7F7F"/>
           <w:sz w:val="20"/>
         </w:rPr>
-        <w:t>Date-</w:t>
-      </w:r>
-      <w:r>
-        <w:rPr>
-          <w:rFonts w:ascii="Consolas" w:hAnsi="Consolas"/>
-          <w:color w:val="3F7F7F"/>
-          <w:sz w:val="20"/>
-        </w:rPr>
-        <w:t>T</w:t>
-      </w:r>
-      <w:r>
-        <w:rPr>
-          <w:rFonts w:ascii="Consolas" w:hAnsi="Consolas"/>
-          <w:color w:val="3F7F7F"/>
-          <w:sz w:val="20"/>
-        </w:rPr>
-        <w:t>ime</w:t>
-      </w:r>
-      <w:r>
-        <w:rPr>
-          <w:rFonts w:ascii="Consolas" w:hAnsi="Consolas"/>
-          <w:color w:val="008080"/>
-          <w:sz w:val="20"/>
-        </w:rPr>
-        <w:t>&gt;</w:t>
-      </w:r>
-    </w:p>
-    <w:p>
-      <w:pPr>
-        <w:pStyle w:val="style0"/>
-        <w:rPr/>
-      </w:pPr>
-      <w:r>
-        <w:rPr/>
-      </w:r>
-    </w:p>
-    <w:p>
-      <w:pPr>
-        <w:pStyle w:val="style0"/>
-        <w:rPr/>
-      </w:pPr>
-      <w:r>
-        <w:rPr/>
-        <w:t>Then we have the Scan refrence, this holds the type of scan that is done, and atm. it can be either dynamic, static or info. And I will start with describing the Dynamic format.</w:t>
+        <w:t>Date-Time</w:t>
+      </w:r>
+      <w:r>
+        <w:rPr>
+          <w:rFonts w:ascii="Consolas" w:hAnsi="Consolas"/>
+          <w:color w:val="008080"/>
+          <w:sz w:val="20"/>
+        </w:rPr>
+        <w:t>&gt;</w:t>
+      </w:r>
+    </w:p>
+    <w:p>
+      <w:pPr>
+        <w:pStyle w:val="style0"/>
+        <w:rPr/>
+      </w:pPr>
+      <w:r>
+        <w:rPr/>
+      </w:r>
+    </w:p>
+    <w:p>
+      <w:pPr>
+        <w:pStyle w:val="style0"/>
+        <w:rPr/>
+      </w:pPr>
+      <w:r>
+        <w:rPr/>
+      </w:r>
+    </w:p>
+    <w:p>
+      <w:pPr>
+        <w:pStyle w:val="style0"/>
+        <w:rPr/>
+      </w:pPr>
+      <w:r>
+        <w:rPr/>
+      </w:r>
+    </w:p>
+    <w:p>
+      <w:pPr>
+        <w:pStyle w:val="style0"/>
+        <w:rPr/>
+      </w:pPr>
+      <w:r>
+        <w:rPr/>
+      </w:r>
+    </w:p>
+    <w:p>
+      <w:pPr>
+        <w:pStyle w:val="style0"/>
+        <w:rPr/>
+      </w:pPr>
+      <w:r>
+        <w:rPr/>
+        <w:t xml:space="preserve">Then </w:t>
+      </w:r>
+      <w:r>
+        <w:rPr/>
+        <w:t>there is the</w:t>
+      </w:r>
+      <w:r>
+        <w:rPr/>
+        <w:t xml:space="preserve"> Scan refrence, this holds the type of scan that is done, and atm. it can be either dynamic, static or info. And I will start with describing the Dynamic format.</w:t>
       </w:r>
     </w:p>
     <w:p>
@@ -876,7 +855,15 @@
       </w:pPr>
       <w:r>
         <w:rPr/>
-        <w:t>Then we have the Port section, this is used for the basic information about the protocol and port the scan was done against.</w:t>
+        <w:t xml:space="preserve">Then </w:t>
+      </w:r>
+      <w:r>
+        <w:rPr/>
+        <w:t>there is the</w:t>
+      </w:r>
+      <w:r>
+        <w:rPr/>
+        <w:t xml:space="preserve"> Port section, this is used for the basic information about the protocol and port the scan was done against.</w:t>
       </w:r>
     </w:p>
     <w:p>
@@ -1004,7 +991,15 @@
       </w:pPr>
       <w:r>
         <w:rPr/>
-        <w:t>Then we have the Service section, and this holds some basic information about the service name, service product and the service product version.</w:t>
+        <w:t xml:space="preserve">Then </w:t>
+      </w:r>
+      <w:r>
+        <w:rPr/>
+        <w:t>there is the</w:t>
+      </w:r>
+      <w:r>
+        <w:rPr/>
+        <w:t xml:space="preserve"> Service section, and this holds some basic information about the service name, service product and the service product version.</w:t>
       </w:r>
     </w:p>
     <w:p>
@@ -1171,7 +1166,15 @@
       </w:pPr>
       <w:r>
         <w:rPr/>
-        <w:t>Then we have the Software-name section, and this holds the name of the Software that did the scan.</w:t>
+        <w:t xml:space="preserve">Then </w:t>
+      </w:r>
+      <w:r>
+        <w:rPr/>
+        <w:t>there is the</w:t>
+      </w:r>
+      <w:r>
+        <w:rPr/>
+        <w:t xml:space="preserve"> Software-name section, and this holds the name of the Software that did the scan.</w:t>
       </w:r>
     </w:p>
     <w:p>
@@ -1208,23 +1211,7 @@
           <w:color w:val="3F7F7F"/>
           <w:sz w:val="20"/>
         </w:rPr>
-        <w:t>Software-</w:t>
-      </w:r>
-      <w:r>
-        <w:rPr>
-          <w:rFonts w:ascii="Consolas" w:hAnsi="Consolas"/>
-          <w:color w:val="3F7F7F"/>
-          <w:sz w:val="20"/>
-        </w:rPr>
-        <w:t>N</w:t>
-      </w:r>
-      <w:r>
-        <w:rPr>
-          <w:rFonts w:ascii="Consolas" w:hAnsi="Consolas"/>
-          <w:color w:val="3F7F7F"/>
-          <w:sz w:val="20"/>
-        </w:rPr>
-        <w:t>ame</w:t>
+        <w:t>Software-Name</w:t>
       </w:r>
       <w:r>
         <w:rPr>
@@ -1256,50 +1243,42 @@
           <w:color w:val="3F7F7F"/>
           <w:sz w:val="20"/>
         </w:rPr>
-        <w:t>Software-</w:t>
-      </w:r>
-      <w:r>
-        <w:rPr>
-          <w:rFonts w:ascii="Consolas" w:hAnsi="Consolas"/>
-          <w:color w:val="3F7F7F"/>
-          <w:sz w:val="20"/>
-        </w:rPr>
-        <w:t>N</w:t>
-      </w:r>
-      <w:r>
-        <w:rPr>
-          <w:rFonts w:ascii="Consolas" w:hAnsi="Consolas"/>
-          <w:color w:val="3F7F7F"/>
-          <w:sz w:val="20"/>
-        </w:rPr>
-        <w:t>ame</w:t>
-      </w:r>
-      <w:r>
-        <w:rPr>
-          <w:rFonts w:ascii="Consolas" w:hAnsi="Consolas"/>
-          <w:color w:val="008080"/>
-          <w:sz w:val="20"/>
-        </w:rPr>
-        <w:t>&gt;</w:t>
-      </w:r>
-    </w:p>
-    <w:p>
-      <w:pPr>
-        <w:pStyle w:val="style0"/>
-        <w:rPr/>
-      </w:pPr>
-      <w:r>
-        <w:rPr/>
-      </w:r>
-    </w:p>
-    <w:p>
-      <w:pPr>
-        <w:pStyle w:val="style0"/>
-        <w:rPr/>
-      </w:pPr>
-      <w:r>
-        <w:rPr/>
-        <w:t>Then we have the Software-version section, and this should hold the version of the software that did the scan.</w:t>
+        <w:t>Software-Name</w:t>
+      </w:r>
+      <w:r>
+        <w:rPr>
+          <w:rFonts w:ascii="Consolas" w:hAnsi="Consolas"/>
+          <w:color w:val="008080"/>
+          <w:sz w:val="20"/>
+        </w:rPr>
+        <w:t>&gt;</w:t>
+      </w:r>
+    </w:p>
+    <w:p>
+      <w:pPr>
+        <w:pStyle w:val="style0"/>
+        <w:rPr/>
+      </w:pPr>
+      <w:r>
+        <w:rPr/>
+      </w:r>
+    </w:p>
+    <w:p>
+      <w:pPr>
+        <w:pStyle w:val="style0"/>
+        <w:rPr/>
+      </w:pPr>
+      <w:r>
+        <w:rPr/>
+        <w:t xml:space="preserve">Then </w:t>
+      </w:r>
+      <w:r>
+        <w:rPr/>
+        <w:t>there is the</w:t>
+      </w:r>
+      <w:r>
+        <w:rPr/>
+        <w:t xml:space="preserve"> Software-version section, and this should hold the version of the software that did the scan.</w:t>
       </w:r>
     </w:p>
     <w:p>
@@ -1336,23 +1315,7 @@
           <w:color w:val="3F7F7F"/>
           <w:sz w:val="20"/>
         </w:rPr>
-        <w:t>Software-</w:t>
-      </w:r>
-      <w:r>
-        <w:rPr>
-          <w:rFonts w:ascii="Consolas" w:hAnsi="Consolas"/>
-          <w:color w:val="3F7F7F"/>
-          <w:sz w:val="20"/>
-        </w:rPr>
-        <w:t>V</w:t>
-      </w:r>
-      <w:r>
-        <w:rPr>
-          <w:rFonts w:ascii="Consolas" w:hAnsi="Consolas"/>
-          <w:color w:val="3F7F7F"/>
-          <w:sz w:val="20"/>
-        </w:rPr>
-        <w:t>ersion</w:t>
+        <w:t>Software-Version</w:t>
       </w:r>
       <w:r>
         <w:rPr>
@@ -1384,50 +1347,42 @@
           <w:color w:val="3F7F7F"/>
           <w:sz w:val="20"/>
         </w:rPr>
-        <w:t>Software-</w:t>
-      </w:r>
-      <w:r>
-        <w:rPr>
-          <w:rFonts w:ascii="Consolas" w:hAnsi="Consolas"/>
-          <w:color w:val="3F7F7F"/>
-          <w:sz w:val="20"/>
-        </w:rPr>
-        <w:t>V</w:t>
-      </w:r>
-      <w:r>
-        <w:rPr>
-          <w:rFonts w:ascii="Consolas" w:hAnsi="Consolas"/>
-          <w:color w:val="3F7F7F"/>
-          <w:sz w:val="20"/>
-        </w:rPr>
-        <w:t>ersion</w:t>
-      </w:r>
-      <w:r>
-        <w:rPr>
-          <w:rFonts w:ascii="Consolas" w:hAnsi="Consolas"/>
-          <w:color w:val="008080"/>
-          <w:sz w:val="20"/>
-        </w:rPr>
-        <w:t>&gt;</w:t>
-      </w:r>
-    </w:p>
-    <w:p>
-      <w:pPr>
-        <w:pStyle w:val="style0"/>
-        <w:rPr/>
-      </w:pPr>
-      <w:r>
-        <w:rPr/>
-      </w:r>
-    </w:p>
-    <w:p>
-      <w:pPr>
-        <w:pStyle w:val="style0"/>
-        <w:rPr/>
-      </w:pPr>
-      <w:r>
-        <w:rPr/>
-        <w:t>Then we have the Software-arguments, and this should hold the arguments that where used to preform the scan.</w:t>
+        <w:t>Software-Version</w:t>
+      </w:r>
+      <w:r>
+        <w:rPr>
+          <w:rFonts w:ascii="Consolas" w:hAnsi="Consolas"/>
+          <w:color w:val="008080"/>
+          <w:sz w:val="20"/>
+        </w:rPr>
+        <w:t>&gt;</w:t>
+      </w:r>
+    </w:p>
+    <w:p>
+      <w:pPr>
+        <w:pStyle w:val="style0"/>
+        <w:rPr/>
+      </w:pPr>
+      <w:r>
+        <w:rPr/>
+      </w:r>
+    </w:p>
+    <w:p>
+      <w:pPr>
+        <w:pStyle w:val="style0"/>
+        <w:rPr/>
+      </w:pPr>
+      <w:r>
+        <w:rPr/>
+        <w:t xml:space="preserve">Then </w:t>
+      </w:r>
+      <w:r>
+        <w:rPr/>
+        <w:t>there is the</w:t>
+      </w:r>
+      <w:r>
+        <w:rPr/>
+        <w:t xml:space="preserve"> Software-arguments, and this should hold the arguments that where used to preform the scan.</w:t>
       </w:r>
     </w:p>
     <w:p>
@@ -1462,23 +1417,7 @@
           <w:color w:val="3F7F7F"/>
           <w:sz w:val="20"/>
         </w:rPr>
-        <w:t>Software-</w:t>
-      </w:r>
-      <w:r>
-        <w:rPr>
-          <w:rFonts w:ascii="Consolas" w:hAnsi="Consolas"/>
-          <w:color w:val="3F7F7F"/>
-          <w:sz w:val="20"/>
-        </w:rPr>
-        <w:t>A</w:t>
-      </w:r>
-      <w:r>
-        <w:rPr>
-          <w:rFonts w:ascii="Consolas" w:hAnsi="Consolas"/>
-          <w:color w:val="3F7F7F"/>
-          <w:sz w:val="20"/>
-        </w:rPr>
-        <w:t>rguments</w:t>
+        <w:t>Software-Arguments</w:t>
       </w:r>
       <w:r>
         <w:rPr>
@@ -1510,66 +1449,42 @@
           <w:color w:val="3F7F7F"/>
           <w:sz w:val="20"/>
         </w:rPr>
-        <w:t>Software-</w:t>
-      </w:r>
-      <w:r>
-        <w:rPr>
-          <w:rFonts w:ascii="Consolas" w:hAnsi="Consolas"/>
-          <w:color w:val="3F7F7F"/>
-          <w:sz w:val="20"/>
-        </w:rPr>
-        <w:t>A</w:t>
-      </w:r>
-      <w:r>
-        <w:rPr>
-          <w:rFonts w:ascii="Consolas" w:hAnsi="Consolas"/>
-          <w:color w:val="3F7F7F"/>
-          <w:sz w:val="20"/>
-        </w:rPr>
-        <w:t>rguments</w:t>
-      </w:r>
-      <w:r>
-        <w:rPr>
-          <w:rFonts w:ascii="Consolas" w:hAnsi="Consolas"/>
-          <w:color w:val="008080"/>
-          <w:sz w:val="20"/>
-        </w:rPr>
-        <w:t>&gt;</w:t>
-      </w:r>
-    </w:p>
-    <w:p>
-      <w:pPr>
-        <w:pStyle w:val="style0"/>
-        <w:rPr/>
-      </w:pPr>
-      <w:r>
-        <w:rPr/>
-      </w:r>
-    </w:p>
-    <w:p>
-      <w:pPr>
-        <w:pStyle w:val="style0"/>
-        <w:rPr/>
-      </w:pPr>
-      <w:r>
-        <w:rPr/>
-        <w:t xml:space="preserve">Then we have the Vulnerability section, and this holds the severity of the current vulnerability, wich can be one of: Critical, High, Medium, Low, Informational, (and Best Practies (At </w:t>
-      </w:r>
-      <w:r>
-        <w:rPr/>
-        <w:t xml:space="preserve">the </w:t>
-      </w:r>
-      <w:r>
-        <w:rPr/>
-        <w:t>time of writing this it is not decided if the latter should be included or not, this is dependent on how many of the softwares that actually uses this)</w:t>
-      </w:r>
-      <w:r>
-        <w:rPr/>
-        <w:t>(Note: Should this be converted into a number representation, Critical = 1, High = 2, Medium = 3, Low = 4, Informational = 5, and so on)</w:t>
-      </w:r>
-      <w:r>
-        <w:rPr/>
-        <w:t>.</w:t>
+        <w:t>Software-Arguments</w:t>
+      </w:r>
+      <w:r>
+        <w:rPr>
+          <w:rFonts w:ascii="Consolas" w:hAnsi="Consolas"/>
+          <w:color w:val="008080"/>
+          <w:sz w:val="20"/>
+        </w:rPr>
+        <w:t>&gt;</w:t>
+      </w:r>
+    </w:p>
+    <w:p>
+      <w:pPr>
+        <w:pStyle w:val="style0"/>
+        <w:rPr/>
+      </w:pPr>
+      <w:r>
+        <w:rPr/>
+      </w:r>
+    </w:p>
+    <w:p>
+      <w:pPr>
+        <w:pStyle w:val="style0"/>
+        <w:rPr/>
+      </w:pPr>
+      <w:r>
+        <w:rPr/>
+        <w:t xml:space="preserve">Then </w:t>
+      </w:r>
+      <w:r>
+        <w:rPr/>
+        <w:t>there is the</w:t>
+      </w:r>
+      <w:r>
+        <w:rPr/>
+        <w:t xml:space="preserve"> Vulnerability section, and this holds the severity of the current vulnerability, wich can be one of: Critical, High, Medium, Low, Informational, (and Best Practies (At the time of writing this it is not decided if the latter should be included or not, this is dependent on how many of the softwares that actually uses this)(Note: Should this be converted into a number representation, Critical = 1, High = 2, Medium = 3, Low = 4, Informational = 5, and so on).</w:t>
       </w:r>
     </w:p>
     <w:p>
@@ -1665,7 +1580,15 @@
       </w:pPr>
       <w:r>
         <w:rPr/>
-        <w:t>Then we have the Finding section, and this hold the NativeID and IdentifiedTimestamp, wich are the unique plugin / test ID from the software, and  a time stamp of when this vulnerability was found.</w:t>
+        <w:t xml:space="preserve">Then </w:t>
+      </w:r>
+      <w:r>
+        <w:rPr/>
+        <w:t>there is</w:t>
+      </w:r>
+      <w:r>
+        <w:rPr/>
+        <w:t xml:space="preserve"> the Finding section, and this hold the NativeID and IdentifiedTimestamp, wich are the unique plugin / test ID from the software, and  a time stamp of when this vulnerability was found.</w:t>
       </w:r>
     </w:p>
     <w:p>
@@ -1834,7 +1757,15 @@
       </w:pPr>
       <w:r>
         <w:rPr/>
-        <w:t>Then we have the Summary section, and this holds a short one line summary of the vulnerability.</w:t>
+        <w:t xml:space="preserve">Then </w:t>
+      </w:r>
+      <w:r>
+        <w:rPr/>
+        <w:t>there is</w:t>
+      </w:r>
+      <w:r>
+        <w:rPr/>
+        <w:t xml:space="preserve"> the Summary section, and this holds a short one line summary of the vulnerability.</w:t>
       </w:r>
     </w:p>
     <w:p>
@@ -1928,7 +1859,24 @@
       </w:pPr>
       <w:r>
         <w:rPr/>
-        <w:t>Then we have the Description section, and this hold a longer description of the vulnerability.</w:t>
+      </w:r>
+    </w:p>
+    <w:p>
+      <w:pPr>
+        <w:pStyle w:val="style0"/>
+        <w:rPr/>
+      </w:pPr>
+      <w:r>
+        <w:rPr/>
+        <w:t xml:space="preserve">Then </w:t>
+      </w:r>
+      <w:r>
+        <w:rPr/>
+        <w:t>there is</w:t>
+      </w:r>
+      <w:r>
+        <w:rPr/>
+        <w:t xml:space="preserve"> the Description section, and this hold a longer description of the vulnerability.</w:t>
       </w:r>
     </w:p>
     <w:p>
@@ -2022,7 +1970,15 @@
       </w:pPr>
       <w:r>
         <w:rPr/>
-        <w:t>Then we have the Confidence section, this hold the confidence level that the software have about this vulnerability, and can be a number between 0 and 10, where 0 equal not provided, and 10 equals the highest confidence we have.</w:t>
+        <w:t xml:space="preserve">Then </w:t>
+      </w:r>
+      <w:r>
+        <w:rPr/>
+        <w:t>there is</w:t>
+      </w:r>
+      <w:r>
+        <w:rPr/>
+        <w:t xml:space="preserve"> the Confidence section, this hold the confidence level that the software have about this vulnerability, and can be a number between 0 and 10, where 0 equal not provided, and 10 equals the highest confidence we have.</w:t>
       </w:r>
     </w:p>
     <w:p>
@@ -2116,7 +2072,15 @@
       </w:pPr>
       <w:r>
         <w:rPr/>
-        <w:t>Then we have the Background section, and this hold some background information about the vulnerability.</w:t>
+        <w:t xml:space="preserve">Then </w:t>
+      </w:r>
+      <w:r>
+        <w:rPr/>
+        <w:t>there is</w:t>
+      </w:r>
+      <w:r>
+        <w:rPr/>
+        <w:t xml:space="preserve"> the Background section, and this hold some background information about the vulnerability.</w:t>
       </w:r>
     </w:p>
     <w:p>
@@ -2210,15 +2174,15 @@
       </w:pPr>
       <w:r>
         <w:rPr/>
-        <w:t>Then we have the Remediation section, and this hold</w:t>
-      </w:r>
-      <w:r>
-        <w:rPr/>
-        <w:t>s the</w:t>
-      </w:r>
-      <w:r>
-        <w:rPr/>
-        <w:t xml:space="preserve"> remediation information for the vulnerability.</w:t>
+        <w:t xml:space="preserve">Then </w:t>
+      </w:r>
+      <w:r>
+        <w:rPr/>
+        <w:t>there is</w:t>
+      </w:r>
+      <w:r>
+        <w:rPr/>
+        <w:t xml:space="preserve"> the Remediation section, and this holds the remediation information for the vulnerability.</w:t>
       </w:r>
     </w:p>
     <w:p>
@@ -2312,23 +2276,15 @@
       </w:pPr>
       <w:r>
         <w:rPr/>
-        <w:t>Then we have the Further-info</w:t>
-      </w:r>
-      <w:r>
-        <w:rPr/>
-        <w:t>rmation</w:t>
-      </w:r>
-      <w:r>
-        <w:rPr/>
-        <w:t xml:space="preserve"> section, and this hold</w:t>
-      </w:r>
-      <w:r>
-        <w:rPr/>
-        <w:t>s</w:t>
-      </w:r>
-      <w:r>
-        <w:rPr/>
-        <w:t xml:space="preserve"> further information about the vulnerability.</w:t>
+        <w:t xml:space="preserve">Then </w:t>
+      </w:r>
+      <w:r>
+        <w:rPr/>
+        <w:t>there is</w:t>
+      </w:r>
+      <w:r>
+        <w:rPr/>
+        <w:t xml:space="preserve"> the Further-information section, and this holds further information about the vulnerability.</w:t>
       </w:r>
     </w:p>
     <w:p>
@@ -2365,50 +2321,42 @@
           <w:color w:val="3F7F7F"/>
           <w:sz w:val="20"/>
         </w:rPr>
-        <w:t>Further-</w:t>
-      </w:r>
-      <w:r>
-        <w:rPr>
-          <w:rFonts w:ascii="Consolas" w:hAnsi="Consolas"/>
-          <w:color w:val="3F7F7F"/>
-          <w:sz w:val="20"/>
-        </w:rPr>
-        <w:t>I</w:t>
-      </w:r>
-      <w:r>
-        <w:rPr>
-          <w:rFonts w:ascii="Consolas" w:hAnsi="Consolas"/>
-          <w:color w:val="3F7F7F"/>
-          <w:sz w:val="20"/>
-        </w:rPr>
-        <w:t>nformation</w:t>
-      </w:r>
-      <w:r>
-        <w:rPr>
-          <w:rFonts w:ascii="Consolas" w:hAnsi="Consolas"/>
-          <w:color w:val="008080"/>
-          <w:sz w:val="20"/>
-        </w:rPr>
-        <w:t>&gt;</w:t>
-      </w:r>
-    </w:p>
-    <w:p>
-      <w:pPr>
-        <w:pStyle w:val="style0"/>
-        <w:rPr/>
-      </w:pPr>
-      <w:r>
-        <w:rPr/>
-      </w:r>
-    </w:p>
-    <w:p>
-      <w:pPr>
-        <w:pStyle w:val="style0"/>
-        <w:rPr/>
-      </w:pPr>
-      <w:r>
-        <w:rPr/>
-        <w:t>Then we have the Further-info section, and this holds the further information, wich could a link to the OWASP top 10 page for the vulnerability, or any other page with information regarding the vulnerability.</w:t>
+        <w:t>Further-Information</w:t>
+      </w:r>
+      <w:r>
+        <w:rPr>
+          <w:rFonts w:ascii="Consolas" w:hAnsi="Consolas"/>
+          <w:color w:val="008080"/>
+          <w:sz w:val="20"/>
+        </w:rPr>
+        <w:t>&gt;</w:t>
+      </w:r>
+    </w:p>
+    <w:p>
+      <w:pPr>
+        <w:pStyle w:val="style0"/>
+        <w:rPr/>
+      </w:pPr>
+      <w:r>
+        <w:rPr/>
+      </w:r>
+    </w:p>
+    <w:p>
+      <w:pPr>
+        <w:pStyle w:val="style0"/>
+        <w:rPr/>
+      </w:pPr>
+      <w:r>
+        <w:rPr/>
+        <w:t xml:space="preserve">Then </w:t>
+      </w:r>
+      <w:r>
+        <w:rPr/>
+        <w:t>there is</w:t>
+      </w:r>
+      <w:r>
+        <w:rPr/>
+        <w:t xml:space="preserve"> the Further-info section, and this holds the further information, wich could a link to the OWASP top 10 page for the vulnerability, or any other page with information regarding the vulnerability.</w:t>
       </w:r>
     </w:p>
     <w:p>
@@ -2443,23 +2391,7 @@
           <w:color w:val="3F7F7F"/>
           <w:sz w:val="20"/>
         </w:rPr>
-        <w:t>Further-</w:t>
-      </w:r>
-      <w:r>
-        <w:rPr>
-          <w:rFonts w:ascii="Consolas" w:hAnsi="Consolas"/>
-          <w:color w:val="3F7F7F"/>
-          <w:sz w:val="20"/>
-        </w:rPr>
-        <w:t>I</w:t>
-      </w:r>
-      <w:r>
-        <w:rPr>
-          <w:rFonts w:ascii="Consolas" w:hAnsi="Consolas"/>
-          <w:color w:val="3F7F7F"/>
-          <w:sz w:val="20"/>
-        </w:rPr>
-        <w:t>nfo</w:t>
+        <w:t>Further-Info</w:t>
       </w:r>
       <w:r>
         <w:rPr>
@@ -2491,50 +2423,42 @@
           <w:color w:val="3F7F7F"/>
           <w:sz w:val="20"/>
         </w:rPr>
-        <w:t>Further-</w:t>
-      </w:r>
-      <w:r>
-        <w:rPr>
-          <w:rFonts w:ascii="Consolas" w:hAnsi="Consolas"/>
-          <w:color w:val="3F7F7F"/>
-          <w:sz w:val="20"/>
-        </w:rPr>
-        <w:t>I</w:t>
-      </w:r>
-      <w:r>
-        <w:rPr>
-          <w:rFonts w:ascii="Consolas" w:hAnsi="Consolas"/>
-          <w:color w:val="3F7F7F"/>
-          <w:sz w:val="20"/>
-        </w:rPr>
-        <w:t>nfo</w:t>
-      </w:r>
-      <w:r>
-        <w:rPr>
-          <w:rFonts w:ascii="Consolas" w:hAnsi="Consolas"/>
-          <w:color w:val="008080"/>
-          <w:sz w:val="20"/>
-        </w:rPr>
-        <w:t>&gt;</w:t>
-      </w:r>
-    </w:p>
-    <w:p>
-      <w:pPr>
-        <w:pStyle w:val="style0"/>
-        <w:rPr/>
-      </w:pPr>
-      <w:r>
-        <w:rPr/>
-      </w:r>
-    </w:p>
-    <w:p>
-      <w:pPr>
-        <w:pStyle w:val="style0"/>
-        <w:rPr/>
-      </w:pPr>
-      <w:r>
-        <w:rPr/>
-        <w:t>Then we have the Classifications section, and this hold the classification information.</w:t>
+        <w:t>Further-Info</w:t>
+      </w:r>
+      <w:r>
+        <w:rPr>
+          <w:rFonts w:ascii="Consolas" w:hAnsi="Consolas"/>
+          <w:color w:val="008080"/>
+          <w:sz w:val="20"/>
+        </w:rPr>
+        <w:t>&gt;</w:t>
+      </w:r>
+    </w:p>
+    <w:p>
+      <w:pPr>
+        <w:pStyle w:val="style0"/>
+        <w:rPr/>
+      </w:pPr>
+      <w:r>
+        <w:rPr/>
+      </w:r>
+    </w:p>
+    <w:p>
+      <w:pPr>
+        <w:pStyle w:val="style0"/>
+        <w:rPr/>
+      </w:pPr>
+      <w:r>
+        <w:rPr/>
+        <w:t xml:space="preserve">Then </w:t>
+      </w:r>
+      <w:r>
+        <w:rPr/>
+        <w:t>there is</w:t>
+      </w:r>
+      <w:r>
+        <w:rPr/>
+        <w:t xml:space="preserve"> the Classifications section, and this hold the classification information.</w:t>
       </w:r>
     </w:p>
     <w:p>
@@ -2596,7 +2520,15 @@
       </w:pPr>
       <w:r>
         <w:rPr/>
-        <w:t>Then we have the Classification section, and this hold the classification type, id and url to the specified id for this vulnerability, this could as the example shown be the CWE classification.</w:t>
+        <w:t xml:space="preserve">Then </w:t>
+      </w:r>
+      <w:r>
+        <w:rPr/>
+        <w:t>there is</w:t>
+      </w:r>
+      <w:r>
+        <w:rPr/>
+        <w:t xml:space="preserve"> the Classification section, and this hold the classification type, id and url to the specified id for this vulnerability, this could as the example shown be the CWE classification.</w:t>
       </w:r>
     </w:p>
     <w:p>
@@ -2797,7 +2729,15 @@
       </w:pPr>
       <w:r>
         <w:rPr/>
-        <w:t>Then we have the Page section, and this hold the page information that vulnerability was found on.</w:t>
+        <w:t xml:space="preserve">Then </w:t>
+      </w:r>
+      <w:r>
+        <w:rPr/>
+        <w:t>there is</w:t>
+      </w:r>
+      <w:r>
+        <w:rPr/>
+        <w:t xml:space="preserve"> the Page section, and this hold the page information that vulnerability was found on.</w:t>
       </w:r>
     </w:p>
     <w:p>
@@ -2859,7 +2799,15 @@
       </w:pPr>
       <w:r>
         <w:rPr/>
-        <w:t>Then we have the Page-reference, and this hold the page specific information.</w:t>
+        <w:t xml:space="preserve">Then </w:t>
+      </w:r>
+      <w:r>
+        <w:rPr/>
+        <w:t>there is</w:t>
+      </w:r>
+      <w:r>
+        <w:rPr/>
+        <w:t xml:space="preserve"> the Page-reference, and this hold the page specific information.</w:t>
       </w:r>
     </w:p>
     <w:p>
@@ -2953,7 +2901,15 @@
       </w:pPr>
       <w:r>
         <w:rPr/>
-        <w:t>Then we have the URL section, and this hold the URL the vulnerability was found at.</w:t>
+        <w:t xml:space="preserve">Then </w:t>
+      </w:r>
+      <w:r>
+        <w:rPr/>
+        <w:t>there is</w:t>
+      </w:r>
+      <w:r>
+        <w:rPr/>
+        <w:t xml:space="preserve"> the URL section, and this hold the URL the vulnerability was found at.</w:t>
       </w:r>
     </w:p>
     <w:p>
@@ -3047,7 +3003,24 @@
       </w:pPr>
       <w:r>
         <w:rPr/>
-        <w:t>Then we have the Method section, and this hold the HTTP method used.</w:t>
+      </w:r>
+    </w:p>
+    <w:p>
+      <w:pPr>
+        <w:pStyle w:val="style0"/>
+        <w:rPr/>
+      </w:pPr>
+      <w:r>
+        <w:rPr/>
+        <w:t xml:space="preserve">Then </w:t>
+      </w:r>
+      <w:r>
+        <w:rPr/>
+        <w:t>there is</w:t>
+      </w:r>
+      <w:r>
+        <w:rPr/>
+        <w:t xml:space="preserve"> the Method section, and this hold the HTTP method used.</w:t>
       </w:r>
     </w:p>
     <w:p>
@@ -3141,16 +3114,15 @@
       </w:pPr>
       <w:r>
         <w:rPr/>
-      </w:r>
-    </w:p>
-    <w:p>
-      <w:pPr>
-        <w:pStyle w:val="style0"/>
-        <w:rPr/>
-      </w:pPr>
-      <w:r>
-        <w:rPr/>
-        <w:t>Then we have the HTTPVersion section, and this holds the version of the HTTP communication.</w:t>
+        <w:t xml:space="preserve">Then </w:t>
+      </w:r>
+      <w:r>
+        <w:rPr/>
+        <w:t>there is</w:t>
+      </w:r>
+      <w:r>
+        <w:rPr/>
+        <w:t xml:space="preserve"> the HTTPVersion section, and this holds the version of the HTTP communication.</w:t>
       </w:r>
     </w:p>
     <w:p>
@@ -3244,16 +3216,15 @@
       </w:pPr>
       <w:r>
         <w:rPr/>
-      </w:r>
-    </w:p>
-    <w:p>
-      <w:pPr>
-        <w:pStyle w:val="style0"/>
-        <w:rPr/>
-      </w:pPr>
-      <w:r>
-        <w:rPr/>
-        <w:t>Then we have the StatusCode section, and this holds the Status code that the request returned.</w:t>
+        <w:t xml:space="preserve">Then </w:t>
+      </w:r>
+      <w:r>
+        <w:rPr/>
+        <w:t>there is</w:t>
+      </w:r>
+      <w:r>
+        <w:rPr/>
+        <w:t xml:space="preserve"> the StatusCode section, and this holds the Status code that the request returned.</w:t>
       </w:r>
     </w:p>
     <w:p>
@@ -3347,7 +3318,15 @@
       </w:pPr>
       <w:r>
         <w:rPr/>
-        <w:t>Then we have the Language section, and this hold the information about the detected language of the page / web application.</w:t>
+        <w:t xml:space="preserve">Then </w:t>
+      </w:r>
+      <w:r>
+        <w:rPr/>
+        <w:t>there is</w:t>
+      </w:r>
+      <w:r>
+        <w:rPr/>
+        <w:t xml:space="preserve"> the Language section, and this hold the information about the detected language of the page / web application.</w:t>
       </w:r>
     </w:p>
     <w:p>
@@ -3441,7 +3420,15 @@
       </w:pPr>
       <w:r>
         <w:rPr/>
-        <w:t>Then we have the Parameters section, and this hold the Parameters used to exploit the and find the vulnerability.</w:t>
+        <w:t xml:space="preserve">Then </w:t>
+      </w:r>
+      <w:r>
+        <w:rPr/>
+        <w:t>there is</w:t>
+      </w:r>
+      <w:r>
+        <w:rPr/>
+        <w:t xml:space="preserve"> the Parameters section, and this hold the Parameters used to exploit the and find the vulnerability.</w:t>
       </w:r>
     </w:p>
     <w:p>
@@ -3503,7 +3490,15 @@
       </w:pPr>
       <w:r>
         <w:rPr/>
-        <w:t>Then we have the Parameter section, and this hold the parameter(s) used to find the vulnerability.</w:t>
+        <w:t xml:space="preserve">Then </w:t>
+      </w:r>
+      <w:r>
+        <w:rPr/>
+        <w:t>there is</w:t>
+      </w:r>
+      <w:r>
+        <w:rPr/>
+        <w:t xml:space="preserve"> the Parameter section, and this hold the parameter(s) used to find the vulnerability.</w:t>
       </w:r>
     </w:p>
     <w:p>
@@ -3597,7 +3592,15 @@
       </w:pPr>
       <w:r>
         <w:rPr/>
-        <w:t>Then we have the Request-response section, and this hold the Request and Response sent to and from the Web application.</w:t>
+        <w:t xml:space="preserve">Then </w:t>
+      </w:r>
+      <w:r>
+        <w:rPr/>
+        <w:t>there is</w:t>
+      </w:r>
+      <w:r>
+        <w:rPr/>
+        <w:t xml:space="preserve"> the Request-response section, and this hold the Request and Response sent to and from the Web application.</w:t>
       </w:r>
     </w:p>
     <w:p>
@@ -3632,50 +3635,42 @@
           <w:color w:val="3F7F7F"/>
           <w:sz w:val="20"/>
         </w:rPr>
-        <w:t>Request-</w:t>
-      </w:r>
-      <w:r>
-        <w:rPr>
-          <w:rFonts w:ascii="Consolas" w:hAnsi="Consolas"/>
-          <w:color w:val="3F7F7F"/>
-          <w:sz w:val="20"/>
-        </w:rPr>
-        <w:t>R</w:t>
-      </w:r>
-      <w:r>
-        <w:rPr>
-          <w:rFonts w:ascii="Consolas" w:hAnsi="Consolas"/>
-          <w:color w:val="3F7F7F"/>
-          <w:sz w:val="20"/>
-        </w:rPr>
-        <w:t>esponse</w:t>
-      </w:r>
-      <w:r>
-        <w:rPr>
-          <w:rFonts w:ascii="Consolas" w:hAnsi="Consolas"/>
-          <w:color w:val="008080"/>
-          <w:sz w:val="20"/>
-        </w:rPr>
-        <w:t>&gt;</w:t>
-      </w:r>
-    </w:p>
-    <w:p>
-      <w:pPr>
-        <w:pStyle w:val="style0"/>
-        <w:rPr/>
-      </w:pPr>
-      <w:r>
-        <w:rPr/>
-      </w:r>
-    </w:p>
-    <w:p>
-      <w:pPr>
-        <w:pStyle w:val="style0"/>
-        <w:rPr/>
-      </w:pPr>
-      <w:r>
-        <w:rPr/>
-        <w:t>Then we have the Request section, and this hold the information about the Request that was sent to the web application. (NOTE. Should this be base64 encoded for this format?)</w:t>
+        <w:t>Request-Response</w:t>
+      </w:r>
+      <w:r>
+        <w:rPr>
+          <w:rFonts w:ascii="Consolas" w:hAnsi="Consolas"/>
+          <w:color w:val="008080"/>
+          <w:sz w:val="20"/>
+        </w:rPr>
+        <w:t>&gt;</w:t>
+      </w:r>
+    </w:p>
+    <w:p>
+      <w:pPr>
+        <w:pStyle w:val="style0"/>
+        <w:rPr/>
+      </w:pPr>
+      <w:r>
+        <w:rPr/>
+      </w:r>
+    </w:p>
+    <w:p>
+      <w:pPr>
+        <w:pStyle w:val="style0"/>
+        <w:rPr/>
+      </w:pPr>
+      <w:r>
+        <w:rPr/>
+        <w:t xml:space="preserve">Then </w:t>
+      </w:r>
+      <w:r>
+        <w:rPr/>
+        <w:t xml:space="preserve">there is </w:t>
+      </w:r>
+      <w:r>
+        <w:rPr/>
+        <w:t>the Request section, and this hold the information about the Request that was sent to the web application. (NOTE. Should this be base64 encoded for this format?)</w:t>
       </w:r>
     </w:p>
     <w:p>
@@ -3737,7 +3732,15 @@
       </w:pPr>
       <w:r>
         <w:rPr/>
-        <w:t>Then we have the Raw section, and this holds the raw request as it was sent.</w:t>
+        <w:t xml:space="preserve">Then </w:t>
+      </w:r>
+      <w:r>
+        <w:rPr/>
+        <w:t>there is</w:t>
+      </w:r>
+      <w:r>
+        <w:rPr/>
+        <w:t xml:space="preserve"> the Raw section, and this holds the raw request as it was sent.</w:t>
       </w:r>
     </w:p>
     <w:p>
@@ -3831,7 +3834,15 @@
       </w:pPr>
       <w:r>
         <w:rPr/>
-        <w:t>Then we have the Headers section, and this holds the Headers information.</w:t>
+        <w:t xml:space="preserve">Then </w:t>
+      </w:r>
+      <w:r>
+        <w:rPr/>
+        <w:t>there is</w:t>
+      </w:r>
+      <w:r>
+        <w:rPr/>
+        <w:t xml:space="preserve"> the Headers section, and this holds the Headers information.</w:t>
       </w:r>
     </w:p>
     <w:p>
@@ -3893,42 +3904,42 @@
       </w:pPr>
       <w:r>
         <w:rPr/>
-        <w:t>Then we have the Headers Data section, and this holds the header data.</w:t>
-      </w:r>
-    </w:p>
-    <w:p>
-      <w:pPr>
-        <w:pStyle w:val="style0"/>
-        <w:rPr/>
-      </w:pPr>
-      <w:r>
-        <w:rPr/>
-      </w:r>
-    </w:p>
-    <w:p>
-      <w:pPr>
-        <w:pStyle w:val="style0"/>
-        <w:rPr>
-          <w:rFonts w:ascii="Consolas" w:hAnsi="Consolas"/>
-          <w:color w:val="008080"/>
-          <w:sz w:val="20"/>
-        </w:rPr>
-      </w:pPr>
-      <w:r>
-        <w:rPr>
-          <w:rFonts w:ascii="Consolas" w:hAnsi="Consolas"/>
-          <w:color w:val="008080"/>
-          <w:sz w:val="20"/>
-        </w:rPr>
-        <w:t>&lt;</w:t>
-      </w:r>
-      <w:r>
-        <w:rPr>
-          <w:rFonts w:ascii="Consolas" w:hAnsi="Consolas"/>
-          <w:color w:val="008080"/>
-          <w:sz w:val="20"/>
-        </w:rPr>
-        <w:t>D</w:t>
+        <w:t xml:space="preserve">Then </w:t>
+      </w:r>
+      <w:r>
+        <w:rPr/>
+        <w:t>there is</w:t>
+      </w:r>
+      <w:r>
+        <w:rPr/>
+        <w:t xml:space="preserve"> the Headers Data section, and this holds the header data.</w:t>
+      </w:r>
+    </w:p>
+    <w:p>
+      <w:pPr>
+        <w:pStyle w:val="style0"/>
+        <w:rPr/>
+      </w:pPr>
+      <w:r>
+        <w:rPr/>
+      </w:r>
+    </w:p>
+    <w:p>
+      <w:pPr>
+        <w:pStyle w:val="style0"/>
+        <w:rPr>
+          <w:rFonts w:ascii="Consolas" w:hAnsi="Consolas"/>
+          <w:color w:val="008080"/>
+          <w:sz w:val="20"/>
+        </w:rPr>
+      </w:pPr>
+      <w:r>
+        <w:rPr>
+          <w:rFonts w:ascii="Consolas" w:hAnsi="Consolas"/>
+          <w:color w:val="008080"/>
+          <w:sz w:val="20"/>
+        </w:rPr>
+        <w:t>&lt;D</w:t>
       </w:r>
       <w:r>
         <w:rPr>
@@ -4027,7 +4038,15 @@
       </w:pPr>
       <w:r>
         <w:rPr/>
-        <w:t>Then we have the Cookie section, and this holds the Cookie information.</w:t>
+        <w:t xml:space="preserve">Then </w:t>
+      </w:r>
+      <w:r>
+        <w:rPr/>
+        <w:t>there is</w:t>
+      </w:r>
+      <w:r>
+        <w:rPr/>
+        <w:t xml:space="preserve"> the Cookie section, and this holds the Cookie information.</w:t>
       </w:r>
     </w:p>
     <w:p>
@@ -4089,42 +4108,60 @@
       </w:pPr>
       <w:r>
         <w:rPr/>
-        <w:t>Then we have the Cookie Data section, and this holds the Cookie data.</w:t>
-      </w:r>
-    </w:p>
-    <w:p>
-      <w:pPr>
-        <w:pStyle w:val="style0"/>
-        <w:rPr/>
-      </w:pPr>
-      <w:r>
-        <w:rPr/>
-      </w:r>
-    </w:p>
-    <w:p>
-      <w:pPr>
-        <w:pStyle w:val="style0"/>
-        <w:rPr>
-          <w:rFonts w:ascii="Consolas" w:hAnsi="Consolas"/>
-          <w:color w:val="008080"/>
-          <w:sz w:val="20"/>
-        </w:rPr>
-      </w:pPr>
-      <w:r>
-        <w:rPr>
-          <w:rFonts w:ascii="Consolas" w:hAnsi="Consolas"/>
-          <w:color w:val="008080"/>
-          <w:sz w:val="20"/>
-        </w:rPr>
-        <w:t>&lt;</w:t>
-      </w:r>
-      <w:r>
-        <w:rPr>
-          <w:rFonts w:ascii="Consolas" w:hAnsi="Consolas"/>
-          <w:color w:val="008080"/>
-          <w:sz w:val="20"/>
-        </w:rPr>
-        <w:t>D</w:t>
+      </w:r>
+    </w:p>
+    <w:p>
+      <w:pPr>
+        <w:pStyle w:val="style0"/>
+        <w:rPr/>
+      </w:pPr>
+      <w:r>
+        <w:rPr/>
+      </w:r>
+    </w:p>
+    <w:p>
+      <w:pPr>
+        <w:pStyle w:val="style0"/>
+        <w:rPr/>
+      </w:pPr>
+      <w:r>
+        <w:rPr/>
+        <w:t xml:space="preserve">Then </w:t>
+      </w:r>
+      <w:r>
+        <w:rPr/>
+        <w:t>there is</w:t>
+      </w:r>
+      <w:r>
+        <w:rPr/>
+        <w:t xml:space="preserve"> the Cookie Data section, and this holds the Cookie data.</w:t>
+      </w:r>
+    </w:p>
+    <w:p>
+      <w:pPr>
+        <w:pStyle w:val="style0"/>
+        <w:rPr/>
+      </w:pPr>
+      <w:r>
+        <w:rPr/>
+      </w:r>
+    </w:p>
+    <w:p>
+      <w:pPr>
+        <w:pStyle w:val="style0"/>
+        <w:rPr>
+          <w:rFonts w:ascii="Consolas" w:hAnsi="Consolas"/>
+          <w:color w:val="008080"/>
+          <w:sz w:val="20"/>
+        </w:rPr>
+      </w:pPr>
+      <w:r>
+        <w:rPr>
+          <w:rFonts w:ascii="Consolas" w:hAnsi="Consolas"/>
+          <w:color w:val="008080"/>
+          <w:sz w:val="20"/>
+        </w:rPr>
+        <w:t>&lt;D</w:t>
       </w:r>
       <w:r>
         <w:rPr>
@@ -4223,16 +4260,15 @@
       </w:pPr>
       <w:r>
         <w:rPr/>
-      </w:r>
-    </w:p>
-    <w:p>
-      <w:pPr>
-        <w:pStyle w:val="style0"/>
-        <w:rPr/>
-      </w:pPr>
-      <w:r>
-        <w:rPr/>
-        <w:t>Then we have the Additional-RequestData section, and this holds the Additional Request Data.</w:t>
+        <w:t xml:space="preserve">Then </w:t>
+      </w:r>
+      <w:r>
+        <w:rPr/>
+        <w:t>there is</w:t>
+      </w:r>
+      <w:r>
+        <w:rPr/>
+        <w:t xml:space="preserve"> the Additional-RequestData section, and this holds the Additional Request Data.</w:t>
       </w:r>
     </w:p>
     <w:p>
@@ -4294,42 +4330,42 @@
       </w:pPr>
       <w:r>
         <w:rPr/>
-        <w:t>Then we have the Additional-RequestData Data section, and this holds the  Additional-RequestData Data.</w:t>
-      </w:r>
-    </w:p>
-    <w:p>
-      <w:pPr>
-        <w:pStyle w:val="style0"/>
-        <w:rPr/>
-      </w:pPr>
-      <w:r>
-        <w:rPr/>
-      </w:r>
-    </w:p>
-    <w:p>
-      <w:pPr>
-        <w:pStyle w:val="style0"/>
-        <w:rPr>
-          <w:rFonts w:ascii="Consolas" w:hAnsi="Consolas"/>
-          <w:color w:val="008080"/>
-          <w:sz w:val="20"/>
-        </w:rPr>
-      </w:pPr>
-      <w:r>
-        <w:rPr>
-          <w:rFonts w:ascii="Consolas" w:hAnsi="Consolas"/>
-          <w:color w:val="008080"/>
-          <w:sz w:val="20"/>
-        </w:rPr>
-        <w:t>&lt;</w:t>
-      </w:r>
-      <w:r>
-        <w:rPr>
-          <w:rFonts w:ascii="Consolas" w:hAnsi="Consolas"/>
-          <w:color w:val="008080"/>
-          <w:sz w:val="20"/>
-        </w:rPr>
-        <w:t>D</w:t>
+        <w:t xml:space="preserve">Then </w:t>
+      </w:r>
+      <w:r>
+        <w:rPr/>
+        <w:t>there is</w:t>
+      </w:r>
+      <w:r>
+        <w:rPr/>
+        <w:t xml:space="preserve"> the Additional-RequestData Data section, and this holds the  Additional-RequestData Data.</w:t>
+      </w:r>
+    </w:p>
+    <w:p>
+      <w:pPr>
+        <w:pStyle w:val="style0"/>
+        <w:rPr/>
+      </w:pPr>
+      <w:r>
+        <w:rPr/>
+      </w:r>
+    </w:p>
+    <w:p>
+      <w:pPr>
+        <w:pStyle w:val="style0"/>
+        <w:rPr>
+          <w:rFonts w:ascii="Consolas" w:hAnsi="Consolas"/>
+          <w:color w:val="008080"/>
+          <w:sz w:val="20"/>
+        </w:rPr>
+      </w:pPr>
+      <w:r>
+        <w:rPr>
+          <w:rFonts w:ascii="Consolas" w:hAnsi="Consolas"/>
+          <w:color w:val="008080"/>
+          <w:sz w:val="20"/>
+        </w:rPr>
+        <w:t>&lt;D</w:t>
       </w:r>
       <w:r>
         <w:rPr>
@@ -4428,7 +4464,15 @@
       </w:pPr>
       <w:r>
         <w:rPr/>
-        <w:t>Then we have the Response section, and this holds the Response data.</w:t>
+        <w:t xml:space="preserve">Then </w:t>
+      </w:r>
+      <w:r>
+        <w:rPr/>
+        <w:t>there is</w:t>
+      </w:r>
+      <w:r>
+        <w:rPr/>
+        <w:t xml:space="preserve"> the Response section, and this holds the Response data.</w:t>
       </w:r>
     </w:p>
     <w:p>
@@ -4490,7 +4534,15 @@
       </w:pPr>
       <w:r>
         <w:rPr/>
-        <w:t>Then we have the Raw section, and this holds the raw response data.</w:t>
+        <w:t xml:space="preserve">Then </w:t>
+      </w:r>
+      <w:r>
+        <w:rPr/>
+        <w:t>there is</w:t>
+      </w:r>
+      <w:r>
+        <w:rPr/>
+        <w:t xml:space="preserve"> the Raw section, and this holds the raw response data.</w:t>
       </w:r>
     </w:p>
     <w:p>
@@ -4584,7 +4636,15 @@
       </w:pPr>
       <w:r>
         <w:rPr/>
-        <w:t>Then we have the Headers section, and this holds the Headers information.</w:t>
+        <w:t xml:space="preserve">Then </w:t>
+      </w:r>
+      <w:r>
+        <w:rPr/>
+        <w:t>there is</w:t>
+      </w:r>
+      <w:r>
+        <w:rPr/>
+        <w:t xml:space="preserve"> the Headers section, and this holds the Headers information.</w:t>
       </w:r>
     </w:p>
     <w:p>
@@ -4646,42 +4706,42 @@
       </w:pPr>
       <w:r>
         <w:rPr/>
-        <w:t>Then we have the Headers Data section, and this holds the header data.</w:t>
-      </w:r>
-    </w:p>
-    <w:p>
-      <w:pPr>
-        <w:pStyle w:val="style0"/>
-        <w:rPr/>
-      </w:pPr>
-      <w:r>
-        <w:rPr/>
-      </w:r>
-    </w:p>
-    <w:p>
-      <w:pPr>
-        <w:pStyle w:val="style0"/>
-        <w:rPr>
-          <w:rFonts w:ascii="Consolas" w:hAnsi="Consolas"/>
-          <w:color w:val="008080"/>
-          <w:sz w:val="20"/>
-        </w:rPr>
-      </w:pPr>
-      <w:r>
-        <w:rPr>
-          <w:rFonts w:ascii="Consolas" w:hAnsi="Consolas"/>
-          <w:color w:val="008080"/>
-          <w:sz w:val="20"/>
-        </w:rPr>
-        <w:t>&lt;</w:t>
-      </w:r>
-      <w:r>
-        <w:rPr>
-          <w:rFonts w:ascii="Consolas" w:hAnsi="Consolas"/>
-          <w:color w:val="008080"/>
-          <w:sz w:val="20"/>
-        </w:rPr>
-        <w:t>D</w:t>
+        <w:t xml:space="preserve">Then </w:t>
+      </w:r>
+      <w:r>
+        <w:rPr/>
+        <w:t>there is</w:t>
+      </w:r>
+      <w:r>
+        <w:rPr/>
+        <w:t xml:space="preserve"> the Headers Data section, and this holds the header data.</w:t>
+      </w:r>
+    </w:p>
+    <w:p>
+      <w:pPr>
+        <w:pStyle w:val="style0"/>
+        <w:rPr/>
+      </w:pPr>
+      <w:r>
+        <w:rPr/>
+      </w:r>
+    </w:p>
+    <w:p>
+      <w:pPr>
+        <w:pStyle w:val="style0"/>
+        <w:rPr>
+          <w:rFonts w:ascii="Consolas" w:hAnsi="Consolas"/>
+          <w:color w:val="008080"/>
+          <w:sz w:val="20"/>
+        </w:rPr>
+      </w:pPr>
+      <w:r>
+        <w:rPr>
+          <w:rFonts w:ascii="Consolas" w:hAnsi="Consolas"/>
+          <w:color w:val="008080"/>
+          <w:sz w:val="20"/>
+        </w:rPr>
+        <w:t>&lt;D</w:t>
       </w:r>
       <w:r>
         <w:rPr>
@@ -4780,7 +4840,15 @@
       </w:pPr>
       <w:r>
         <w:rPr/>
-        <w:t>Then we have the Cookie section, and this holds the Cookie information.</w:t>
+        <w:t xml:space="preserve">Then </w:t>
+      </w:r>
+      <w:r>
+        <w:rPr/>
+        <w:t>there is</w:t>
+      </w:r>
+      <w:r>
+        <w:rPr/>
+        <w:t xml:space="preserve"> the Cookie section, and this holds the Cookie information.</w:t>
       </w:r>
     </w:p>
     <w:p>
@@ -4842,42 +4910,42 @@
       </w:pPr>
       <w:r>
         <w:rPr/>
-        <w:t>Then we have the Cookie Data section, and this holds the Cookie data.</w:t>
-      </w:r>
-    </w:p>
-    <w:p>
-      <w:pPr>
-        <w:pStyle w:val="style0"/>
-        <w:rPr/>
-      </w:pPr>
-      <w:r>
-        <w:rPr/>
-      </w:r>
-    </w:p>
-    <w:p>
-      <w:pPr>
-        <w:pStyle w:val="style0"/>
-        <w:rPr>
-          <w:rFonts w:ascii="Consolas" w:hAnsi="Consolas"/>
-          <w:color w:val="008080"/>
-          <w:sz w:val="20"/>
-        </w:rPr>
-      </w:pPr>
-      <w:r>
-        <w:rPr>
-          <w:rFonts w:ascii="Consolas" w:hAnsi="Consolas"/>
-          <w:color w:val="008080"/>
-          <w:sz w:val="20"/>
-        </w:rPr>
-        <w:t>&lt;</w:t>
-      </w:r>
-      <w:r>
-        <w:rPr>
-          <w:rFonts w:ascii="Consolas" w:hAnsi="Consolas"/>
-          <w:color w:val="008080"/>
-          <w:sz w:val="20"/>
-        </w:rPr>
-        <w:t>D</w:t>
+        <w:t xml:space="preserve">Then </w:t>
+      </w:r>
+      <w:r>
+        <w:rPr/>
+        <w:t>there is</w:t>
+      </w:r>
+      <w:r>
+        <w:rPr/>
+        <w:t xml:space="preserve"> the Cookie Data section, and this holds the Cookie data.</w:t>
+      </w:r>
+    </w:p>
+    <w:p>
+      <w:pPr>
+        <w:pStyle w:val="style0"/>
+        <w:rPr/>
+      </w:pPr>
+      <w:r>
+        <w:rPr/>
+      </w:r>
+    </w:p>
+    <w:p>
+      <w:pPr>
+        <w:pStyle w:val="style0"/>
+        <w:rPr>
+          <w:rFonts w:ascii="Consolas" w:hAnsi="Consolas"/>
+          <w:color w:val="008080"/>
+          <w:sz w:val="20"/>
+        </w:rPr>
+      </w:pPr>
+      <w:r>
+        <w:rPr>
+          <w:rFonts w:ascii="Consolas" w:hAnsi="Consolas"/>
+          <w:color w:val="008080"/>
+          <w:sz w:val="20"/>
+        </w:rPr>
+        <w:t>&lt;D</w:t>
       </w:r>
       <w:r>
         <w:rPr>
@@ -4976,7 +5044,15 @@
       </w:pPr>
       <w:r>
         <w:rPr/>
-        <w:t>Then we have the Additional-</w:t>
+        <w:t xml:space="preserve">Then </w:t>
+      </w:r>
+      <w:r>
+        <w:rPr/>
+        <w:t>there is</w:t>
+      </w:r>
+      <w:r>
+        <w:rPr/>
+        <w:t xml:space="preserve"> the Additional-</w:t>
       </w:r>
       <w:bookmarkStart w:id="0" w:name="__DdeLink__764_19294469"/>
       <w:r>
@@ -5048,42 +5124,42 @@
       </w:pPr>
       <w:r>
         <w:rPr/>
-        <w:t>Then we have the Additional-ResponseData Data section, and this holds the  Additional-ResponseData Data.</w:t>
-      </w:r>
-    </w:p>
-    <w:p>
-      <w:pPr>
-        <w:pStyle w:val="style0"/>
-        <w:rPr/>
-      </w:pPr>
-      <w:r>
-        <w:rPr/>
-      </w:r>
-    </w:p>
-    <w:p>
-      <w:pPr>
-        <w:pStyle w:val="style0"/>
-        <w:rPr>
-          <w:rFonts w:ascii="Consolas" w:hAnsi="Consolas"/>
-          <w:color w:val="008080"/>
-          <w:sz w:val="20"/>
-        </w:rPr>
-      </w:pPr>
-      <w:r>
-        <w:rPr>
-          <w:rFonts w:ascii="Consolas" w:hAnsi="Consolas"/>
-          <w:color w:val="008080"/>
-          <w:sz w:val="20"/>
-        </w:rPr>
-        <w:t>&lt;</w:t>
-      </w:r>
-      <w:r>
-        <w:rPr>
-          <w:rFonts w:ascii="Consolas" w:hAnsi="Consolas"/>
-          <w:color w:val="008080"/>
-          <w:sz w:val="20"/>
-        </w:rPr>
-        <w:t>D</w:t>
+        <w:t xml:space="preserve">Then </w:t>
+      </w:r>
+      <w:r>
+        <w:rPr/>
+        <w:t>there is</w:t>
+      </w:r>
+      <w:r>
+        <w:rPr/>
+        <w:t xml:space="preserve"> the Additional-ResponseData Data section, and this holds the  Additional-ResponseData Data.</w:t>
+      </w:r>
+    </w:p>
+    <w:p>
+      <w:pPr>
+        <w:pStyle w:val="style0"/>
+        <w:rPr/>
+      </w:pPr>
+      <w:r>
+        <w:rPr/>
+      </w:r>
+    </w:p>
+    <w:p>
+      <w:pPr>
+        <w:pStyle w:val="style0"/>
+        <w:rPr>
+          <w:rFonts w:ascii="Consolas" w:hAnsi="Consolas"/>
+          <w:color w:val="008080"/>
+          <w:sz w:val="20"/>
+        </w:rPr>
+      </w:pPr>
+      <w:r>
+        <w:rPr>
+          <w:rFonts w:ascii="Consolas" w:hAnsi="Consolas"/>
+          <w:color w:val="008080"/>
+          <w:sz w:val="20"/>
+        </w:rPr>
+        <w:t>&lt;D</w:t>
       </w:r>
       <w:r>
         <w:rPr>
@@ -5164,6 +5240,15 @@
           <w:sz w:val="20"/>
         </w:rPr>
         <w:t>/&gt;</w:t>
+      </w:r>
+    </w:p>
+    <w:p>
+      <w:pPr>
+        <w:pStyle w:val="style0"/>
+        <w:rPr/>
+      </w:pPr>
+      <w:r>
+        <w:rPr/>
       </w:r>
     </w:p>
     <w:p>

</xml_diff>

<commit_message>
Did a name change in the request and response sections, and update the documentation
</commit_message>
<xml_diff>
--- a/documentation/OWASP DEF Description.docx
+++ b/documentation/OWASP DEF Description.docx
@@ -77,15 +77,7 @@
       </w:pPr>
       <w:r>
         <w:rPr/>
-        <w:t xml:space="preserve">Involvement is encouraged, so if you would like to contribute to this project then please join the mailing list </w:t>
-      </w:r>
-      <w:r>
-        <w:rPr/>
-        <w:t>(https://lists.owasp.org/mailman/listinfo/owasp-data-exchange-format)</w:t>
-      </w:r>
-      <w:r>
-        <w:rPr/>
-        <w:t xml:space="preserve"> and / or contact one of the project leaders.</w:t>
+        <w:t>Involvement is encouraged, so if you would like to contribute to this project then please join the mailing list (https://lists.owasp.org/mailman/listinfo/owasp-data-exchange-format) and / or contact one of the project leaders.</w:t>
       </w:r>
     </w:p>
     <w:p>
@@ -390,15 +382,7 @@
       </w:pPr>
       <w:r>
         <w:rPr/>
-        <w:t xml:space="preserve">Then </w:t>
-      </w:r>
-      <w:r>
-        <w:rPr/>
-        <w:t xml:space="preserve">there is </w:t>
-      </w:r>
-      <w:r>
-        <w:rPr/>
-        <w:t>the Session-refrence, this should hold an overall refrence the the session that is contained in this XML file.</w:t>
+        <w:t>Then there is the Session-refrence, this should hold an overall refrence the the session that is contained in this XML file.</w:t>
       </w:r>
     </w:p>
     <w:p>
@@ -494,15 +478,7 @@
       </w:pPr>
       <w:r>
         <w:rPr/>
-        <w:t xml:space="preserve">Then </w:t>
-      </w:r>
-      <w:r>
-        <w:rPr/>
-        <w:t>there is the</w:t>
-      </w:r>
-      <w:r>
-        <w:rPr/>
-        <w:t xml:space="preserve"> Date-Time refrence, this is when the scan was done, atm. in any date time format.</w:t>
+        <w:t>Then there is the Date-Time refrence, this is when the scan was done, atm. in any date time format.</w:t>
       </w:r>
     </w:p>
     <w:p>
@@ -625,15 +601,7 @@
       </w:pPr>
       <w:r>
         <w:rPr/>
-        <w:t xml:space="preserve">Then </w:t>
-      </w:r>
-      <w:r>
-        <w:rPr/>
-        <w:t>there is the</w:t>
-      </w:r>
-      <w:r>
-        <w:rPr/>
-        <w:t xml:space="preserve"> Scan refrence, this holds the type of scan that is done, and atm. it can be either dynamic, static or info. And I will start with describing the Dynamic format.</w:t>
+        <w:t>Then there is the Scan refrence, this holds the type of scan that is done, and atm. it can be either dynamic, static or info. And I will start with describing the Dynamic format.</w:t>
       </w:r>
     </w:p>
     <w:p>
@@ -855,15 +823,7 @@
       </w:pPr>
       <w:r>
         <w:rPr/>
-        <w:t xml:space="preserve">Then </w:t>
-      </w:r>
-      <w:r>
-        <w:rPr/>
-        <w:t>there is the</w:t>
-      </w:r>
-      <w:r>
-        <w:rPr/>
-        <w:t xml:space="preserve"> Port section, this is used for the basic information about the protocol and port the scan was done against.</w:t>
+        <w:t>Then there is the Port section, this is used for the basic information about the protocol and port the scan was done against.</w:t>
       </w:r>
     </w:p>
     <w:p>
@@ -991,15 +951,7 @@
       </w:pPr>
       <w:r>
         <w:rPr/>
-        <w:t xml:space="preserve">Then </w:t>
-      </w:r>
-      <w:r>
-        <w:rPr/>
-        <w:t>there is the</w:t>
-      </w:r>
-      <w:r>
-        <w:rPr/>
-        <w:t xml:space="preserve"> Service section, and this holds some basic information about the service name, service product and the service product version.</w:t>
+        <w:t>Then there is the Service section, and this holds some basic information about the service name, service product and the service product version.</w:t>
       </w:r>
     </w:p>
     <w:p>
@@ -1166,15 +1118,7 @@
       </w:pPr>
       <w:r>
         <w:rPr/>
-        <w:t xml:space="preserve">Then </w:t>
-      </w:r>
-      <w:r>
-        <w:rPr/>
-        <w:t>there is the</w:t>
-      </w:r>
-      <w:r>
-        <w:rPr/>
-        <w:t xml:space="preserve"> Software-name section, and this holds the name of the Software that did the scan.</w:t>
+        <w:t>Then there is the Software-name section, and this holds the name of the Software that did the scan.</w:t>
       </w:r>
     </w:p>
     <w:p>
@@ -1270,15 +1214,7 @@
       </w:pPr>
       <w:r>
         <w:rPr/>
-        <w:t xml:space="preserve">Then </w:t>
-      </w:r>
-      <w:r>
-        <w:rPr/>
-        <w:t>there is the</w:t>
-      </w:r>
-      <w:r>
-        <w:rPr/>
-        <w:t xml:space="preserve"> Software-version section, and this should hold the version of the software that did the scan.</w:t>
+        <w:t>Then there is the Software-version section, and this should hold the version of the software that did the scan.</w:t>
       </w:r>
     </w:p>
     <w:p>
@@ -1374,15 +1310,7 @@
       </w:pPr>
       <w:r>
         <w:rPr/>
-        <w:t xml:space="preserve">Then </w:t>
-      </w:r>
-      <w:r>
-        <w:rPr/>
-        <w:t>there is the</w:t>
-      </w:r>
-      <w:r>
-        <w:rPr/>
-        <w:t xml:space="preserve"> Software-arguments, and this should hold the arguments that where used to preform the scan.</w:t>
+        <w:t>Then there is the Software-arguments, and this should hold the arguments that where used to preform the scan.</w:t>
       </w:r>
     </w:p>
     <w:p>
@@ -1476,15 +1404,7 @@
       </w:pPr>
       <w:r>
         <w:rPr/>
-        <w:t xml:space="preserve">Then </w:t>
-      </w:r>
-      <w:r>
-        <w:rPr/>
-        <w:t>there is the</w:t>
-      </w:r>
-      <w:r>
-        <w:rPr/>
-        <w:t xml:space="preserve"> Vulnerability section, and this holds the severity of the current vulnerability, wich can be one of: Critical, High, Medium, Low, Informational, (and Best Practies (At the time of writing this it is not decided if the latter should be included or not, this is dependent on how many of the softwares that actually uses this)(Note: Should this be converted into a number representation, Critical = 1, High = 2, Medium = 3, Low = 4, Informational = 5, and so on).</w:t>
+        <w:t>Then there is the Vulnerability section, and this holds the severity of the current vulnerability, wich can be one of: Critical, High, Medium, Low, Informational, (and Best Practies (At the time of writing this it is not decided if the latter should be included or not, this is dependent on how many of the softwares that actually uses this)(Note: Should this be converted into a number representation, Critical = 1, High = 2, Medium = 3, Low = 4, Informational = 5, and so on).</w:t>
       </w:r>
     </w:p>
     <w:p>
@@ -1580,15 +1500,7 @@
       </w:pPr>
       <w:r>
         <w:rPr/>
-        <w:t xml:space="preserve">Then </w:t>
-      </w:r>
-      <w:r>
-        <w:rPr/>
-        <w:t>there is</w:t>
-      </w:r>
-      <w:r>
-        <w:rPr/>
-        <w:t xml:space="preserve"> the Finding section, and this hold the NativeID and IdentifiedTimestamp, wich are the unique plugin / test ID from the software, and  a time stamp of when this vulnerability was found.</w:t>
+        <w:t>Then there is the Finding section, and this hold the NativeID and IdentifiedTimestamp, wich are the unique plugin / test ID from the software, and  a time stamp of when this vulnerability was found.</w:t>
       </w:r>
     </w:p>
     <w:p>
@@ -1757,15 +1669,7 @@
       </w:pPr>
       <w:r>
         <w:rPr/>
-        <w:t xml:space="preserve">Then </w:t>
-      </w:r>
-      <w:r>
-        <w:rPr/>
-        <w:t>there is</w:t>
-      </w:r>
-      <w:r>
-        <w:rPr/>
-        <w:t xml:space="preserve"> the Summary section, and this holds a short one line summary of the vulnerability.</w:t>
+        <w:t>Then there is the Summary section, and this holds a short one line summary of the vulnerability.</w:t>
       </w:r>
     </w:p>
     <w:p>
@@ -1868,15 +1772,7 @@
       </w:pPr>
       <w:r>
         <w:rPr/>
-        <w:t xml:space="preserve">Then </w:t>
-      </w:r>
-      <w:r>
-        <w:rPr/>
-        <w:t>there is</w:t>
-      </w:r>
-      <w:r>
-        <w:rPr/>
-        <w:t xml:space="preserve"> the Description section, and this hold a longer description of the vulnerability.</w:t>
+        <w:t>Then there is the Description section, and this hold a longer description of the vulnerability.</w:t>
       </w:r>
     </w:p>
     <w:p>
@@ -1970,15 +1866,7 @@
       </w:pPr>
       <w:r>
         <w:rPr/>
-        <w:t xml:space="preserve">Then </w:t>
-      </w:r>
-      <w:r>
-        <w:rPr/>
-        <w:t>there is</w:t>
-      </w:r>
-      <w:r>
-        <w:rPr/>
-        <w:t xml:space="preserve"> the Confidence section, this hold the confidence level that the software have about this vulnerability, and can be a number between 0 and 10, where 0 equal not provided, and 10 equals the highest confidence we have.</w:t>
+        <w:t>Then there is the Confidence section, this hold the confidence level that the software have about this vulnerability, and can be a number between 0 and 10, where 0 equal not provided, and 10 equals the highest confidence we have.</w:t>
       </w:r>
     </w:p>
     <w:p>
@@ -2072,15 +1960,7 @@
       </w:pPr>
       <w:r>
         <w:rPr/>
-        <w:t xml:space="preserve">Then </w:t>
-      </w:r>
-      <w:r>
-        <w:rPr/>
-        <w:t>there is</w:t>
-      </w:r>
-      <w:r>
-        <w:rPr/>
-        <w:t xml:space="preserve"> the Background section, and this hold some background information about the vulnerability.</w:t>
+        <w:t>Then there is the Background section, and this hold some background information about the vulnerability.</w:t>
       </w:r>
     </w:p>
     <w:p>
@@ -2174,15 +2054,7 @@
       </w:pPr>
       <w:r>
         <w:rPr/>
-        <w:t xml:space="preserve">Then </w:t>
-      </w:r>
-      <w:r>
-        <w:rPr/>
-        <w:t>there is</w:t>
-      </w:r>
-      <w:r>
-        <w:rPr/>
-        <w:t xml:space="preserve"> the Remediation section, and this holds the remediation information for the vulnerability.</w:t>
+        <w:t>Then there is the Remediation section, and this holds the remediation information for the vulnerability.</w:t>
       </w:r>
     </w:p>
     <w:p>
@@ -2276,15 +2148,7 @@
       </w:pPr>
       <w:r>
         <w:rPr/>
-        <w:t xml:space="preserve">Then </w:t>
-      </w:r>
-      <w:r>
-        <w:rPr/>
-        <w:t>there is</w:t>
-      </w:r>
-      <w:r>
-        <w:rPr/>
-        <w:t xml:space="preserve"> the Further-information section, and this holds further information about the vulnerability.</w:t>
+        <w:t>Then there is the Further-information section, and this holds further information about the vulnerability.</w:t>
       </w:r>
     </w:p>
     <w:p>
@@ -2348,15 +2212,7 @@
       </w:pPr>
       <w:r>
         <w:rPr/>
-        <w:t xml:space="preserve">Then </w:t>
-      </w:r>
-      <w:r>
-        <w:rPr/>
-        <w:t>there is</w:t>
-      </w:r>
-      <w:r>
-        <w:rPr/>
-        <w:t xml:space="preserve"> the Further-info section, and this holds the further information, wich could a link to the OWASP top 10 page for the vulnerability, or any other page with information regarding the vulnerability.</w:t>
+        <w:t>Then there is the Further-info section, and this holds the further information, wich could a link to the OWASP top 10 page for the vulnerability, or any other page with information regarding the vulnerability.</w:t>
       </w:r>
     </w:p>
     <w:p>
@@ -2450,15 +2306,7 @@
       </w:pPr>
       <w:r>
         <w:rPr/>
-        <w:t xml:space="preserve">Then </w:t>
-      </w:r>
-      <w:r>
-        <w:rPr/>
-        <w:t>there is</w:t>
-      </w:r>
-      <w:r>
-        <w:rPr/>
-        <w:t xml:space="preserve"> the Classifications section, and this hold the classification information.</w:t>
+        <w:t>Then there is the Classifications section, and this hold the classification information.</w:t>
       </w:r>
     </w:p>
     <w:p>
@@ -2520,15 +2368,7 @@
       </w:pPr>
       <w:r>
         <w:rPr/>
-        <w:t xml:space="preserve">Then </w:t>
-      </w:r>
-      <w:r>
-        <w:rPr/>
-        <w:t>there is</w:t>
-      </w:r>
-      <w:r>
-        <w:rPr/>
-        <w:t xml:space="preserve"> the Classification section, and this hold the classification type, id and url to the specified id for this vulnerability, this could as the example shown be the CWE classification.</w:t>
+        <w:t>Then there is the Classification section, and this hold the classification type, id and url to the specified id for this vulnerability, this could as the example shown be the CWE classification.</w:t>
       </w:r>
     </w:p>
     <w:p>
@@ -2729,15 +2569,7 @@
       </w:pPr>
       <w:r>
         <w:rPr/>
-        <w:t xml:space="preserve">Then </w:t>
-      </w:r>
-      <w:r>
-        <w:rPr/>
-        <w:t>there is</w:t>
-      </w:r>
-      <w:r>
-        <w:rPr/>
-        <w:t xml:space="preserve"> the Page section, and this hold the page information that vulnerability was found on.</w:t>
+        <w:t>Then there is the Page section, and this hold the page information that vulnerability was found on.</w:t>
       </w:r>
     </w:p>
     <w:p>
@@ -2799,15 +2631,7 @@
       </w:pPr>
       <w:r>
         <w:rPr/>
-        <w:t xml:space="preserve">Then </w:t>
-      </w:r>
-      <w:r>
-        <w:rPr/>
-        <w:t>there is</w:t>
-      </w:r>
-      <w:r>
-        <w:rPr/>
-        <w:t xml:space="preserve"> the Page-reference, and this hold the page specific information.</w:t>
+        <w:t>Then there is the Page-reference, and this hold the page specific information.</w:t>
       </w:r>
     </w:p>
     <w:p>
@@ -2901,15 +2725,7 @@
       </w:pPr>
       <w:r>
         <w:rPr/>
-        <w:t xml:space="preserve">Then </w:t>
-      </w:r>
-      <w:r>
-        <w:rPr/>
-        <w:t>there is</w:t>
-      </w:r>
-      <w:r>
-        <w:rPr/>
-        <w:t xml:space="preserve"> the URL section, and this hold the URL the vulnerability was found at.</w:t>
+        <w:t>Then there is the URL section, and this hold the URL the vulnerability was found at.</w:t>
       </w:r>
     </w:p>
     <w:p>
@@ -3012,15 +2828,7 @@
       </w:pPr>
       <w:r>
         <w:rPr/>
-        <w:t xml:space="preserve">Then </w:t>
-      </w:r>
-      <w:r>
-        <w:rPr/>
-        <w:t>there is</w:t>
-      </w:r>
-      <w:r>
-        <w:rPr/>
-        <w:t xml:space="preserve"> the Method section, and this hold the HTTP method used.</w:t>
+        <w:t>Then there is the Method section, and this hold the HTTP method used.</w:t>
       </w:r>
     </w:p>
     <w:p>
@@ -3114,15 +2922,7 @@
       </w:pPr>
       <w:r>
         <w:rPr/>
-        <w:t xml:space="preserve">Then </w:t>
-      </w:r>
-      <w:r>
-        <w:rPr/>
-        <w:t>there is</w:t>
-      </w:r>
-      <w:r>
-        <w:rPr/>
-        <w:t xml:space="preserve"> the HTTPVersion section, and this holds the version of the HTTP communication.</w:t>
+        <w:t>Then there is the HTTPVersion section, and this holds the version of the HTTP communication.</w:t>
       </w:r>
     </w:p>
     <w:p>
@@ -3216,15 +3016,7 @@
       </w:pPr>
       <w:r>
         <w:rPr/>
-        <w:t xml:space="preserve">Then </w:t>
-      </w:r>
-      <w:r>
-        <w:rPr/>
-        <w:t>there is</w:t>
-      </w:r>
-      <w:r>
-        <w:rPr/>
-        <w:t xml:space="preserve"> the StatusCode section, and this holds the Status code that the request returned.</w:t>
+        <w:t>Then there is the StatusCode section, and this holds the Status code that the request returned.</w:t>
       </w:r>
     </w:p>
     <w:p>
@@ -3318,15 +3110,7 @@
       </w:pPr>
       <w:r>
         <w:rPr/>
-        <w:t xml:space="preserve">Then </w:t>
-      </w:r>
-      <w:r>
-        <w:rPr/>
-        <w:t>there is</w:t>
-      </w:r>
-      <w:r>
-        <w:rPr/>
-        <w:t xml:space="preserve"> the Language section, and this hold the information about the detected language of the page / web application.</w:t>
+        <w:t>Then there is the Language section, and this hold the information about the detected language of the page / web application.</w:t>
       </w:r>
     </w:p>
     <w:p>
@@ -3420,15 +3204,7 @@
       </w:pPr>
       <w:r>
         <w:rPr/>
-        <w:t xml:space="preserve">Then </w:t>
-      </w:r>
-      <w:r>
-        <w:rPr/>
-        <w:t>there is</w:t>
-      </w:r>
-      <w:r>
-        <w:rPr/>
-        <w:t xml:space="preserve"> the Parameters section, and this hold the Parameters used to exploit the and find the vulnerability.</w:t>
+        <w:t>Then there is the Parameters section, and this hold the Parameters used to exploit the and find the vulnerability.</w:t>
       </w:r>
     </w:p>
     <w:p>
@@ -3490,15 +3266,7 @@
       </w:pPr>
       <w:r>
         <w:rPr/>
-        <w:t xml:space="preserve">Then </w:t>
-      </w:r>
-      <w:r>
-        <w:rPr/>
-        <w:t>there is</w:t>
-      </w:r>
-      <w:r>
-        <w:rPr/>
-        <w:t xml:space="preserve"> the Parameter section, and this hold the parameter(s) used to find the vulnerability.</w:t>
+        <w:t>Then there is the Parameter section, and this hold the parameter(s) used to find the vulnerability.</w:t>
       </w:r>
     </w:p>
     <w:p>
@@ -3592,15 +3360,7 @@
       </w:pPr>
       <w:r>
         <w:rPr/>
-        <w:t xml:space="preserve">Then </w:t>
-      </w:r>
-      <w:r>
-        <w:rPr/>
-        <w:t>there is</w:t>
-      </w:r>
-      <w:r>
-        <w:rPr/>
-        <w:t xml:space="preserve"> the Request-response section, and this hold the Request and Response sent to and from the Web application.</w:t>
+        <w:t>Then there is the Request-response section, and this hold the Request and Response sent to and from the Web application.</w:t>
       </w:r>
     </w:p>
     <w:p>
@@ -3662,15 +3422,7 @@
       </w:pPr>
       <w:r>
         <w:rPr/>
-        <w:t xml:space="preserve">Then </w:t>
-      </w:r>
-      <w:r>
-        <w:rPr/>
-        <w:t xml:space="preserve">there is </w:t>
-      </w:r>
-      <w:r>
-        <w:rPr/>
-        <w:t>the Request section, and this hold the information about the Request that was sent to the web application. (NOTE. Should this be base64 encoded for this format?)</w:t>
+        <w:t>Then there is the Request section, and this hold the information about the Request that was sent to the web application. (NOTE. Should this be base64 encoded for this format?)</w:t>
       </w:r>
     </w:p>
     <w:p>
@@ -3732,15 +3484,17 @@
       </w:pPr>
       <w:r>
         <w:rPr/>
-        <w:t xml:space="preserve">Then </w:t>
-      </w:r>
-      <w:r>
-        <w:rPr/>
-        <w:t>there is</w:t>
-      </w:r>
-      <w:r>
-        <w:rPr/>
-        <w:t xml:space="preserve"> the Raw section, and this holds the raw request as it was sent.</w:t>
+        <w:t xml:space="preserve">Then there is the </w:t>
+      </w:r>
+      <w:bookmarkStart w:id="0" w:name="__DdeLink__629_773519414"/>
+      <w:r>
+        <w:rPr/>
+        <w:t>Request-</w:t>
+      </w:r>
+      <w:bookmarkEnd w:id="0"/>
+      <w:r>
+        <w:rPr/>
+        <w:t>Raw section, and this holds the raw request as it was sent.</w:t>
       </w:r>
     </w:p>
     <w:p>
@@ -3775,6 +3529,14 @@
           <w:color w:val="3F7F7F"/>
           <w:sz w:val="20"/>
         </w:rPr>
+        <w:t>Request-</w:t>
+      </w:r>
+      <w:r>
+        <w:rPr>
+          <w:rFonts w:ascii="Consolas" w:hAnsi="Consolas"/>
+          <w:color w:val="3F7F7F"/>
+          <w:sz w:val="20"/>
+        </w:rPr>
         <w:t>Raw</w:t>
       </w:r>
       <w:r>
@@ -3807,6 +3569,14 @@
           <w:color w:val="3F7F7F"/>
           <w:sz w:val="20"/>
         </w:rPr>
+        <w:t>Request-</w:t>
+      </w:r>
+      <w:r>
+        <w:rPr>
+          <w:rFonts w:ascii="Consolas" w:hAnsi="Consolas"/>
+          <w:color w:val="3F7F7F"/>
+          <w:sz w:val="20"/>
+        </w:rPr>
         <w:t>Raw</w:t>
       </w:r>
       <w:r>
@@ -3834,15 +3604,15 @@
       </w:pPr>
       <w:r>
         <w:rPr/>
-        <w:t xml:space="preserve">Then </w:t>
-      </w:r>
-      <w:r>
-        <w:rPr/>
-        <w:t>there is</w:t>
-      </w:r>
-      <w:r>
-        <w:rPr/>
-        <w:t xml:space="preserve"> the Headers section, and this holds the Headers information.</w:t>
+        <w:t xml:space="preserve">Then there is the </w:t>
+      </w:r>
+      <w:r>
+        <w:rPr/>
+        <w:t>Request-</w:t>
+      </w:r>
+      <w:r>
+        <w:rPr/>
+        <w:t>Headers section, and this holds the Headers information.</w:t>
       </w:r>
     </w:p>
     <w:p>
@@ -3877,6 +3647,14 @@
           <w:color w:val="3F7F7F"/>
           <w:sz w:val="20"/>
         </w:rPr>
+        <w:t>Request-</w:t>
+      </w:r>
+      <w:r>
+        <w:rPr>
+          <w:rFonts w:ascii="Consolas" w:hAnsi="Consolas"/>
+          <w:color w:val="3F7F7F"/>
+          <w:sz w:val="20"/>
+        </w:rPr>
         <w:t>Headers</w:t>
       </w:r>
       <w:r>
@@ -3904,15 +3682,15 @@
       </w:pPr>
       <w:r>
         <w:rPr/>
-        <w:t xml:space="preserve">Then </w:t>
-      </w:r>
-      <w:r>
-        <w:rPr/>
-        <w:t>there is</w:t>
-      </w:r>
-      <w:r>
-        <w:rPr/>
-        <w:t xml:space="preserve"> the Headers Data section, and this holds the header data.</w:t>
+        <w:t xml:space="preserve">Then there is the </w:t>
+      </w:r>
+      <w:r>
+        <w:rPr/>
+        <w:t>Request-</w:t>
+      </w:r>
+      <w:r>
+        <w:rPr/>
+        <w:t>Headers Data section, and this holds the header data.</w:t>
       </w:r>
     </w:p>
     <w:p>
@@ -4011,188 +3789,7 @@
           <w:color w:val="2A00FF"/>
           <w:sz w:val="20"/>
         </w:rPr>
-        <w:t>"The value for the Header Date"</w:t>
-      </w:r>
-      <w:r>
-        <w:rPr>
-          <w:rFonts w:ascii="Consolas" w:hAnsi="Consolas"/>
-          <w:color w:val="008080"/>
-          <w:sz w:val="20"/>
-        </w:rPr>
-        <w:t>/&gt;</w:t>
-      </w:r>
-    </w:p>
-    <w:p>
-      <w:pPr>
-        <w:pStyle w:val="style0"/>
-        <w:rPr/>
-      </w:pPr>
-      <w:r>
-        <w:rPr/>
-      </w:r>
-    </w:p>
-    <w:p>
-      <w:pPr>
-        <w:pStyle w:val="style0"/>
-        <w:rPr/>
-      </w:pPr>
-      <w:r>
-        <w:rPr/>
-        <w:t xml:space="preserve">Then </w:t>
-      </w:r>
-      <w:r>
-        <w:rPr/>
-        <w:t>there is</w:t>
-      </w:r>
-      <w:r>
-        <w:rPr/>
-        <w:t xml:space="preserve"> the Cookie section, and this holds the Cookie information.</w:t>
-      </w:r>
-    </w:p>
-    <w:p>
-      <w:pPr>
-        <w:pStyle w:val="style0"/>
-        <w:rPr/>
-      </w:pPr>
-      <w:r>
-        <w:rPr/>
-      </w:r>
-    </w:p>
-    <w:p>
-      <w:pPr>
-        <w:pStyle w:val="style0"/>
-        <w:rPr>
-          <w:rFonts w:ascii="Consolas" w:hAnsi="Consolas"/>
-          <w:color w:val="008080"/>
-          <w:sz w:val="20"/>
-        </w:rPr>
-      </w:pPr>
-      <w:r>
-        <w:rPr>
-          <w:rFonts w:ascii="Consolas" w:hAnsi="Consolas"/>
-          <w:color w:val="008080"/>
-          <w:sz w:val="20"/>
-        </w:rPr>
-        <w:t>&lt;</w:t>
-      </w:r>
-      <w:r>
-        <w:rPr>
-          <w:rFonts w:ascii="Consolas" w:hAnsi="Consolas"/>
-          <w:color w:val="3F7F7F"/>
-          <w:sz w:val="20"/>
-        </w:rPr>
-        <w:t>Cookie</w:t>
-      </w:r>
-      <w:r>
-        <w:rPr>
-          <w:rFonts w:ascii="Consolas" w:hAnsi="Consolas"/>
-          <w:color w:val="008080"/>
-          <w:sz w:val="20"/>
-        </w:rPr>
-        <w:t>&gt;</w:t>
-      </w:r>
-    </w:p>
-    <w:p>
-      <w:pPr>
-        <w:pStyle w:val="style0"/>
-        <w:rPr/>
-      </w:pPr>
-      <w:r>
-        <w:rPr/>
-      </w:r>
-    </w:p>
-    <w:p>
-      <w:pPr>
-        <w:pStyle w:val="style0"/>
-        <w:rPr/>
-      </w:pPr>
-      <w:r>
-        <w:rPr/>
-      </w:r>
-    </w:p>
-    <w:p>
-      <w:pPr>
-        <w:pStyle w:val="style0"/>
-        <w:rPr/>
-      </w:pPr>
-      <w:r>
-        <w:rPr/>
-      </w:r>
-    </w:p>
-    <w:p>
-      <w:pPr>
-        <w:pStyle w:val="style0"/>
-        <w:rPr/>
-      </w:pPr>
-      <w:r>
-        <w:rPr/>
-        <w:t xml:space="preserve">Then </w:t>
-      </w:r>
-      <w:r>
-        <w:rPr/>
-        <w:t>there is</w:t>
-      </w:r>
-      <w:r>
-        <w:rPr/>
-        <w:t xml:space="preserve"> the Cookie Data section, and this holds the Cookie data.</w:t>
-      </w:r>
-    </w:p>
-    <w:p>
-      <w:pPr>
-        <w:pStyle w:val="style0"/>
-        <w:rPr/>
-      </w:pPr>
-      <w:r>
-        <w:rPr/>
-      </w:r>
-    </w:p>
-    <w:p>
-      <w:pPr>
-        <w:pStyle w:val="style0"/>
-        <w:rPr>
-          <w:rFonts w:ascii="Consolas" w:hAnsi="Consolas"/>
-          <w:color w:val="008080"/>
-          <w:sz w:val="20"/>
-        </w:rPr>
-      </w:pPr>
-      <w:r>
-        <w:rPr>
-          <w:rFonts w:ascii="Consolas" w:hAnsi="Consolas"/>
-          <w:color w:val="008080"/>
-          <w:sz w:val="20"/>
-        </w:rPr>
-        <w:t>&lt;D</w:t>
-      </w:r>
-      <w:r>
-        <w:rPr>
-          <w:rFonts w:ascii="Consolas" w:hAnsi="Consolas"/>
-          <w:color w:val="3F7F7F"/>
-          <w:sz w:val="20"/>
-        </w:rPr>
-        <w:t>ata</w:t>
-      </w:r>
-      <w:r>
-        <w:rPr>
-          <w:rFonts w:ascii="Consolas" w:hAnsi="Consolas"/>
-          <w:sz w:val="20"/>
-        </w:rPr>
-        <w:t xml:space="preserve"> </w:t>
-      </w:r>
-      <w:r>
-        <w:rPr>
-          <w:rFonts w:ascii="Consolas" w:hAnsi="Consolas"/>
-          <w:color w:val="7F007F"/>
-          <w:sz w:val="20"/>
-        </w:rPr>
-        <w:t>name</w:t>
-      </w:r>
-      <w:r>
-        <w:rPr>
-          <w:rFonts w:ascii="Consolas" w:hAnsi="Consolas"/>
-          <w:color w:val="000000"/>
-          <w:sz w:val="20"/>
-        </w:rPr>
-        <w:t>=</w:t>
+        <w:t>"The value for the Header Dat</w:t>
       </w:r>
       <w:r>
         <w:rPr>
@@ -4201,30 +3798,7 @@
           <w:color w:val="2A00FF"/>
           <w:sz w:val="20"/>
         </w:rPr>
-        <w:t>"The name of the Cookie Data"</w:t>
-      </w:r>
-      <w:r>
-        <w:rPr>
-          <w:rFonts w:ascii="Consolas" w:hAnsi="Consolas"/>
-          <w:sz w:val="20"/>
-        </w:rPr>
-        <w:t xml:space="preserve"> </w:t>
-      </w:r>
-      <w:r>
-        <w:rPr>
-          <w:rFonts w:ascii="Consolas" w:hAnsi="Consolas"/>
-          <w:color w:val="7F007F"/>
-          <w:sz w:val="20"/>
-        </w:rPr>
-        <w:t>value</w:t>
-      </w:r>
-      <w:r>
-        <w:rPr>
-          <w:rFonts w:ascii="Consolas" w:hAnsi="Consolas"/>
-          <w:color w:val="000000"/>
-          <w:sz w:val="20"/>
-        </w:rPr>
-        <w:t>=</w:t>
+        <w:t>a</w:t>
       </w:r>
       <w:r>
         <w:rPr>
@@ -4233,7 +3807,7 @@
           <w:color w:val="2A00FF"/>
           <w:sz w:val="20"/>
         </w:rPr>
-        <w:t>"The value for the Cookie Date"</w:t>
+        <w:t>"</w:t>
       </w:r>
       <w:r>
         <w:rPr>
@@ -4260,15 +3834,15 @@
       </w:pPr>
       <w:r>
         <w:rPr/>
-        <w:t xml:space="preserve">Then </w:t>
-      </w:r>
-      <w:r>
-        <w:rPr/>
-        <w:t>there is</w:t>
-      </w:r>
-      <w:r>
-        <w:rPr/>
-        <w:t xml:space="preserve"> the Additional-RequestData section, and this holds the Additional Request Data.</w:t>
+        <w:t xml:space="preserve">Then there is the </w:t>
+      </w:r>
+      <w:r>
+        <w:rPr/>
+        <w:t>Request-</w:t>
+      </w:r>
+      <w:r>
+        <w:rPr/>
+        <w:t>Cookie section, and this holds the Cookie information.</w:t>
       </w:r>
     </w:p>
     <w:p>
@@ -4303,42 +3877,68 @@
           <w:color w:val="3F7F7F"/>
           <w:sz w:val="20"/>
         </w:rPr>
-        <w:t>Additional-RequestData</w:t>
-      </w:r>
-      <w:r>
-        <w:rPr>
-          <w:rFonts w:ascii="Consolas" w:hAnsi="Consolas"/>
-          <w:color w:val="008080"/>
-          <w:sz w:val="20"/>
-        </w:rPr>
-        <w:t>&gt;</w:t>
-      </w:r>
-    </w:p>
-    <w:p>
-      <w:pPr>
-        <w:pStyle w:val="style0"/>
-        <w:rPr/>
-      </w:pPr>
-      <w:r>
-        <w:rPr/>
-      </w:r>
-    </w:p>
-    <w:p>
-      <w:pPr>
-        <w:pStyle w:val="style0"/>
-        <w:rPr/>
-      </w:pPr>
-      <w:r>
-        <w:rPr/>
-        <w:t xml:space="preserve">Then </w:t>
-      </w:r>
-      <w:r>
-        <w:rPr/>
-        <w:t>there is</w:t>
-      </w:r>
-      <w:r>
-        <w:rPr/>
-        <w:t xml:space="preserve"> the Additional-RequestData Data section, and this holds the  Additional-RequestData Data.</w:t>
+        <w:t>Request-</w:t>
+      </w:r>
+      <w:r>
+        <w:rPr>
+          <w:rFonts w:ascii="Consolas" w:hAnsi="Consolas"/>
+          <w:color w:val="3F7F7F"/>
+          <w:sz w:val="20"/>
+        </w:rPr>
+        <w:t>Cookie</w:t>
+      </w:r>
+      <w:r>
+        <w:rPr>
+          <w:rFonts w:ascii="Consolas" w:hAnsi="Consolas"/>
+          <w:color w:val="008080"/>
+          <w:sz w:val="20"/>
+        </w:rPr>
+        <w:t>&gt;</w:t>
+      </w:r>
+    </w:p>
+    <w:p>
+      <w:pPr>
+        <w:pStyle w:val="style0"/>
+        <w:rPr/>
+      </w:pPr>
+      <w:r>
+        <w:rPr/>
+      </w:r>
+    </w:p>
+    <w:p>
+      <w:pPr>
+        <w:pStyle w:val="style0"/>
+        <w:rPr/>
+      </w:pPr>
+      <w:r>
+        <w:rPr/>
+      </w:r>
+    </w:p>
+    <w:p>
+      <w:pPr>
+        <w:pStyle w:val="style0"/>
+        <w:rPr/>
+      </w:pPr>
+      <w:r>
+        <w:rPr/>
+      </w:r>
+    </w:p>
+    <w:p>
+      <w:pPr>
+        <w:pStyle w:val="style0"/>
+        <w:rPr/>
+      </w:pPr>
+      <w:r>
+        <w:rPr/>
+        <w:t xml:space="preserve">Then there is the </w:t>
+      </w:r>
+      <w:r>
+        <w:rPr/>
+        <w:t>Request-</w:t>
+      </w:r>
+      <w:r>
+        <w:rPr/>
+        <w:t>Cookie Data section, and this holds the Cookie data.</w:t>
       </w:r>
     </w:p>
     <w:p>
@@ -4405,7 +4005,7 @@
           <w:color w:val="2A00FF"/>
           <w:sz w:val="20"/>
         </w:rPr>
-        <w:t>"The name of the Additional Data"</w:t>
+        <w:t>"The name of the Cookie Data"</w:t>
       </w:r>
       <w:r>
         <w:rPr>
@@ -4437,342 +4037,7 @@
           <w:color w:val="2A00FF"/>
           <w:sz w:val="20"/>
         </w:rPr>
-        <w:t>"The value for the Additional Date"</w:t>
-      </w:r>
-      <w:r>
-        <w:rPr>
-          <w:rFonts w:ascii="Consolas" w:hAnsi="Consolas"/>
-          <w:color w:val="008080"/>
-          <w:sz w:val="20"/>
-        </w:rPr>
-        <w:t>/&gt;</w:t>
-      </w:r>
-    </w:p>
-    <w:p>
-      <w:pPr>
-        <w:pStyle w:val="style0"/>
-        <w:rPr/>
-      </w:pPr>
-      <w:r>
-        <w:rPr/>
-      </w:r>
-    </w:p>
-    <w:p>
-      <w:pPr>
-        <w:pStyle w:val="style0"/>
-        <w:rPr/>
-      </w:pPr>
-      <w:r>
-        <w:rPr/>
-        <w:t xml:space="preserve">Then </w:t>
-      </w:r>
-      <w:r>
-        <w:rPr/>
-        <w:t>there is</w:t>
-      </w:r>
-      <w:r>
-        <w:rPr/>
-        <w:t xml:space="preserve"> the Response section, and this holds the Response data.</w:t>
-      </w:r>
-    </w:p>
-    <w:p>
-      <w:pPr>
-        <w:pStyle w:val="style0"/>
-        <w:rPr/>
-      </w:pPr>
-      <w:r>
-        <w:rPr/>
-      </w:r>
-    </w:p>
-    <w:p>
-      <w:pPr>
-        <w:pStyle w:val="style0"/>
-        <w:rPr>
-          <w:rFonts w:ascii="Consolas" w:hAnsi="Consolas"/>
-          <w:color w:val="008080"/>
-          <w:sz w:val="20"/>
-        </w:rPr>
-      </w:pPr>
-      <w:r>
-        <w:rPr>
-          <w:rFonts w:ascii="Consolas" w:hAnsi="Consolas"/>
-          <w:color w:val="008080"/>
-          <w:sz w:val="20"/>
-        </w:rPr>
-        <w:t>&lt;</w:t>
-      </w:r>
-      <w:r>
-        <w:rPr>
-          <w:rFonts w:ascii="Consolas" w:hAnsi="Consolas"/>
-          <w:color w:val="3F7F7F"/>
-          <w:sz w:val="20"/>
-        </w:rPr>
-        <w:t>Response</w:t>
-      </w:r>
-      <w:r>
-        <w:rPr>
-          <w:rFonts w:ascii="Consolas" w:hAnsi="Consolas"/>
-          <w:color w:val="008080"/>
-          <w:sz w:val="20"/>
-        </w:rPr>
-        <w:t>&gt;</w:t>
-      </w:r>
-    </w:p>
-    <w:p>
-      <w:pPr>
-        <w:pStyle w:val="style0"/>
-        <w:rPr/>
-      </w:pPr>
-      <w:r>
-        <w:rPr/>
-      </w:r>
-    </w:p>
-    <w:p>
-      <w:pPr>
-        <w:pStyle w:val="style0"/>
-        <w:rPr/>
-      </w:pPr>
-      <w:r>
-        <w:rPr/>
-        <w:t xml:space="preserve">Then </w:t>
-      </w:r>
-      <w:r>
-        <w:rPr/>
-        <w:t>there is</w:t>
-      </w:r>
-      <w:r>
-        <w:rPr/>
-        <w:t xml:space="preserve"> the Raw section, and this holds the raw response data.</w:t>
-      </w:r>
-    </w:p>
-    <w:p>
-      <w:pPr>
-        <w:pStyle w:val="style0"/>
-        <w:rPr/>
-      </w:pPr>
-      <w:r>
-        <w:rPr/>
-      </w:r>
-    </w:p>
-    <w:p>
-      <w:pPr>
-        <w:pStyle w:val="style0"/>
-        <w:rPr>
-          <w:rFonts w:ascii="Consolas" w:hAnsi="Consolas"/>
-          <w:color w:val="008080"/>
-          <w:sz w:val="20"/>
-        </w:rPr>
-      </w:pPr>
-      <w:r>
-        <w:rPr>
-          <w:rFonts w:ascii="Consolas" w:hAnsi="Consolas"/>
-          <w:color w:val="008080"/>
-          <w:sz w:val="20"/>
-        </w:rPr>
-        <w:t>&lt;</w:t>
-      </w:r>
-      <w:r>
-        <w:rPr>
-          <w:rFonts w:ascii="Consolas" w:hAnsi="Consolas"/>
-          <w:color w:val="3F7F7F"/>
-          <w:sz w:val="20"/>
-        </w:rPr>
-        <w:t>Raw</w:t>
-      </w:r>
-      <w:r>
-        <w:rPr>
-          <w:rFonts w:ascii="Consolas" w:hAnsi="Consolas"/>
-          <w:color w:val="008080"/>
-          <w:sz w:val="20"/>
-        </w:rPr>
-        <w:t>&gt;</w:t>
-      </w:r>
-      <w:r>
-        <w:rPr>
-          <w:rFonts w:ascii="Consolas" w:hAnsi="Consolas"/>
-          <w:color w:val="000000"/>
-          <w:sz w:val="20"/>
-        </w:rPr>
-        <w:t>The RAW HTTP Response</w:t>
-      </w:r>
-      <w:r>
-        <w:rPr>
-          <w:rFonts w:ascii="Consolas" w:hAnsi="Consolas"/>
-          <w:color w:val="008080"/>
-          <w:sz w:val="20"/>
-        </w:rPr>
-        <w:t>&lt;/</w:t>
-      </w:r>
-      <w:r>
-        <w:rPr>
-          <w:rFonts w:ascii="Consolas" w:hAnsi="Consolas"/>
-          <w:color w:val="3F7F7F"/>
-          <w:sz w:val="20"/>
-        </w:rPr>
-        <w:t>Raw</w:t>
-      </w:r>
-      <w:r>
-        <w:rPr>
-          <w:rFonts w:ascii="Consolas" w:hAnsi="Consolas"/>
-          <w:color w:val="008080"/>
-          <w:sz w:val="20"/>
-        </w:rPr>
-        <w:t>&gt;</w:t>
-      </w:r>
-    </w:p>
-    <w:p>
-      <w:pPr>
-        <w:pStyle w:val="style0"/>
-        <w:rPr/>
-      </w:pPr>
-      <w:r>
-        <w:rPr/>
-      </w:r>
-    </w:p>
-    <w:p>
-      <w:pPr>
-        <w:pStyle w:val="style0"/>
-        <w:rPr/>
-      </w:pPr>
-      <w:r>
-        <w:rPr/>
-        <w:t xml:space="preserve">Then </w:t>
-      </w:r>
-      <w:r>
-        <w:rPr/>
-        <w:t>there is</w:t>
-      </w:r>
-      <w:r>
-        <w:rPr/>
-        <w:t xml:space="preserve"> the Headers section, and this holds the Headers information.</w:t>
-      </w:r>
-    </w:p>
-    <w:p>
-      <w:pPr>
-        <w:pStyle w:val="style0"/>
-        <w:rPr/>
-      </w:pPr>
-      <w:r>
-        <w:rPr/>
-      </w:r>
-    </w:p>
-    <w:p>
-      <w:pPr>
-        <w:pStyle w:val="style0"/>
-        <w:rPr>
-          <w:rFonts w:ascii="Consolas" w:hAnsi="Consolas"/>
-          <w:color w:val="008080"/>
-          <w:sz w:val="20"/>
-        </w:rPr>
-      </w:pPr>
-      <w:r>
-        <w:rPr>
-          <w:rFonts w:ascii="Consolas" w:hAnsi="Consolas"/>
-          <w:color w:val="008080"/>
-          <w:sz w:val="20"/>
-        </w:rPr>
-        <w:t>&lt;</w:t>
-      </w:r>
-      <w:r>
-        <w:rPr>
-          <w:rFonts w:ascii="Consolas" w:hAnsi="Consolas"/>
-          <w:color w:val="3F7F7F"/>
-          <w:sz w:val="20"/>
-        </w:rPr>
-        <w:t>Headers</w:t>
-      </w:r>
-      <w:r>
-        <w:rPr>
-          <w:rFonts w:ascii="Consolas" w:hAnsi="Consolas"/>
-          <w:color w:val="008080"/>
-          <w:sz w:val="20"/>
-        </w:rPr>
-        <w:t>&gt;</w:t>
-      </w:r>
-    </w:p>
-    <w:p>
-      <w:pPr>
-        <w:pStyle w:val="style0"/>
-        <w:rPr/>
-      </w:pPr>
-      <w:r>
-        <w:rPr/>
-      </w:r>
-    </w:p>
-    <w:p>
-      <w:pPr>
-        <w:pStyle w:val="style0"/>
-        <w:rPr/>
-      </w:pPr>
-      <w:r>
-        <w:rPr/>
-        <w:t xml:space="preserve">Then </w:t>
-      </w:r>
-      <w:r>
-        <w:rPr/>
-        <w:t>there is</w:t>
-      </w:r>
-      <w:r>
-        <w:rPr/>
-        <w:t xml:space="preserve"> the Headers Data section, and this holds the header data.</w:t>
-      </w:r>
-    </w:p>
-    <w:p>
-      <w:pPr>
-        <w:pStyle w:val="style0"/>
-        <w:rPr/>
-      </w:pPr>
-      <w:r>
-        <w:rPr/>
-      </w:r>
-    </w:p>
-    <w:p>
-      <w:pPr>
-        <w:pStyle w:val="style0"/>
-        <w:rPr>
-          <w:rFonts w:ascii="Consolas" w:hAnsi="Consolas"/>
-          <w:color w:val="008080"/>
-          <w:sz w:val="20"/>
-        </w:rPr>
-      </w:pPr>
-      <w:r>
-        <w:rPr>
-          <w:rFonts w:ascii="Consolas" w:hAnsi="Consolas"/>
-          <w:color w:val="008080"/>
-          <w:sz w:val="20"/>
-        </w:rPr>
-        <w:t>&lt;D</w:t>
-      </w:r>
-      <w:r>
-        <w:rPr>
-          <w:rFonts w:ascii="Consolas" w:hAnsi="Consolas"/>
-          <w:color w:val="3F7F7F"/>
-          <w:sz w:val="20"/>
-        </w:rPr>
-        <w:t>ata</w:t>
-      </w:r>
-      <w:r>
-        <w:rPr>
-          <w:rFonts w:ascii="Consolas" w:hAnsi="Consolas"/>
-          <w:sz w:val="20"/>
-        </w:rPr>
-        <w:t xml:space="preserve"> </w:t>
-      </w:r>
-      <w:r>
-        <w:rPr>
-          <w:rFonts w:ascii="Consolas" w:hAnsi="Consolas"/>
-          <w:color w:val="7F007F"/>
-          <w:sz w:val="20"/>
-        </w:rPr>
-        <w:t>name</w:t>
-      </w:r>
-      <w:r>
-        <w:rPr>
-          <w:rFonts w:ascii="Consolas" w:hAnsi="Consolas"/>
-          <w:color w:val="000000"/>
-          <w:sz w:val="20"/>
-        </w:rPr>
-        <w:t>=</w:t>
+        <w:t>"The value for the Cookie Dat</w:t>
       </w:r>
       <w:r>
         <w:rPr>
@@ -4781,30 +4046,7 @@
           <w:color w:val="2A00FF"/>
           <w:sz w:val="20"/>
         </w:rPr>
-        <w:t>"The name of the Header Data"</w:t>
-      </w:r>
-      <w:r>
-        <w:rPr>
-          <w:rFonts w:ascii="Consolas" w:hAnsi="Consolas"/>
-          <w:sz w:val="20"/>
-        </w:rPr>
-        <w:t xml:space="preserve"> </w:t>
-      </w:r>
-      <w:r>
-        <w:rPr>
-          <w:rFonts w:ascii="Consolas" w:hAnsi="Consolas"/>
-          <w:color w:val="7F007F"/>
-          <w:sz w:val="20"/>
-        </w:rPr>
-        <w:t>value</w:t>
-      </w:r>
-      <w:r>
-        <w:rPr>
-          <w:rFonts w:ascii="Consolas" w:hAnsi="Consolas"/>
-          <w:color w:val="000000"/>
-          <w:sz w:val="20"/>
-        </w:rPr>
-        <w:t>=</w:t>
+        <w:t>a</w:t>
       </w:r>
       <w:r>
         <w:rPr>
@@ -4813,7 +4055,7 @@
           <w:color w:val="2A00FF"/>
           <w:sz w:val="20"/>
         </w:rPr>
-        <w:t>"The value for the Header Date"</w:t>
+        <w:t>"</w:t>
       </w:r>
       <w:r>
         <w:rPr>
@@ -4840,15 +4082,7 @@
       </w:pPr>
       <w:r>
         <w:rPr/>
-        <w:t xml:space="preserve">Then </w:t>
-      </w:r>
-      <w:r>
-        <w:rPr/>
-        <w:t>there is</w:t>
-      </w:r>
-      <w:r>
-        <w:rPr/>
-        <w:t xml:space="preserve"> the Cookie section, and this holds the Cookie information.</w:t>
+        <w:t>Then there is the Additional-RequestData section, and this holds the Additional Request Data.</w:t>
       </w:r>
     </w:p>
     <w:p>
@@ -4883,42 +4117,34 @@
           <w:color w:val="3F7F7F"/>
           <w:sz w:val="20"/>
         </w:rPr>
-        <w:t>Cookie</w:t>
-      </w:r>
-      <w:r>
-        <w:rPr>
-          <w:rFonts w:ascii="Consolas" w:hAnsi="Consolas"/>
-          <w:color w:val="008080"/>
-          <w:sz w:val="20"/>
-        </w:rPr>
-        <w:t>&gt;</w:t>
-      </w:r>
-    </w:p>
-    <w:p>
-      <w:pPr>
-        <w:pStyle w:val="style0"/>
-        <w:rPr/>
-      </w:pPr>
-      <w:r>
-        <w:rPr/>
-      </w:r>
-    </w:p>
-    <w:p>
-      <w:pPr>
-        <w:pStyle w:val="style0"/>
-        <w:rPr/>
-      </w:pPr>
-      <w:r>
-        <w:rPr/>
-        <w:t xml:space="preserve">Then </w:t>
-      </w:r>
-      <w:r>
-        <w:rPr/>
-        <w:t>there is</w:t>
-      </w:r>
-      <w:r>
-        <w:rPr/>
-        <w:t xml:space="preserve"> the Cookie Data section, and this holds the Cookie data.</w:t>
+        <w:t>Additional-RequestData</w:t>
+      </w:r>
+      <w:r>
+        <w:rPr>
+          <w:rFonts w:ascii="Consolas" w:hAnsi="Consolas"/>
+          <w:color w:val="008080"/>
+          <w:sz w:val="20"/>
+        </w:rPr>
+        <w:t>&gt;</w:t>
+      </w:r>
+    </w:p>
+    <w:p>
+      <w:pPr>
+        <w:pStyle w:val="style0"/>
+        <w:rPr/>
+      </w:pPr>
+      <w:r>
+        <w:rPr/>
+      </w:r>
+    </w:p>
+    <w:p>
+      <w:pPr>
+        <w:pStyle w:val="style0"/>
+        <w:rPr/>
+      </w:pPr>
+      <w:r>
+        <w:rPr/>
+        <w:t>Then there is the Additional-RequestData Data section, and this holds the  Additional-RequestData Data.</w:t>
       </w:r>
     </w:p>
     <w:p>
@@ -4985,7 +4211,7 @@
           <w:color w:val="2A00FF"/>
           <w:sz w:val="20"/>
         </w:rPr>
-        <w:t>"The name of the Cookie Data"</w:t>
+        <w:t>"The name of the Additional Data"</w:t>
       </w:r>
       <w:r>
         <w:rPr>
@@ -5017,180 +4243,7 @@
           <w:color w:val="2A00FF"/>
           <w:sz w:val="20"/>
         </w:rPr>
-        <w:t>"The value for the Cookie Date"</w:t>
-      </w:r>
-      <w:r>
-        <w:rPr>
-          <w:rFonts w:ascii="Consolas" w:hAnsi="Consolas"/>
-          <w:color w:val="008080"/>
-          <w:sz w:val="20"/>
-        </w:rPr>
-        <w:t>/&gt;</w:t>
-      </w:r>
-    </w:p>
-    <w:p>
-      <w:pPr>
-        <w:pStyle w:val="style0"/>
-        <w:rPr/>
-      </w:pPr>
-      <w:r>
-        <w:rPr/>
-      </w:r>
-    </w:p>
-    <w:p>
-      <w:pPr>
-        <w:pStyle w:val="style0"/>
-        <w:rPr/>
-      </w:pPr>
-      <w:r>
-        <w:rPr/>
-        <w:t xml:space="preserve">Then </w:t>
-      </w:r>
-      <w:r>
-        <w:rPr/>
-        <w:t>there is</w:t>
-      </w:r>
-      <w:r>
-        <w:rPr/>
-        <w:t xml:space="preserve"> the Additional-</w:t>
-      </w:r>
-      <w:bookmarkStart w:id="0" w:name="__DdeLink__764_19294469"/>
-      <w:r>
-        <w:rPr/>
-        <w:t>Response</w:t>
-      </w:r>
-      <w:bookmarkEnd w:id="0"/>
-      <w:r>
-        <w:rPr/>
-        <w:t>Data section, and this holds the Additional Response Data.</w:t>
-      </w:r>
-    </w:p>
-    <w:p>
-      <w:pPr>
-        <w:pStyle w:val="style0"/>
-        <w:rPr/>
-      </w:pPr>
-      <w:r>
-        <w:rPr/>
-      </w:r>
-    </w:p>
-    <w:p>
-      <w:pPr>
-        <w:pStyle w:val="style0"/>
-        <w:rPr>
-          <w:rFonts w:ascii="Consolas" w:hAnsi="Consolas"/>
-          <w:color w:val="008080"/>
-          <w:sz w:val="20"/>
-        </w:rPr>
-      </w:pPr>
-      <w:r>
-        <w:rPr>
-          <w:rFonts w:ascii="Consolas" w:hAnsi="Consolas"/>
-          <w:color w:val="008080"/>
-          <w:sz w:val="20"/>
-        </w:rPr>
-        <w:t>&lt;</w:t>
-      </w:r>
-      <w:r>
-        <w:rPr>
-          <w:rFonts w:ascii="Consolas" w:hAnsi="Consolas"/>
-          <w:color w:val="3F7F7F"/>
-          <w:sz w:val="20"/>
-        </w:rPr>
-        <w:t>Additional-RequestData</w:t>
-      </w:r>
-      <w:r>
-        <w:rPr>
-          <w:rFonts w:ascii="Consolas" w:hAnsi="Consolas"/>
-          <w:color w:val="008080"/>
-          <w:sz w:val="20"/>
-        </w:rPr>
-        <w:t>&gt;</w:t>
-      </w:r>
-    </w:p>
-    <w:p>
-      <w:pPr>
-        <w:pStyle w:val="style0"/>
-        <w:rPr/>
-      </w:pPr>
-      <w:r>
-        <w:rPr/>
-      </w:r>
-    </w:p>
-    <w:p>
-      <w:pPr>
-        <w:pStyle w:val="style0"/>
-        <w:rPr/>
-      </w:pPr>
-      <w:r>
-        <w:rPr/>
-        <w:t xml:space="preserve">Then </w:t>
-      </w:r>
-      <w:r>
-        <w:rPr/>
-        <w:t>there is</w:t>
-      </w:r>
-      <w:r>
-        <w:rPr/>
-        <w:t xml:space="preserve"> the Additional-ResponseData Data section, and this holds the  Additional-ResponseData Data.</w:t>
-      </w:r>
-    </w:p>
-    <w:p>
-      <w:pPr>
-        <w:pStyle w:val="style0"/>
-        <w:rPr/>
-      </w:pPr>
-      <w:r>
-        <w:rPr/>
-      </w:r>
-    </w:p>
-    <w:p>
-      <w:pPr>
-        <w:pStyle w:val="style0"/>
-        <w:rPr>
-          <w:rFonts w:ascii="Consolas" w:hAnsi="Consolas"/>
-          <w:color w:val="008080"/>
-          <w:sz w:val="20"/>
-        </w:rPr>
-      </w:pPr>
-      <w:r>
-        <w:rPr>
-          <w:rFonts w:ascii="Consolas" w:hAnsi="Consolas"/>
-          <w:color w:val="008080"/>
-          <w:sz w:val="20"/>
-        </w:rPr>
-        <w:t>&lt;D</w:t>
-      </w:r>
-      <w:r>
-        <w:rPr>
-          <w:rFonts w:ascii="Consolas" w:hAnsi="Consolas"/>
-          <w:color w:val="3F7F7F"/>
-          <w:sz w:val="20"/>
-        </w:rPr>
-        <w:t>ata</w:t>
-      </w:r>
-      <w:r>
-        <w:rPr>
-          <w:rFonts w:ascii="Consolas" w:hAnsi="Consolas"/>
-          <w:sz w:val="20"/>
-        </w:rPr>
-        <w:t xml:space="preserve"> </w:t>
-      </w:r>
-      <w:r>
-        <w:rPr>
-          <w:rFonts w:ascii="Consolas" w:hAnsi="Consolas"/>
-          <w:color w:val="7F007F"/>
-          <w:sz w:val="20"/>
-        </w:rPr>
-        <w:t>name</w:t>
-      </w:r>
-      <w:r>
-        <w:rPr>
-          <w:rFonts w:ascii="Consolas" w:hAnsi="Consolas"/>
-          <w:color w:val="000000"/>
-          <w:sz w:val="20"/>
-        </w:rPr>
-        <w:t>=</w:t>
+        <w:t>"The value for the Additional Dat</w:t>
       </w:r>
       <w:r>
         <w:rPr>
@@ -5199,30 +4252,7 @@
           <w:color w:val="2A00FF"/>
           <w:sz w:val="20"/>
         </w:rPr>
-        <w:t>"The name of the Additional Data"</w:t>
-      </w:r>
-      <w:r>
-        <w:rPr>
-          <w:rFonts w:ascii="Consolas" w:hAnsi="Consolas"/>
-          <w:sz w:val="20"/>
-        </w:rPr>
-        <w:t xml:space="preserve"> </w:t>
-      </w:r>
-      <w:r>
-        <w:rPr>
-          <w:rFonts w:ascii="Consolas" w:hAnsi="Consolas"/>
-          <w:color w:val="7F007F"/>
-          <w:sz w:val="20"/>
-        </w:rPr>
-        <w:t>value</w:t>
-      </w:r>
-      <w:r>
-        <w:rPr>
-          <w:rFonts w:ascii="Consolas" w:hAnsi="Consolas"/>
-          <w:color w:val="000000"/>
-          <w:sz w:val="20"/>
-        </w:rPr>
-        <w:t>=</w:t>
+        <w:t>a</w:t>
       </w:r>
       <w:r>
         <w:rPr>
@@ -5231,7 +4261,7 @@
           <w:color w:val="2A00FF"/>
           <w:sz w:val="20"/>
         </w:rPr>
-        <w:t>"The value for the Additional Date"</w:t>
+        <w:t>"</w:t>
       </w:r>
       <w:r>
         <w:rPr>
@@ -5240,6 +4270,871 @@
           <w:sz w:val="20"/>
         </w:rPr>
         <w:t>/&gt;</w:t>
+      </w:r>
+    </w:p>
+    <w:p>
+      <w:pPr>
+        <w:pStyle w:val="style0"/>
+        <w:rPr/>
+      </w:pPr>
+      <w:r>
+        <w:rPr/>
+      </w:r>
+    </w:p>
+    <w:p>
+      <w:pPr>
+        <w:pStyle w:val="style0"/>
+        <w:rPr/>
+      </w:pPr>
+      <w:r>
+        <w:rPr/>
+        <w:t>Then there is the Response section, and this holds the Response data.</w:t>
+      </w:r>
+    </w:p>
+    <w:p>
+      <w:pPr>
+        <w:pStyle w:val="style0"/>
+        <w:rPr/>
+      </w:pPr>
+      <w:r>
+        <w:rPr/>
+      </w:r>
+    </w:p>
+    <w:p>
+      <w:pPr>
+        <w:pStyle w:val="style0"/>
+        <w:rPr>
+          <w:rFonts w:ascii="Consolas" w:hAnsi="Consolas"/>
+          <w:color w:val="008080"/>
+          <w:sz w:val="20"/>
+        </w:rPr>
+      </w:pPr>
+      <w:r>
+        <w:rPr>
+          <w:rFonts w:ascii="Consolas" w:hAnsi="Consolas"/>
+          <w:color w:val="008080"/>
+          <w:sz w:val="20"/>
+        </w:rPr>
+        <w:t>&lt;</w:t>
+      </w:r>
+      <w:r>
+        <w:rPr>
+          <w:rFonts w:ascii="Consolas" w:hAnsi="Consolas"/>
+          <w:color w:val="3F7F7F"/>
+          <w:sz w:val="20"/>
+        </w:rPr>
+        <w:t>Response</w:t>
+      </w:r>
+      <w:r>
+        <w:rPr>
+          <w:rFonts w:ascii="Consolas" w:hAnsi="Consolas"/>
+          <w:color w:val="008080"/>
+          <w:sz w:val="20"/>
+        </w:rPr>
+        <w:t>&gt;</w:t>
+      </w:r>
+    </w:p>
+    <w:p>
+      <w:pPr>
+        <w:pStyle w:val="style0"/>
+        <w:rPr/>
+      </w:pPr>
+      <w:r>
+        <w:rPr/>
+      </w:r>
+    </w:p>
+    <w:p>
+      <w:pPr>
+        <w:pStyle w:val="style0"/>
+        <w:rPr/>
+      </w:pPr>
+      <w:r>
+        <w:rPr/>
+        <w:t xml:space="preserve">Then there is the </w:t>
+      </w:r>
+      <w:r>
+        <w:rPr/>
+        <w:t>Response-</w:t>
+      </w:r>
+      <w:r>
+        <w:rPr/>
+        <w:t>Raw section, and this holds the raw response data.</w:t>
+      </w:r>
+    </w:p>
+    <w:p>
+      <w:pPr>
+        <w:pStyle w:val="style0"/>
+        <w:rPr/>
+      </w:pPr>
+      <w:r>
+        <w:rPr/>
+      </w:r>
+    </w:p>
+    <w:p>
+      <w:pPr>
+        <w:pStyle w:val="style0"/>
+        <w:rPr>
+          <w:rFonts w:ascii="Consolas" w:hAnsi="Consolas"/>
+          <w:color w:val="008080"/>
+          <w:sz w:val="20"/>
+        </w:rPr>
+      </w:pPr>
+      <w:r>
+        <w:rPr>
+          <w:rFonts w:ascii="Consolas" w:hAnsi="Consolas"/>
+          <w:color w:val="008080"/>
+          <w:sz w:val="20"/>
+        </w:rPr>
+        <w:t>&lt;</w:t>
+      </w:r>
+      <w:r>
+        <w:rPr>
+          <w:rFonts w:ascii="Consolas" w:hAnsi="Consolas"/>
+          <w:color w:val="3F7F7F"/>
+          <w:sz w:val="20"/>
+        </w:rPr>
+        <w:t>Response-</w:t>
+      </w:r>
+      <w:r>
+        <w:rPr>
+          <w:rFonts w:ascii="Consolas" w:hAnsi="Consolas"/>
+          <w:color w:val="3F7F7F"/>
+          <w:sz w:val="20"/>
+        </w:rPr>
+        <w:t>Raw</w:t>
+      </w:r>
+      <w:r>
+        <w:rPr>
+          <w:rFonts w:ascii="Consolas" w:hAnsi="Consolas"/>
+          <w:color w:val="008080"/>
+          <w:sz w:val="20"/>
+        </w:rPr>
+        <w:t>&gt;</w:t>
+      </w:r>
+      <w:r>
+        <w:rPr>
+          <w:rFonts w:ascii="Consolas" w:hAnsi="Consolas"/>
+          <w:color w:val="000000"/>
+          <w:sz w:val="20"/>
+        </w:rPr>
+        <w:t>The RAW HTTP Response</w:t>
+      </w:r>
+      <w:r>
+        <w:rPr>
+          <w:rFonts w:ascii="Consolas" w:hAnsi="Consolas"/>
+          <w:color w:val="008080"/>
+          <w:sz w:val="20"/>
+        </w:rPr>
+        <w:t>&lt;/</w:t>
+      </w:r>
+      <w:r>
+        <w:rPr>
+          <w:rFonts w:ascii="Consolas" w:hAnsi="Consolas"/>
+          <w:color w:val="3F7F7F"/>
+          <w:sz w:val="20"/>
+        </w:rPr>
+        <w:t>Response-</w:t>
+      </w:r>
+      <w:r>
+        <w:rPr>
+          <w:rFonts w:ascii="Consolas" w:hAnsi="Consolas"/>
+          <w:color w:val="3F7F7F"/>
+          <w:sz w:val="20"/>
+        </w:rPr>
+        <w:t>Raw</w:t>
+      </w:r>
+      <w:r>
+        <w:rPr>
+          <w:rFonts w:ascii="Consolas" w:hAnsi="Consolas"/>
+          <w:color w:val="008080"/>
+          <w:sz w:val="20"/>
+        </w:rPr>
+        <w:t>&gt;</w:t>
+      </w:r>
+    </w:p>
+    <w:p>
+      <w:pPr>
+        <w:pStyle w:val="style0"/>
+        <w:rPr/>
+      </w:pPr>
+      <w:r>
+        <w:rPr/>
+      </w:r>
+    </w:p>
+    <w:p>
+      <w:pPr>
+        <w:pStyle w:val="style0"/>
+        <w:rPr/>
+      </w:pPr>
+      <w:r>
+        <w:rPr/>
+        <w:t xml:space="preserve">Then there is the </w:t>
+      </w:r>
+      <w:r>
+        <w:rPr/>
+        <w:t>Response-</w:t>
+      </w:r>
+      <w:r>
+        <w:rPr/>
+        <w:t>Headers section, and this holds the Headers information.</w:t>
+      </w:r>
+    </w:p>
+    <w:p>
+      <w:pPr>
+        <w:pStyle w:val="style0"/>
+        <w:rPr/>
+      </w:pPr>
+      <w:r>
+        <w:rPr/>
+      </w:r>
+    </w:p>
+    <w:p>
+      <w:pPr>
+        <w:pStyle w:val="style0"/>
+        <w:rPr>
+          <w:rFonts w:ascii="Consolas" w:hAnsi="Consolas"/>
+          <w:color w:val="008080"/>
+          <w:sz w:val="20"/>
+        </w:rPr>
+      </w:pPr>
+      <w:r>
+        <w:rPr>
+          <w:rFonts w:ascii="Consolas" w:hAnsi="Consolas"/>
+          <w:color w:val="008080"/>
+          <w:sz w:val="20"/>
+        </w:rPr>
+        <w:t>&lt;</w:t>
+      </w:r>
+      <w:r>
+        <w:rPr>
+          <w:rFonts w:ascii="Consolas" w:hAnsi="Consolas"/>
+          <w:color w:val="3F7F7F"/>
+          <w:sz w:val="20"/>
+        </w:rPr>
+        <w:t>Response-</w:t>
+      </w:r>
+      <w:r>
+        <w:rPr>
+          <w:rFonts w:ascii="Consolas" w:hAnsi="Consolas"/>
+          <w:color w:val="3F7F7F"/>
+          <w:sz w:val="20"/>
+        </w:rPr>
+        <w:t>Headers</w:t>
+      </w:r>
+      <w:r>
+        <w:rPr>
+          <w:rFonts w:ascii="Consolas" w:hAnsi="Consolas"/>
+          <w:color w:val="008080"/>
+          <w:sz w:val="20"/>
+        </w:rPr>
+        <w:t>&gt;</w:t>
+      </w:r>
+    </w:p>
+    <w:p>
+      <w:pPr>
+        <w:pStyle w:val="style0"/>
+        <w:rPr/>
+      </w:pPr>
+      <w:r>
+        <w:rPr/>
+      </w:r>
+    </w:p>
+    <w:p>
+      <w:pPr>
+        <w:pStyle w:val="style0"/>
+        <w:rPr/>
+      </w:pPr>
+      <w:r>
+        <w:rPr/>
+        <w:t xml:space="preserve">Then there is the </w:t>
+      </w:r>
+      <w:r>
+        <w:rPr/>
+        <w:t>Response-</w:t>
+      </w:r>
+      <w:r>
+        <w:rPr/>
+        <w:t>Headers Data section, and this holds the header data.</w:t>
+      </w:r>
+    </w:p>
+    <w:p>
+      <w:pPr>
+        <w:pStyle w:val="style0"/>
+        <w:rPr/>
+      </w:pPr>
+      <w:r>
+        <w:rPr/>
+      </w:r>
+    </w:p>
+    <w:p>
+      <w:pPr>
+        <w:pStyle w:val="style0"/>
+        <w:rPr>
+          <w:rFonts w:ascii="Consolas" w:hAnsi="Consolas"/>
+          <w:color w:val="008080"/>
+          <w:sz w:val="20"/>
+        </w:rPr>
+      </w:pPr>
+      <w:r>
+        <w:rPr>
+          <w:rFonts w:ascii="Consolas" w:hAnsi="Consolas"/>
+          <w:color w:val="008080"/>
+          <w:sz w:val="20"/>
+        </w:rPr>
+        <w:t>&lt;D</w:t>
+      </w:r>
+      <w:r>
+        <w:rPr>
+          <w:rFonts w:ascii="Consolas" w:hAnsi="Consolas"/>
+          <w:color w:val="3F7F7F"/>
+          <w:sz w:val="20"/>
+        </w:rPr>
+        <w:t>ata</w:t>
+      </w:r>
+      <w:r>
+        <w:rPr>
+          <w:rFonts w:ascii="Consolas" w:hAnsi="Consolas"/>
+          <w:sz w:val="20"/>
+        </w:rPr>
+        <w:t xml:space="preserve"> </w:t>
+      </w:r>
+      <w:r>
+        <w:rPr>
+          <w:rFonts w:ascii="Consolas" w:hAnsi="Consolas"/>
+          <w:color w:val="7F007F"/>
+          <w:sz w:val="20"/>
+        </w:rPr>
+        <w:t>name</w:t>
+      </w:r>
+      <w:r>
+        <w:rPr>
+          <w:rFonts w:ascii="Consolas" w:hAnsi="Consolas"/>
+          <w:color w:val="000000"/>
+          <w:sz w:val="20"/>
+        </w:rPr>
+        <w:t>=</w:t>
+      </w:r>
+      <w:r>
+        <w:rPr>
+          <w:rFonts w:ascii="Consolas" w:hAnsi="Consolas"/>
+          <w:i/>
+          <w:color w:val="2A00FF"/>
+          <w:sz w:val="20"/>
+        </w:rPr>
+        <w:t>"The name of the Header Data"</w:t>
+      </w:r>
+      <w:r>
+        <w:rPr>
+          <w:rFonts w:ascii="Consolas" w:hAnsi="Consolas"/>
+          <w:sz w:val="20"/>
+        </w:rPr>
+        <w:t xml:space="preserve"> </w:t>
+      </w:r>
+      <w:r>
+        <w:rPr>
+          <w:rFonts w:ascii="Consolas" w:hAnsi="Consolas"/>
+          <w:color w:val="7F007F"/>
+          <w:sz w:val="20"/>
+        </w:rPr>
+        <w:t>value</w:t>
+      </w:r>
+      <w:r>
+        <w:rPr>
+          <w:rFonts w:ascii="Consolas" w:hAnsi="Consolas"/>
+          <w:color w:val="000000"/>
+          <w:sz w:val="20"/>
+        </w:rPr>
+        <w:t>=</w:t>
+      </w:r>
+      <w:r>
+        <w:rPr>
+          <w:rFonts w:ascii="Consolas" w:hAnsi="Consolas"/>
+          <w:i/>
+          <w:color w:val="2A00FF"/>
+          <w:sz w:val="20"/>
+        </w:rPr>
+        <w:t>"The value for the Header Dat</w:t>
+      </w:r>
+      <w:r>
+        <w:rPr>
+          <w:rFonts w:ascii="Consolas" w:hAnsi="Consolas"/>
+          <w:i/>
+          <w:color w:val="2A00FF"/>
+          <w:sz w:val="20"/>
+        </w:rPr>
+        <w:t>a</w:t>
+      </w:r>
+      <w:r>
+        <w:rPr>
+          <w:rFonts w:ascii="Consolas" w:hAnsi="Consolas"/>
+          <w:i/>
+          <w:color w:val="2A00FF"/>
+          <w:sz w:val="20"/>
+        </w:rPr>
+        <w:t>"</w:t>
+      </w:r>
+      <w:r>
+        <w:rPr>
+          <w:rFonts w:ascii="Consolas" w:hAnsi="Consolas"/>
+          <w:color w:val="008080"/>
+          <w:sz w:val="20"/>
+        </w:rPr>
+        <w:t>/&gt;</w:t>
+      </w:r>
+    </w:p>
+    <w:p>
+      <w:pPr>
+        <w:pStyle w:val="style0"/>
+        <w:rPr/>
+      </w:pPr>
+      <w:r>
+        <w:rPr/>
+      </w:r>
+    </w:p>
+    <w:p>
+      <w:pPr>
+        <w:pStyle w:val="style0"/>
+        <w:rPr/>
+      </w:pPr>
+      <w:r>
+        <w:rPr/>
+        <w:t xml:space="preserve">Then there is the </w:t>
+      </w:r>
+      <w:r>
+        <w:rPr/>
+        <w:t>Response-</w:t>
+      </w:r>
+      <w:r>
+        <w:rPr/>
+        <w:t>Cookie section, and this holds the Cookie information.</w:t>
+      </w:r>
+    </w:p>
+    <w:p>
+      <w:pPr>
+        <w:pStyle w:val="style0"/>
+        <w:rPr/>
+      </w:pPr>
+      <w:r>
+        <w:rPr/>
+      </w:r>
+    </w:p>
+    <w:p>
+      <w:pPr>
+        <w:pStyle w:val="style0"/>
+        <w:rPr>
+          <w:rFonts w:ascii="Consolas" w:hAnsi="Consolas"/>
+          <w:color w:val="008080"/>
+          <w:sz w:val="20"/>
+        </w:rPr>
+      </w:pPr>
+      <w:r>
+        <w:rPr>
+          <w:rFonts w:ascii="Consolas" w:hAnsi="Consolas"/>
+          <w:color w:val="008080"/>
+          <w:sz w:val="20"/>
+        </w:rPr>
+        <w:t>&lt;</w:t>
+      </w:r>
+      <w:r>
+        <w:rPr>
+          <w:rFonts w:ascii="Consolas" w:hAnsi="Consolas"/>
+          <w:color w:val="3F7F7F"/>
+          <w:sz w:val="20"/>
+        </w:rPr>
+        <w:t>Response-</w:t>
+      </w:r>
+      <w:r>
+        <w:rPr>
+          <w:rFonts w:ascii="Consolas" w:hAnsi="Consolas"/>
+          <w:color w:val="3F7F7F"/>
+          <w:sz w:val="20"/>
+        </w:rPr>
+        <w:t>Cookie</w:t>
+      </w:r>
+      <w:r>
+        <w:rPr>
+          <w:rFonts w:ascii="Consolas" w:hAnsi="Consolas"/>
+          <w:color w:val="008080"/>
+          <w:sz w:val="20"/>
+        </w:rPr>
+        <w:t>&gt;</w:t>
+      </w:r>
+    </w:p>
+    <w:p>
+      <w:pPr>
+        <w:pStyle w:val="style0"/>
+        <w:rPr/>
+      </w:pPr>
+      <w:r>
+        <w:rPr/>
+      </w:r>
+    </w:p>
+    <w:p>
+      <w:pPr>
+        <w:pStyle w:val="style0"/>
+        <w:rPr/>
+      </w:pPr>
+      <w:r>
+        <w:rPr/>
+        <w:t xml:space="preserve">Then there is the </w:t>
+      </w:r>
+      <w:r>
+        <w:rPr/>
+        <w:t>Response-</w:t>
+      </w:r>
+      <w:r>
+        <w:rPr/>
+        <w:t>Cookie Data section, and this holds the Cookie data.</w:t>
+      </w:r>
+    </w:p>
+    <w:p>
+      <w:pPr>
+        <w:pStyle w:val="style0"/>
+        <w:rPr/>
+      </w:pPr>
+      <w:r>
+        <w:rPr/>
+      </w:r>
+    </w:p>
+    <w:p>
+      <w:pPr>
+        <w:pStyle w:val="style0"/>
+        <w:rPr>
+          <w:rFonts w:ascii="Consolas" w:hAnsi="Consolas"/>
+          <w:color w:val="008080"/>
+          <w:sz w:val="20"/>
+        </w:rPr>
+      </w:pPr>
+      <w:r>
+        <w:rPr>
+          <w:rFonts w:ascii="Consolas" w:hAnsi="Consolas"/>
+          <w:color w:val="008080"/>
+          <w:sz w:val="20"/>
+        </w:rPr>
+        <w:t>&lt;D</w:t>
+      </w:r>
+      <w:r>
+        <w:rPr>
+          <w:rFonts w:ascii="Consolas" w:hAnsi="Consolas"/>
+          <w:color w:val="3F7F7F"/>
+          <w:sz w:val="20"/>
+        </w:rPr>
+        <w:t>ata</w:t>
+      </w:r>
+      <w:r>
+        <w:rPr>
+          <w:rFonts w:ascii="Consolas" w:hAnsi="Consolas"/>
+          <w:sz w:val="20"/>
+        </w:rPr>
+        <w:t xml:space="preserve"> </w:t>
+      </w:r>
+      <w:r>
+        <w:rPr>
+          <w:rFonts w:ascii="Consolas" w:hAnsi="Consolas"/>
+          <w:color w:val="7F007F"/>
+          <w:sz w:val="20"/>
+        </w:rPr>
+        <w:t>name</w:t>
+      </w:r>
+      <w:r>
+        <w:rPr>
+          <w:rFonts w:ascii="Consolas" w:hAnsi="Consolas"/>
+          <w:color w:val="000000"/>
+          <w:sz w:val="20"/>
+        </w:rPr>
+        <w:t>=</w:t>
+      </w:r>
+      <w:r>
+        <w:rPr>
+          <w:rFonts w:ascii="Consolas" w:hAnsi="Consolas"/>
+          <w:i/>
+          <w:color w:val="2A00FF"/>
+          <w:sz w:val="20"/>
+        </w:rPr>
+        <w:t>"The name of the Cookie Data"</w:t>
+      </w:r>
+      <w:r>
+        <w:rPr>
+          <w:rFonts w:ascii="Consolas" w:hAnsi="Consolas"/>
+          <w:sz w:val="20"/>
+        </w:rPr>
+        <w:t xml:space="preserve"> </w:t>
+      </w:r>
+      <w:r>
+        <w:rPr>
+          <w:rFonts w:ascii="Consolas" w:hAnsi="Consolas"/>
+          <w:color w:val="7F007F"/>
+          <w:sz w:val="20"/>
+        </w:rPr>
+        <w:t>value</w:t>
+      </w:r>
+      <w:r>
+        <w:rPr>
+          <w:rFonts w:ascii="Consolas" w:hAnsi="Consolas"/>
+          <w:color w:val="000000"/>
+          <w:sz w:val="20"/>
+        </w:rPr>
+        <w:t>=</w:t>
+      </w:r>
+      <w:r>
+        <w:rPr>
+          <w:rFonts w:ascii="Consolas" w:hAnsi="Consolas"/>
+          <w:i/>
+          <w:color w:val="2A00FF"/>
+          <w:sz w:val="20"/>
+        </w:rPr>
+        <w:t>"The value for the Cookie Dat</w:t>
+      </w:r>
+      <w:r>
+        <w:rPr>
+          <w:rFonts w:ascii="Consolas" w:hAnsi="Consolas"/>
+          <w:i/>
+          <w:color w:val="2A00FF"/>
+          <w:sz w:val="20"/>
+        </w:rPr>
+        <w:t>a</w:t>
+      </w:r>
+      <w:r>
+        <w:rPr>
+          <w:rFonts w:ascii="Consolas" w:hAnsi="Consolas"/>
+          <w:i/>
+          <w:color w:val="2A00FF"/>
+          <w:sz w:val="20"/>
+        </w:rPr>
+        <w:t>"</w:t>
+      </w:r>
+      <w:r>
+        <w:rPr>
+          <w:rFonts w:ascii="Consolas" w:hAnsi="Consolas"/>
+          <w:color w:val="008080"/>
+          <w:sz w:val="20"/>
+        </w:rPr>
+        <w:t>/&gt;</w:t>
+      </w:r>
+    </w:p>
+    <w:p>
+      <w:pPr>
+        <w:pStyle w:val="style0"/>
+        <w:rPr/>
+      </w:pPr>
+      <w:r>
+        <w:rPr/>
+      </w:r>
+    </w:p>
+    <w:p>
+      <w:pPr>
+        <w:pStyle w:val="style0"/>
+        <w:rPr/>
+      </w:pPr>
+      <w:r>
+        <w:rPr/>
+        <w:t>Then there is the Additional-</w:t>
+      </w:r>
+      <w:bookmarkStart w:id="1" w:name="__DdeLink__764_19294469"/>
+      <w:r>
+        <w:rPr/>
+        <w:t>Response</w:t>
+      </w:r>
+      <w:bookmarkEnd w:id="1"/>
+      <w:r>
+        <w:rPr/>
+        <w:t>Data section, and this holds the Additional Response Data.</w:t>
+      </w:r>
+    </w:p>
+    <w:p>
+      <w:pPr>
+        <w:pStyle w:val="style0"/>
+        <w:rPr/>
+      </w:pPr>
+      <w:r>
+        <w:rPr/>
+      </w:r>
+    </w:p>
+    <w:p>
+      <w:pPr>
+        <w:pStyle w:val="style0"/>
+        <w:rPr>
+          <w:rFonts w:ascii="Consolas" w:hAnsi="Consolas"/>
+          <w:color w:val="008080"/>
+          <w:sz w:val="20"/>
+        </w:rPr>
+      </w:pPr>
+      <w:r>
+        <w:rPr>
+          <w:rFonts w:ascii="Consolas" w:hAnsi="Consolas"/>
+          <w:color w:val="008080"/>
+          <w:sz w:val="20"/>
+        </w:rPr>
+        <w:t>&lt;</w:t>
+      </w:r>
+      <w:r>
+        <w:rPr>
+          <w:rFonts w:ascii="Consolas" w:hAnsi="Consolas"/>
+          <w:color w:val="3F7F7F"/>
+          <w:sz w:val="20"/>
+        </w:rPr>
+        <w:t>Additional-RequestData</w:t>
+      </w:r>
+      <w:r>
+        <w:rPr>
+          <w:rFonts w:ascii="Consolas" w:hAnsi="Consolas"/>
+          <w:color w:val="008080"/>
+          <w:sz w:val="20"/>
+        </w:rPr>
+        <w:t>&gt;</w:t>
+      </w:r>
+    </w:p>
+    <w:p>
+      <w:pPr>
+        <w:pStyle w:val="style0"/>
+        <w:rPr/>
+      </w:pPr>
+      <w:r>
+        <w:rPr/>
+      </w:r>
+    </w:p>
+    <w:p>
+      <w:pPr>
+        <w:pStyle w:val="style0"/>
+        <w:rPr/>
+      </w:pPr>
+      <w:r>
+        <w:rPr/>
+        <w:t>Then there is the Additional-ResponseData Data section, and this holds the  Additional-ResponseData Data.</w:t>
+      </w:r>
+    </w:p>
+    <w:p>
+      <w:pPr>
+        <w:pStyle w:val="style0"/>
+        <w:rPr/>
+      </w:pPr>
+      <w:r>
+        <w:rPr/>
+      </w:r>
+    </w:p>
+    <w:p>
+      <w:pPr>
+        <w:pStyle w:val="style0"/>
+        <w:rPr>
+          <w:rFonts w:ascii="Consolas" w:hAnsi="Consolas"/>
+          <w:color w:val="008080"/>
+          <w:sz w:val="20"/>
+        </w:rPr>
+      </w:pPr>
+      <w:r>
+        <w:rPr>
+          <w:rFonts w:ascii="Consolas" w:hAnsi="Consolas"/>
+          <w:color w:val="008080"/>
+          <w:sz w:val="20"/>
+        </w:rPr>
+        <w:t>&lt;D</w:t>
+      </w:r>
+      <w:r>
+        <w:rPr>
+          <w:rFonts w:ascii="Consolas" w:hAnsi="Consolas"/>
+          <w:color w:val="3F7F7F"/>
+          <w:sz w:val="20"/>
+        </w:rPr>
+        <w:t>ata</w:t>
+      </w:r>
+      <w:r>
+        <w:rPr>
+          <w:rFonts w:ascii="Consolas" w:hAnsi="Consolas"/>
+          <w:sz w:val="20"/>
+        </w:rPr>
+        <w:t xml:space="preserve"> </w:t>
+      </w:r>
+      <w:r>
+        <w:rPr>
+          <w:rFonts w:ascii="Consolas" w:hAnsi="Consolas"/>
+          <w:color w:val="7F007F"/>
+          <w:sz w:val="20"/>
+        </w:rPr>
+        <w:t>name</w:t>
+      </w:r>
+      <w:r>
+        <w:rPr>
+          <w:rFonts w:ascii="Consolas" w:hAnsi="Consolas"/>
+          <w:color w:val="000000"/>
+          <w:sz w:val="20"/>
+        </w:rPr>
+        <w:t>=</w:t>
+      </w:r>
+      <w:r>
+        <w:rPr>
+          <w:rFonts w:ascii="Consolas" w:hAnsi="Consolas"/>
+          <w:i/>
+          <w:color w:val="2A00FF"/>
+          <w:sz w:val="20"/>
+        </w:rPr>
+        <w:t>"The name of the Additional Data"</w:t>
+      </w:r>
+      <w:r>
+        <w:rPr>
+          <w:rFonts w:ascii="Consolas" w:hAnsi="Consolas"/>
+          <w:sz w:val="20"/>
+        </w:rPr>
+        <w:t xml:space="preserve"> </w:t>
+      </w:r>
+      <w:r>
+        <w:rPr>
+          <w:rFonts w:ascii="Consolas" w:hAnsi="Consolas"/>
+          <w:color w:val="7F007F"/>
+          <w:sz w:val="20"/>
+        </w:rPr>
+        <w:t>value</w:t>
+      </w:r>
+      <w:r>
+        <w:rPr>
+          <w:rFonts w:ascii="Consolas" w:hAnsi="Consolas"/>
+          <w:color w:val="000000"/>
+          <w:sz w:val="20"/>
+        </w:rPr>
+        <w:t>=</w:t>
+      </w:r>
+      <w:r>
+        <w:rPr>
+          <w:rFonts w:ascii="Consolas" w:hAnsi="Consolas"/>
+          <w:i/>
+          <w:color w:val="2A00FF"/>
+          <w:sz w:val="20"/>
+        </w:rPr>
+        <w:t>"The value for the Additional Dat</w:t>
+      </w:r>
+      <w:r>
+        <w:rPr>
+          <w:rFonts w:ascii="Consolas" w:hAnsi="Consolas"/>
+          <w:i/>
+          <w:color w:val="2A00FF"/>
+          <w:sz w:val="20"/>
+        </w:rPr>
+        <w:t>a</w:t>
+      </w:r>
+      <w:r>
+        <w:rPr>
+          <w:rFonts w:ascii="Consolas" w:hAnsi="Consolas"/>
+          <w:i/>
+          <w:color w:val="2A00FF"/>
+          <w:sz w:val="20"/>
+        </w:rPr>
+        <w:t>"</w:t>
+      </w:r>
+      <w:r>
+        <w:rPr>
+          <w:rFonts w:ascii="Consolas" w:hAnsi="Consolas"/>
+          <w:color w:val="008080"/>
+          <w:sz w:val="20"/>
+        </w:rPr>
+        <w:t>/&gt;</w:t>
+      </w:r>
+    </w:p>
+    <w:p>
+      <w:pPr>
+        <w:pStyle w:val="style0"/>
+        <w:rPr/>
+      </w:pPr>
+      <w:r>
+        <w:rPr/>
       </w:r>
     </w:p>
     <w:p>

</xml_diff>

<commit_message>
Found a situation where the format <data name="" value=""/> would fail with real data, so I changed the format to this <data name=""></data>
</commit_message>
<xml_diff>
--- a/documentation/OWASP DEF Description.docx
+++ b/documentation/OWASP DEF Description.docx
@@ -3529,15 +3529,7 @@
           <w:color w:val="3F7F7F"/>
           <w:sz w:val="20"/>
         </w:rPr>
-        <w:t>Request-</w:t>
-      </w:r>
-      <w:r>
-        <w:rPr>
-          <w:rFonts w:ascii="Consolas" w:hAnsi="Consolas"/>
-          <w:color w:val="3F7F7F"/>
-          <w:sz w:val="20"/>
-        </w:rPr>
-        <w:t>Raw</w:t>
+        <w:t>Request-Raw</w:t>
       </w:r>
       <w:r>
         <w:rPr>
@@ -3569,50 +3561,34 @@
           <w:color w:val="3F7F7F"/>
           <w:sz w:val="20"/>
         </w:rPr>
-        <w:t>Request-</w:t>
-      </w:r>
-      <w:r>
-        <w:rPr>
-          <w:rFonts w:ascii="Consolas" w:hAnsi="Consolas"/>
-          <w:color w:val="3F7F7F"/>
-          <w:sz w:val="20"/>
-        </w:rPr>
-        <w:t>Raw</w:t>
-      </w:r>
-      <w:r>
-        <w:rPr>
-          <w:rFonts w:ascii="Consolas" w:hAnsi="Consolas"/>
-          <w:color w:val="008080"/>
-          <w:sz w:val="20"/>
-        </w:rPr>
-        <w:t>&gt;</w:t>
-      </w:r>
-    </w:p>
-    <w:p>
-      <w:pPr>
-        <w:pStyle w:val="style0"/>
-        <w:rPr/>
-      </w:pPr>
-      <w:r>
-        <w:rPr/>
-      </w:r>
-    </w:p>
-    <w:p>
-      <w:pPr>
-        <w:pStyle w:val="style0"/>
-        <w:rPr/>
-      </w:pPr>
-      <w:r>
-        <w:rPr/>
-        <w:t xml:space="preserve">Then there is the </w:t>
-      </w:r>
-      <w:r>
-        <w:rPr/>
-        <w:t>Request-</w:t>
-      </w:r>
-      <w:r>
-        <w:rPr/>
-        <w:t>Headers section, and this holds the Headers information.</w:t>
+        <w:t>Request-Raw</w:t>
+      </w:r>
+      <w:r>
+        <w:rPr>
+          <w:rFonts w:ascii="Consolas" w:hAnsi="Consolas"/>
+          <w:color w:val="008080"/>
+          <w:sz w:val="20"/>
+        </w:rPr>
+        <w:t>&gt;</w:t>
+      </w:r>
+    </w:p>
+    <w:p>
+      <w:pPr>
+        <w:pStyle w:val="style0"/>
+        <w:rPr/>
+      </w:pPr>
+      <w:r>
+        <w:rPr/>
+      </w:r>
+    </w:p>
+    <w:p>
+      <w:pPr>
+        <w:pStyle w:val="style0"/>
+        <w:rPr/>
+      </w:pPr>
+      <w:r>
+        <w:rPr/>
+        <w:t>Then there is the Request-Headers section, and this holds the Headers information.</w:t>
       </w:r>
     </w:p>
     <w:p>
@@ -3647,85 +3623,71 @@
           <w:color w:val="3F7F7F"/>
           <w:sz w:val="20"/>
         </w:rPr>
-        <w:t>Request-</w:t>
-      </w:r>
-      <w:r>
-        <w:rPr>
-          <w:rFonts w:ascii="Consolas" w:hAnsi="Consolas"/>
-          <w:color w:val="3F7F7F"/>
-          <w:sz w:val="20"/>
-        </w:rPr>
-        <w:t>Headers</w:t>
-      </w:r>
-      <w:r>
-        <w:rPr>
-          <w:rFonts w:ascii="Consolas" w:hAnsi="Consolas"/>
-          <w:color w:val="008080"/>
-          <w:sz w:val="20"/>
-        </w:rPr>
-        <w:t>&gt;</w:t>
-      </w:r>
-    </w:p>
-    <w:p>
-      <w:pPr>
-        <w:pStyle w:val="style0"/>
-        <w:rPr/>
-      </w:pPr>
-      <w:r>
-        <w:rPr/>
-      </w:r>
-    </w:p>
-    <w:p>
-      <w:pPr>
-        <w:pStyle w:val="style0"/>
-        <w:rPr/>
-      </w:pPr>
-      <w:r>
-        <w:rPr/>
-        <w:t xml:space="preserve">Then there is the </w:t>
-      </w:r>
-      <w:r>
-        <w:rPr/>
-        <w:t>Request-</w:t>
-      </w:r>
-      <w:r>
-        <w:rPr/>
-        <w:t>Headers Data section, and this holds the header data.</w:t>
-      </w:r>
-    </w:p>
-    <w:p>
-      <w:pPr>
-        <w:pStyle w:val="style0"/>
-        <w:rPr/>
-      </w:pPr>
-      <w:r>
-        <w:rPr/>
-      </w:r>
-    </w:p>
-    <w:p>
-      <w:pPr>
-        <w:pStyle w:val="style0"/>
-        <w:rPr>
-          <w:rFonts w:ascii="Consolas" w:hAnsi="Consolas"/>
-          <w:color w:val="008080"/>
-          <w:sz w:val="20"/>
-        </w:rPr>
-      </w:pPr>
-      <w:r>
-        <w:rPr>
-          <w:rFonts w:ascii="Consolas" w:hAnsi="Consolas"/>
-          <w:color w:val="008080"/>
-          <w:sz w:val="20"/>
-        </w:rPr>
-        <w:t>&lt;D</w:t>
-      </w:r>
-      <w:r>
-        <w:rPr>
-          <w:rFonts w:ascii="Consolas" w:hAnsi="Consolas"/>
-          <w:color w:val="3F7F7F"/>
-          <w:sz w:val="20"/>
-        </w:rPr>
-        <w:t>ata</w:t>
+        <w:t>Request-Headers</w:t>
+      </w:r>
+      <w:r>
+        <w:rPr>
+          <w:rFonts w:ascii="Consolas" w:hAnsi="Consolas"/>
+          <w:color w:val="008080"/>
+          <w:sz w:val="20"/>
+        </w:rPr>
+        <w:t>&gt;</w:t>
+      </w:r>
+    </w:p>
+    <w:p>
+      <w:pPr>
+        <w:pStyle w:val="style0"/>
+        <w:rPr/>
+      </w:pPr>
+      <w:r>
+        <w:rPr/>
+      </w:r>
+    </w:p>
+    <w:p>
+      <w:pPr>
+        <w:pStyle w:val="style0"/>
+        <w:rPr/>
+      </w:pPr>
+      <w:r>
+        <w:rPr/>
+        <w:t>Then there is the Request-Headers Data section, and this holds the header data.</w:t>
+      </w:r>
+    </w:p>
+    <w:p>
+      <w:pPr>
+        <w:pStyle w:val="style0"/>
+        <w:rPr/>
+      </w:pPr>
+      <w:r>
+        <w:rPr/>
+      </w:r>
+    </w:p>
+    <w:p>
+      <w:pPr>
+        <w:pStyle w:val="style0"/>
+        <w:ind w:hanging="0" w:left="0" w:right="0"/>
+        <w:jc w:val="left"/>
+        <w:rPr>
+          <w:rFonts w:ascii="Consolas" w:hAnsi="Consolas"/>
+          <w:color w:val="008080"/>
+          <w:sz w:val="20"/>
+        </w:rPr>
+      </w:pPr>
+      <w:r>
+        <w:rPr>
+          <w:rFonts w:ascii="Consolas" w:hAnsi="Consolas"/>
+          <w:color w:val="008080"/>
+          <w:sz w:val="20"/>
+        </w:rPr>
+        <w:t>&lt;</w:t>
+      </w:r>
+      <w:r>
+        <w:rPr>
+          <w:rFonts w:ascii="Consolas" w:hAnsi="Consolas"/>
+          <w:color w:val="3F7F7F"/>
+          <w:sz w:val="20"/>
+        </w:rPr>
+        <w:t>data</w:t>
       </w:r>
       <w:r>
         <w:rPr>
@@ -3762,6 +3724,182 @@
       <w:r>
         <w:rPr>
           <w:rFonts w:ascii="Consolas" w:hAnsi="Consolas"/>
+          <w:color w:val="008080"/>
+          <w:sz w:val="20"/>
+        </w:rPr>
+        <w:t>&gt;</w:t>
+      </w:r>
+      <w:r>
+        <w:rPr>
+          <w:rFonts w:ascii="Consolas" w:hAnsi="Consolas"/>
+          <w:color w:val="000000"/>
+          <w:sz w:val="20"/>
+        </w:rPr>
+        <w:t>The value for the Header Data</w:t>
+      </w:r>
+      <w:r>
+        <w:rPr>
+          <w:rFonts w:ascii="Consolas" w:hAnsi="Consolas"/>
+          <w:color w:val="008080"/>
+          <w:sz w:val="20"/>
+        </w:rPr>
+        <w:t>&lt;/</w:t>
+      </w:r>
+      <w:r>
+        <w:rPr>
+          <w:rFonts w:ascii="Consolas" w:hAnsi="Consolas"/>
+          <w:color w:val="3F7F7F"/>
+          <w:sz w:val="20"/>
+        </w:rPr>
+        <w:t>data</w:t>
+      </w:r>
+      <w:r>
+        <w:rPr>
+          <w:rFonts w:ascii="Consolas" w:hAnsi="Consolas"/>
+          <w:color w:val="008080"/>
+          <w:sz w:val="20"/>
+        </w:rPr>
+        <w:t>&gt;</w:t>
+      </w:r>
+    </w:p>
+    <w:p>
+      <w:pPr>
+        <w:pStyle w:val="style0"/>
+        <w:rPr/>
+      </w:pPr>
+      <w:r>
+        <w:rPr/>
+      </w:r>
+    </w:p>
+    <w:p>
+      <w:pPr>
+        <w:pStyle w:val="style0"/>
+        <w:rPr/>
+      </w:pPr>
+      <w:r>
+        <w:rPr/>
+        <w:t>Then there is the Request-Cookie section, and this holds the Cookie information.</w:t>
+      </w:r>
+    </w:p>
+    <w:p>
+      <w:pPr>
+        <w:pStyle w:val="style0"/>
+        <w:rPr/>
+      </w:pPr>
+      <w:r>
+        <w:rPr/>
+      </w:r>
+    </w:p>
+    <w:p>
+      <w:pPr>
+        <w:pStyle w:val="style0"/>
+        <w:rPr>
+          <w:rFonts w:ascii="Consolas" w:hAnsi="Consolas"/>
+          <w:color w:val="008080"/>
+          <w:sz w:val="20"/>
+        </w:rPr>
+      </w:pPr>
+      <w:r>
+        <w:rPr>
+          <w:rFonts w:ascii="Consolas" w:hAnsi="Consolas"/>
+          <w:color w:val="008080"/>
+          <w:sz w:val="20"/>
+        </w:rPr>
+        <w:t>&lt;</w:t>
+      </w:r>
+      <w:r>
+        <w:rPr>
+          <w:rFonts w:ascii="Consolas" w:hAnsi="Consolas"/>
+          <w:color w:val="3F7F7F"/>
+          <w:sz w:val="20"/>
+        </w:rPr>
+        <w:t>Request-Cookie</w:t>
+      </w:r>
+      <w:r>
+        <w:rPr>
+          <w:rFonts w:ascii="Consolas" w:hAnsi="Consolas"/>
+          <w:color w:val="008080"/>
+          <w:sz w:val="20"/>
+        </w:rPr>
+        <w:t>&gt;</w:t>
+      </w:r>
+    </w:p>
+    <w:p>
+      <w:pPr>
+        <w:pStyle w:val="style0"/>
+        <w:rPr/>
+      </w:pPr>
+      <w:r>
+        <w:rPr/>
+      </w:r>
+    </w:p>
+    <w:p>
+      <w:pPr>
+        <w:pStyle w:val="style0"/>
+        <w:rPr/>
+      </w:pPr>
+      <w:r>
+        <w:rPr/>
+      </w:r>
+    </w:p>
+    <w:p>
+      <w:pPr>
+        <w:pStyle w:val="style0"/>
+        <w:rPr/>
+      </w:pPr>
+      <w:r>
+        <w:rPr/>
+      </w:r>
+    </w:p>
+    <w:p>
+      <w:pPr>
+        <w:pStyle w:val="style0"/>
+        <w:rPr/>
+      </w:pPr>
+      <w:r>
+        <w:rPr/>
+        <w:t>Then there is the Request-Cookie Data section, and this holds the Cookie data.</w:t>
+      </w:r>
+    </w:p>
+    <w:p>
+      <w:pPr>
+        <w:pStyle w:val="style0"/>
+        <w:rPr/>
+      </w:pPr>
+      <w:r>
+        <w:rPr/>
+      </w:r>
+    </w:p>
+    <w:p>
+      <w:pPr>
+        <w:pStyle w:val="style0"/>
+        <w:ind w:hanging="0" w:left="0" w:right="0"/>
+        <w:jc w:val="left"/>
+        <w:rPr>
+          <w:rFonts w:ascii="Consolas" w:hAnsi="Consolas"/>
+          <w:color w:val="008080"/>
+          <w:sz w:val="20"/>
+        </w:rPr>
+      </w:pPr>
+      <w:r>
+        <w:rPr>
+          <w:rFonts w:ascii="Consolas" w:hAnsi="Consolas"/>
+          <w:color w:val="008080"/>
+          <w:sz w:val="20"/>
+        </w:rPr>
+        <w:t>&lt;</w:t>
+      </w:r>
+      <w:r>
+        <w:rPr>
+          <w:rFonts w:ascii="Consolas" w:hAnsi="Consolas"/>
+          <w:color w:val="3F7F7F"/>
+          <w:sz w:val="20"/>
+        </w:rPr>
+        <w:t>data</w:t>
+      </w:r>
+      <w:r>
+        <w:rPr>
+          <w:rFonts w:ascii="Consolas" w:hAnsi="Consolas"/>
           <w:sz w:val="20"/>
         </w:rPr>
         <w:t xml:space="preserve"> </w:t>
@@ -3772,7 +3910,7 @@
           <w:color w:val="7F007F"/>
           <w:sz w:val="20"/>
         </w:rPr>
-        <w:t>value</w:t>
+        <w:t>name</w:t>
       </w:r>
       <w:r>
         <w:rPr>
@@ -3789,7 +3927,188 @@
           <w:color w:val="2A00FF"/>
           <w:sz w:val="20"/>
         </w:rPr>
-        <w:t>"The value for the Header Dat</w:t>
+        <w:t>"The name of the Cookie Data"</w:t>
+      </w:r>
+      <w:r>
+        <w:rPr>
+          <w:rFonts w:ascii="Consolas" w:hAnsi="Consolas"/>
+          <w:color w:val="008080"/>
+          <w:sz w:val="20"/>
+        </w:rPr>
+        <w:t>&gt;</w:t>
+      </w:r>
+      <w:r>
+        <w:rPr>
+          <w:rFonts w:ascii="Consolas" w:hAnsi="Consolas"/>
+          <w:color w:val="000000"/>
+          <w:sz w:val="20"/>
+        </w:rPr>
+        <w:t>The value for the Cookie Data</w:t>
+      </w:r>
+      <w:r>
+        <w:rPr>
+          <w:rFonts w:ascii="Consolas" w:hAnsi="Consolas"/>
+          <w:color w:val="008080"/>
+          <w:sz w:val="20"/>
+        </w:rPr>
+        <w:t>&lt;/</w:t>
+      </w:r>
+      <w:r>
+        <w:rPr>
+          <w:rFonts w:ascii="Consolas" w:hAnsi="Consolas"/>
+          <w:color w:val="3F7F7F"/>
+          <w:sz w:val="20"/>
+        </w:rPr>
+        <w:t>data</w:t>
+      </w:r>
+      <w:r>
+        <w:rPr>
+          <w:rFonts w:ascii="Consolas" w:hAnsi="Consolas"/>
+          <w:color w:val="008080"/>
+          <w:sz w:val="20"/>
+        </w:rPr>
+        <w:t>&gt;</w:t>
+      </w:r>
+    </w:p>
+    <w:p>
+      <w:pPr>
+        <w:pStyle w:val="style0"/>
+        <w:rPr/>
+      </w:pPr>
+      <w:r>
+        <w:rPr/>
+      </w:r>
+    </w:p>
+    <w:p>
+      <w:pPr>
+        <w:pStyle w:val="style0"/>
+        <w:rPr/>
+      </w:pPr>
+      <w:r>
+        <w:rPr/>
+        <w:t>Then there is the Additional-RequestData section, and this holds the Additional Request Data.</w:t>
+      </w:r>
+    </w:p>
+    <w:p>
+      <w:pPr>
+        <w:pStyle w:val="style0"/>
+        <w:rPr/>
+      </w:pPr>
+      <w:r>
+        <w:rPr/>
+      </w:r>
+    </w:p>
+    <w:p>
+      <w:pPr>
+        <w:pStyle w:val="style0"/>
+        <w:rPr>
+          <w:rFonts w:ascii="Consolas" w:hAnsi="Consolas"/>
+          <w:color w:val="008080"/>
+          <w:sz w:val="20"/>
+        </w:rPr>
+      </w:pPr>
+      <w:r>
+        <w:rPr>
+          <w:rFonts w:ascii="Consolas" w:hAnsi="Consolas"/>
+          <w:color w:val="008080"/>
+          <w:sz w:val="20"/>
+        </w:rPr>
+        <w:t>&lt;</w:t>
+      </w:r>
+      <w:r>
+        <w:rPr>
+          <w:rFonts w:ascii="Consolas" w:hAnsi="Consolas"/>
+          <w:color w:val="3F7F7F"/>
+          <w:sz w:val="20"/>
+        </w:rPr>
+        <w:t>Additional-RequestData</w:t>
+      </w:r>
+      <w:r>
+        <w:rPr>
+          <w:rFonts w:ascii="Consolas" w:hAnsi="Consolas"/>
+          <w:color w:val="008080"/>
+          <w:sz w:val="20"/>
+        </w:rPr>
+        <w:t>&gt;</w:t>
+      </w:r>
+    </w:p>
+    <w:p>
+      <w:pPr>
+        <w:pStyle w:val="style0"/>
+        <w:rPr/>
+      </w:pPr>
+      <w:r>
+        <w:rPr/>
+      </w:r>
+    </w:p>
+    <w:p>
+      <w:pPr>
+        <w:pStyle w:val="style0"/>
+        <w:rPr/>
+      </w:pPr>
+      <w:r>
+        <w:rPr/>
+        <w:t>Then there is the Additional-RequestData Data section, and this holds the  Additional-RequestData Data.</w:t>
+      </w:r>
+    </w:p>
+    <w:p>
+      <w:pPr>
+        <w:pStyle w:val="style0"/>
+        <w:rPr/>
+      </w:pPr>
+      <w:r>
+        <w:rPr/>
+      </w:r>
+    </w:p>
+    <w:p>
+      <w:pPr>
+        <w:pStyle w:val="style0"/>
+        <w:ind w:hanging="0" w:left="0" w:right="0"/>
+        <w:jc w:val="left"/>
+        <w:rPr>
+          <w:rFonts w:ascii="Consolas" w:hAnsi="Consolas"/>
+          <w:color w:val="008080"/>
+          <w:sz w:val="20"/>
+        </w:rPr>
+      </w:pPr>
+      <w:r>
+        <w:rPr>
+          <w:rFonts w:ascii="Consolas" w:hAnsi="Consolas"/>
+          <w:color w:val="008080"/>
+          <w:sz w:val="20"/>
+        </w:rPr>
+        <w:t>&lt;</w:t>
+      </w:r>
+      <w:r>
+        <w:rPr>
+          <w:rFonts w:ascii="Consolas" w:hAnsi="Consolas"/>
+          <w:color w:val="3F7F7F"/>
+          <w:sz w:val="20"/>
+        </w:rPr>
+        <w:t>data</w:t>
+      </w:r>
+      <w:r>
+        <w:rPr>
+          <w:rFonts w:ascii="Consolas" w:hAnsi="Consolas"/>
+          <w:sz w:val="20"/>
+        </w:rPr>
+        <w:t xml:space="preserve"> </w:t>
+      </w:r>
+      <w:r>
+        <w:rPr>
+          <w:rFonts w:ascii="Consolas" w:hAnsi="Consolas"/>
+          <w:color w:val="7F007F"/>
+          <w:sz w:val="20"/>
+        </w:rPr>
+        <w:t>name</w:t>
+      </w:r>
+      <w:r>
+        <w:rPr>
+          <w:rFonts w:ascii="Consolas" w:hAnsi="Consolas"/>
+          <w:color w:val="000000"/>
+          <w:sz w:val="20"/>
+        </w:rPr>
+        <w:t>=</w:t>
       </w:r>
       <w:r>
         <w:rPr>
@@ -3798,7 +4117,342 @@
           <w:color w:val="2A00FF"/>
           <w:sz w:val="20"/>
         </w:rPr>
-        <w:t>a</w:t>
+        <w:t>"The name of the Additional Data"</w:t>
+      </w:r>
+      <w:r>
+        <w:rPr>
+          <w:rFonts w:ascii="Consolas" w:hAnsi="Consolas"/>
+          <w:color w:val="008080"/>
+          <w:sz w:val="20"/>
+        </w:rPr>
+        <w:t>&gt;</w:t>
+      </w:r>
+      <w:r>
+        <w:rPr>
+          <w:rFonts w:ascii="Consolas" w:hAnsi="Consolas"/>
+          <w:color w:val="000000"/>
+          <w:sz w:val="20"/>
+        </w:rPr>
+        <w:t>The value for the Additional Data</w:t>
+      </w:r>
+      <w:r>
+        <w:rPr>
+          <w:rFonts w:ascii="Consolas" w:hAnsi="Consolas"/>
+          <w:color w:val="008080"/>
+          <w:sz w:val="20"/>
+        </w:rPr>
+        <w:t>&lt;/</w:t>
+      </w:r>
+      <w:r>
+        <w:rPr>
+          <w:rFonts w:ascii="Consolas" w:hAnsi="Consolas"/>
+          <w:color w:val="3F7F7F"/>
+          <w:sz w:val="20"/>
+        </w:rPr>
+        <w:t>data</w:t>
+      </w:r>
+      <w:r>
+        <w:rPr>
+          <w:rFonts w:ascii="Consolas" w:hAnsi="Consolas"/>
+          <w:color w:val="008080"/>
+          <w:sz w:val="20"/>
+        </w:rPr>
+        <w:t>&gt;</w:t>
+      </w:r>
+    </w:p>
+    <w:p>
+      <w:pPr>
+        <w:pStyle w:val="style0"/>
+        <w:rPr/>
+      </w:pPr>
+      <w:r>
+        <w:rPr/>
+      </w:r>
+    </w:p>
+    <w:p>
+      <w:pPr>
+        <w:pStyle w:val="style0"/>
+        <w:rPr/>
+      </w:pPr>
+      <w:r>
+        <w:rPr/>
+        <w:t>Then there is the Response section, and this holds the Response data.</w:t>
+      </w:r>
+    </w:p>
+    <w:p>
+      <w:pPr>
+        <w:pStyle w:val="style0"/>
+        <w:rPr/>
+      </w:pPr>
+      <w:r>
+        <w:rPr/>
+      </w:r>
+    </w:p>
+    <w:p>
+      <w:pPr>
+        <w:pStyle w:val="style0"/>
+        <w:rPr>
+          <w:rFonts w:ascii="Consolas" w:hAnsi="Consolas"/>
+          <w:color w:val="008080"/>
+          <w:sz w:val="20"/>
+        </w:rPr>
+      </w:pPr>
+      <w:r>
+        <w:rPr>
+          <w:rFonts w:ascii="Consolas" w:hAnsi="Consolas"/>
+          <w:color w:val="008080"/>
+          <w:sz w:val="20"/>
+        </w:rPr>
+        <w:t>&lt;</w:t>
+      </w:r>
+      <w:r>
+        <w:rPr>
+          <w:rFonts w:ascii="Consolas" w:hAnsi="Consolas"/>
+          <w:color w:val="3F7F7F"/>
+          <w:sz w:val="20"/>
+        </w:rPr>
+        <w:t>Response</w:t>
+      </w:r>
+      <w:r>
+        <w:rPr>
+          <w:rFonts w:ascii="Consolas" w:hAnsi="Consolas"/>
+          <w:color w:val="008080"/>
+          <w:sz w:val="20"/>
+        </w:rPr>
+        <w:t>&gt;</w:t>
+      </w:r>
+    </w:p>
+    <w:p>
+      <w:pPr>
+        <w:pStyle w:val="style0"/>
+        <w:rPr/>
+      </w:pPr>
+      <w:r>
+        <w:rPr/>
+      </w:r>
+    </w:p>
+    <w:p>
+      <w:pPr>
+        <w:pStyle w:val="style0"/>
+        <w:rPr/>
+      </w:pPr>
+      <w:r>
+        <w:rPr/>
+        <w:t>Then there is the Response-Raw section, and this holds the raw response data.</w:t>
+      </w:r>
+    </w:p>
+    <w:p>
+      <w:pPr>
+        <w:pStyle w:val="style0"/>
+        <w:rPr/>
+      </w:pPr>
+      <w:r>
+        <w:rPr/>
+      </w:r>
+    </w:p>
+    <w:p>
+      <w:pPr>
+        <w:pStyle w:val="style0"/>
+        <w:rPr>
+          <w:rFonts w:ascii="Consolas" w:hAnsi="Consolas"/>
+          <w:color w:val="008080"/>
+          <w:sz w:val="20"/>
+        </w:rPr>
+      </w:pPr>
+      <w:r>
+        <w:rPr>
+          <w:rFonts w:ascii="Consolas" w:hAnsi="Consolas"/>
+          <w:color w:val="008080"/>
+          <w:sz w:val="20"/>
+        </w:rPr>
+        <w:t>&lt;</w:t>
+      </w:r>
+      <w:r>
+        <w:rPr>
+          <w:rFonts w:ascii="Consolas" w:hAnsi="Consolas"/>
+          <w:color w:val="3F7F7F"/>
+          <w:sz w:val="20"/>
+        </w:rPr>
+        <w:t>Response-Raw</w:t>
+      </w:r>
+      <w:r>
+        <w:rPr>
+          <w:rFonts w:ascii="Consolas" w:hAnsi="Consolas"/>
+          <w:color w:val="008080"/>
+          <w:sz w:val="20"/>
+        </w:rPr>
+        <w:t>&gt;</w:t>
+      </w:r>
+      <w:r>
+        <w:rPr>
+          <w:rFonts w:ascii="Consolas" w:hAnsi="Consolas"/>
+          <w:color w:val="000000"/>
+          <w:sz w:val="20"/>
+        </w:rPr>
+        <w:t>The RAW HTTP Response</w:t>
+      </w:r>
+      <w:r>
+        <w:rPr>
+          <w:rFonts w:ascii="Consolas" w:hAnsi="Consolas"/>
+          <w:color w:val="008080"/>
+          <w:sz w:val="20"/>
+        </w:rPr>
+        <w:t>&lt;/</w:t>
+      </w:r>
+      <w:r>
+        <w:rPr>
+          <w:rFonts w:ascii="Consolas" w:hAnsi="Consolas"/>
+          <w:color w:val="3F7F7F"/>
+          <w:sz w:val="20"/>
+        </w:rPr>
+        <w:t>Response-Raw</w:t>
+      </w:r>
+      <w:r>
+        <w:rPr>
+          <w:rFonts w:ascii="Consolas" w:hAnsi="Consolas"/>
+          <w:color w:val="008080"/>
+          <w:sz w:val="20"/>
+        </w:rPr>
+        <w:t>&gt;</w:t>
+      </w:r>
+    </w:p>
+    <w:p>
+      <w:pPr>
+        <w:pStyle w:val="style0"/>
+        <w:rPr/>
+      </w:pPr>
+      <w:r>
+        <w:rPr/>
+      </w:r>
+    </w:p>
+    <w:p>
+      <w:pPr>
+        <w:pStyle w:val="style0"/>
+        <w:rPr/>
+      </w:pPr>
+      <w:r>
+        <w:rPr/>
+        <w:t>Then there is the Response-Headers section, and this holds the Headers information.</w:t>
+      </w:r>
+    </w:p>
+    <w:p>
+      <w:pPr>
+        <w:pStyle w:val="style0"/>
+        <w:rPr/>
+      </w:pPr>
+      <w:r>
+        <w:rPr/>
+      </w:r>
+    </w:p>
+    <w:p>
+      <w:pPr>
+        <w:pStyle w:val="style0"/>
+        <w:rPr>
+          <w:rFonts w:ascii="Consolas" w:hAnsi="Consolas"/>
+          <w:color w:val="008080"/>
+          <w:sz w:val="20"/>
+        </w:rPr>
+      </w:pPr>
+      <w:r>
+        <w:rPr>
+          <w:rFonts w:ascii="Consolas" w:hAnsi="Consolas"/>
+          <w:color w:val="008080"/>
+          <w:sz w:val="20"/>
+        </w:rPr>
+        <w:t>&lt;</w:t>
+      </w:r>
+      <w:r>
+        <w:rPr>
+          <w:rFonts w:ascii="Consolas" w:hAnsi="Consolas"/>
+          <w:color w:val="3F7F7F"/>
+          <w:sz w:val="20"/>
+        </w:rPr>
+        <w:t>Response-Headers</w:t>
+      </w:r>
+      <w:r>
+        <w:rPr>
+          <w:rFonts w:ascii="Consolas" w:hAnsi="Consolas"/>
+          <w:color w:val="008080"/>
+          <w:sz w:val="20"/>
+        </w:rPr>
+        <w:t>&gt;</w:t>
+      </w:r>
+    </w:p>
+    <w:p>
+      <w:pPr>
+        <w:pStyle w:val="style0"/>
+        <w:rPr/>
+      </w:pPr>
+      <w:r>
+        <w:rPr/>
+      </w:r>
+    </w:p>
+    <w:p>
+      <w:pPr>
+        <w:pStyle w:val="style0"/>
+        <w:rPr/>
+      </w:pPr>
+      <w:r>
+        <w:rPr/>
+        <w:t>Then there is the Response-Headers Data section, and this holds the header data.</w:t>
+      </w:r>
+    </w:p>
+    <w:p>
+      <w:pPr>
+        <w:pStyle w:val="style0"/>
+        <w:rPr/>
+      </w:pPr>
+      <w:r>
+        <w:rPr/>
+      </w:r>
+    </w:p>
+    <w:p>
+      <w:pPr>
+        <w:pStyle w:val="style0"/>
+        <w:rPr>
+          <w:rFonts w:ascii="Consolas" w:hAnsi="Consolas"/>
+          <w:color w:val="008080"/>
+          <w:sz w:val="20"/>
+        </w:rPr>
+      </w:pPr>
+      <w:r>
+        <w:rPr>
+          <w:rFonts w:ascii="Consolas" w:hAnsi="Consolas"/>
+          <w:color w:val="008080"/>
+          <w:sz w:val="20"/>
+        </w:rPr>
+        <w:t>&lt;D</w:t>
+      </w:r>
+      <w:r>
+        <w:rPr>
+          <w:rFonts w:ascii="Consolas" w:hAnsi="Consolas"/>
+          <w:color w:val="3F7F7F"/>
+          <w:sz w:val="20"/>
+        </w:rPr>
+        <w:t>ata</w:t>
+      </w:r>
+      <w:r>
+        <w:rPr>
+          <w:rFonts w:ascii="Consolas" w:hAnsi="Consolas"/>
+          <w:sz w:val="20"/>
+        </w:rPr>
+        <w:t xml:space="preserve"> </w:t>
+      </w:r>
+      <w:r>
+        <w:rPr>
+          <w:rFonts w:ascii="Consolas" w:hAnsi="Consolas"/>
+          <w:color w:val="7F007F"/>
+          <w:sz w:val="20"/>
+        </w:rPr>
+        <w:t>name</w:t>
+      </w:r>
+      <w:r>
+        <w:rPr>
+          <w:rFonts w:ascii="Consolas" w:hAnsi="Consolas"/>
+          <w:color w:val="000000"/>
+          <w:sz w:val="20"/>
+        </w:rPr>
+        <w:t>=</w:t>
       </w:r>
       <w:r>
         <w:rPr>
@@ -3807,173 +4461,7 @@
           <w:color w:val="2A00FF"/>
           <w:sz w:val="20"/>
         </w:rPr>
-        <w:t>"</w:t>
-      </w:r>
-      <w:r>
-        <w:rPr>
-          <w:rFonts w:ascii="Consolas" w:hAnsi="Consolas"/>
-          <w:color w:val="008080"/>
-          <w:sz w:val="20"/>
-        </w:rPr>
-        <w:t>/&gt;</w:t>
-      </w:r>
-    </w:p>
-    <w:p>
-      <w:pPr>
-        <w:pStyle w:val="style0"/>
-        <w:rPr/>
-      </w:pPr>
-      <w:r>
-        <w:rPr/>
-      </w:r>
-    </w:p>
-    <w:p>
-      <w:pPr>
-        <w:pStyle w:val="style0"/>
-        <w:rPr/>
-      </w:pPr>
-      <w:r>
-        <w:rPr/>
-        <w:t xml:space="preserve">Then there is the </w:t>
-      </w:r>
-      <w:r>
-        <w:rPr/>
-        <w:t>Request-</w:t>
-      </w:r>
-      <w:r>
-        <w:rPr/>
-        <w:t>Cookie section, and this holds the Cookie information.</w:t>
-      </w:r>
-    </w:p>
-    <w:p>
-      <w:pPr>
-        <w:pStyle w:val="style0"/>
-        <w:rPr/>
-      </w:pPr>
-      <w:r>
-        <w:rPr/>
-      </w:r>
-    </w:p>
-    <w:p>
-      <w:pPr>
-        <w:pStyle w:val="style0"/>
-        <w:rPr>
-          <w:rFonts w:ascii="Consolas" w:hAnsi="Consolas"/>
-          <w:color w:val="008080"/>
-          <w:sz w:val="20"/>
-        </w:rPr>
-      </w:pPr>
-      <w:r>
-        <w:rPr>
-          <w:rFonts w:ascii="Consolas" w:hAnsi="Consolas"/>
-          <w:color w:val="008080"/>
-          <w:sz w:val="20"/>
-        </w:rPr>
-        <w:t>&lt;</w:t>
-      </w:r>
-      <w:r>
-        <w:rPr>
-          <w:rFonts w:ascii="Consolas" w:hAnsi="Consolas"/>
-          <w:color w:val="3F7F7F"/>
-          <w:sz w:val="20"/>
-        </w:rPr>
-        <w:t>Request-</w:t>
-      </w:r>
-      <w:r>
-        <w:rPr>
-          <w:rFonts w:ascii="Consolas" w:hAnsi="Consolas"/>
-          <w:color w:val="3F7F7F"/>
-          <w:sz w:val="20"/>
-        </w:rPr>
-        <w:t>Cookie</w:t>
-      </w:r>
-      <w:r>
-        <w:rPr>
-          <w:rFonts w:ascii="Consolas" w:hAnsi="Consolas"/>
-          <w:color w:val="008080"/>
-          <w:sz w:val="20"/>
-        </w:rPr>
-        <w:t>&gt;</w:t>
-      </w:r>
-    </w:p>
-    <w:p>
-      <w:pPr>
-        <w:pStyle w:val="style0"/>
-        <w:rPr/>
-      </w:pPr>
-      <w:r>
-        <w:rPr/>
-      </w:r>
-    </w:p>
-    <w:p>
-      <w:pPr>
-        <w:pStyle w:val="style0"/>
-        <w:rPr/>
-      </w:pPr>
-      <w:r>
-        <w:rPr/>
-      </w:r>
-    </w:p>
-    <w:p>
-      <w:pPr>
-        <w:pStyle w:val="style0"/>
-        <w:rPr/>
-      </w:pPr>
-      <w:r>
-        <w:rPr/>
-      </w:r>
-    </w:p>
-    <w:p>
-      <w:pPr>
-        <w:pStyle w:val="style0"/>
-        <w:rPr/>
-      </w:pPr>
-      <w:r>
-        <w:rPr/>
-        <w:t xml:space="preserve">Then there is the </w:t>
-      </w:r>
-      <w:r>
-        <w:rPr/>
-        <w:t>Request-</w:t>
-      </w:r>
-      <w:r>
-        <w:rPr/>
-        <w:t>Cookie Data section, and this holds the Cookie data.</w:t>
-      </w:r>
-    </w:p>
-    <w:p>
-      <w:pPr>
-        <w:pStyle w:val="style0"/>
-        <w:rPr/>
-      </w:pPr>
-      <w:r>
-        <w:rPr/>
-      </w:r>
-    </w:p>
-    <w:p>
-      <w:pPr>
-        <w:pStyle w:val="style0"/>
-        <w:rPr>
-          <w:rFonts w:ascii="Consolas" w:hAnsi="Consolas"/>
-          <w:color w:val="008080"/>
-          <w:sz w:val="20"/>
-        </w:rPr>
-      </w:pPr>
-      <w:r>
-        <w:rPr>
-          <w:rFonts w:ascii="Consolas" w:hAnsi="Consolas"/>
-          <w:color w:val="008080"/>
-          <w:sz w:val="20"/>
-        </w:rPr>
-        <w:t>&lt;D</w:t>
-      </w:r>
-      <w:r>
-        <w:rPr>
-          <w:rFonts w:ascii="Consolas" w:hAnsi="Consolas"/>
-          <w:color w:val="3F7F7F"/>
-          <w:sz w:val="20"/>
-        </w:rPr>
-        <w:t>ata</w:t>
+        <w:t>"The name of the Header Data"</w:t>
       </w:r>
       <w:r>
         <w:rPr>
@@ -3988,7 +4476,7 @@
           <w:color w:val="7F007F"/>
           <w:sz w:val="20"/>
         </w:rPr>
-        <w:t>name</w:t>
+        <w:t>value</w:t>
       </w:r>
       <w:r>
         <w:rPr>
@@ -4005,7 +4493,133 @@
           <w:color w:val="2A00FF"/>
           <w:sz w:val="20"/>
         </w:rPr>
-        <w:t>"The name of the Cookie Data"</w:t>
+        <w:t>"The value for the Header Data"</w:t>
+      </w:r>
+      <w:r>
+        <w:rPr>
+          <w:rFonts w:ascii="Consolas" w:hAnsi="Consolas"/>
+          <w:color w:val="008080"/>
+          <w:sz w:val="20"/>
+        </w:rPr>
+        <w:t>/&gt;</w:t>
+      </w:r>
+    </w:p>
+    <w:p>
+      <w:pPr>
+        <w:pStyle w:val="style0"/>
+        <w:rPr/>
+      </w:pPr>
+      <w:r>
+        <w:rPr/>
+      </w:r>
+    </w:p>
+    <w:p>
+      <w:pPr>
+        <w:pStyle w:val="style0"/>
+        <w:rPr/>
+      </w:pPr>
+      <w:r>
+        <w:rPr/>
+        <w:t>Then there is the Response-Cookie section, and this holds the Cookie information.</w:t>
+      </w:r>
+    </w:p>
+    <w:p>
+      <w:pPr>
+        <w:pStyle w:val="style0"/>
+        <w:rPr/>
+      </w:pPr>
+      <w:r>
+        <w:rPr/>
+      </w:r>
+    </w:p>
+    <w:p>
+      <w:pPr>
+        <w:pStyle w:val="style0"/>
+        <w:rPr>
+          <w:rFonts w:ascii="Consolas" w:hAnsi="Consolas"/>
+          <w:color w:val="008080"/>
+          <w:sz w:val="20"/>
+        </w:rPr>
+      </w:pPr>
+      <w:r>
+        <w:rPr>
+          <w:rFonts w:ascii="Consolas" w:hAnsi="Consolas"/>
+          <w:color w:val="008080"/>
+          <w:sz w:val="20"/>
+        </w:rPr>
+        <w:t>&lt;</w:t>
+      </w:r>
+      <w:r>
+        <w:rPr>
+          <w:rFonts w:ascii="Consolas" w:hAnsi="Consolas"/>
+          <w:color w:val="3F7F7F"/>
+          <w:sz w:val="20"/>
+        </w:rPr>
+        <w:t>Response-Cookie</w:t>
+      </w:r>
+      <w:r>
+        <w:rPr>
+          <w:rFonts w:ascii="Consolas" w:hAnsi="Consolas"/>
+          <w:color w:val="008080"/>
+          <w:sz w:val="20"/>
+        </w:rPr>
+        <w:t>&gt;</w:t>
+      </w:r>
+    </w:p>
+    <w:p>
+      <w:pPr>
+        <w:pStyle w:val="style0"/>
+        <w:rPr/>
+      </w:pPr>
+      <w:r>
+        <w:rPr/>
+      </w:r>
+    </w:p>
+    <w:p>
+      <w:pPr>
+        <w:pStyle w:val="style0"/>
+        <w:rPr/>
+      </w:pPr>
+      <w:r>
+        <w:rPr/>
+        <w:t>Then there is the Response-Cookie Data section, and this holds the Cookie data.</w:t>
+      </w:r>
+    </w:p>
+    <w:p>
+      <w:pPr>
+        <w:pStyle w:val="style0"/>
+        <w:rPr/>
+      </w:pPr>
+      <w:r>
+        <w:rPr/>
+      </w:r>
+    </w:p>
+    <w:p>
+      <w:pPr>
+        <w:pStyle w:val="style0"/>
+        <w:ind w:hanging="0" w:left="0" w:right="0"/>
+        <w:jc w:val="left"/>
+        <w:rPr>
+          <w:rFonts w:ascii="Consolas" w:hAnsi="Consolas"/>
+          <w:color w:val="008080"/>
+          <w:sz w:val="20"/>
+        </w:rPr>
+      </w:pPr>
+      <w:r>
+        <w:rPr>
+          <w:rFonts w:ascii="Consolas" w:hAnsi="Consolas"/>
+          <w:color w:val="008080"/>
+          <w:sz w:val="20"/>
+        </w:rPr>
+        <w:t>&lt;</w:t>
+      </w:r>
+      <w:r>
+        <w:rPr>
+          <w:rFonts w:ascii="Consolas" w:hAnsi="Consolas"/>
+          <w:color w:val="3F7F7F"/>
+          <w:sz w:val="20"/>
+        </w:rPr>
+        <w:t>data</w:t>
       </w:r>
       <w:r>
         <w:rPr>
@@ -4020,7 +4634,7 @@
           <w:color w:val="7F007F"/>
           <w:sz w:val="20"/>
         </w:rPr>
-        <w:t>value</w:t>
+        <w:t>name</w:t>
       </w:r>
       <w:r>
         <w:rPr>
@@ -4037,7 +4651,200 @@
           <w:color w:val="2A00FF"/>
           <w:sz w:val="20"/>
         </w:rPr>
-        <w:t>"The value for the Cookie Dat</w:t>
+        <w:t>"The name of the Cookie Data"</w:t>
+      </w:r>
+      <w:r>
+        <w:rPr>
+          <w:rFonts w:ascii="Consolas" w:hAnsi="Consolas"/>
+          <w:color w:val="008080"/>
+          <w:sz w:val="20"/>
+        </w:rPr>
+        <w:t>&gt;</w:t>
+      </w:r>
+      <w:r>
+        <w:rPr>
+          <w:rFonts w:ascii="Consolas" w:hAnsi="Consolas"/>
+          <w:color w:val="000000"/>
+          <w:sz w:val="20"/>
+        </w:rPr>
+        <w:t>The value for the Cookie Data</w:t>
+      </w:r>
+      <w:r>
+        <w:rPr>
+          <w:rFonts w:ascii="Consolas" w:hAnsi="Consolas"/>
+          <w:color w:val="008080"/>
+          <w:sz w:val="20"/>
+        </w:rPr>
+        <w:t>&lt;/</w:t>
+      </w:r>
+      <w:r>
+        <w:rPr>
+          <w:rFonts w:ascii="Consolas" w:hAnsi="Consolas"/>
+          <w:color w:val="3F7F7F"/>
+          <w:sz w:val="20"/>
+        </w:rPr>
+        <w:t>data</w:t>
+      </w:r>
+      <w:r>
+        <w:rPr>
+          <w:rFonts w:ascii="Consolas" w:hAnsi="Consolas"/>
+          <w:color w:val="008080"/>
+          <w:sz w:val="20"/>
+        </w:rPr>
+        <w:t>&gt;</w:t>
+      </w:r>
+    </w:p>
+    <w:p>
+      <w:pPr>
+        <w:pStyle w:val="style0"/>
+        <w:ind w:hanging="0" w:left="0" w:right="0"/>
+        <w:jc w:val="left"/>
+        <w:rPr/>
+      </w:pPr>
+      <w:r>
+        <w:rPr/>
+      </w:r>
+    </w:p>
+    <w:p>
+      <w:pPr>
+        <w:pStyle w:val="style0"/>
+        <w:rPr/>
+      </w:pPr>
+      <w:r>
+        <w:rPr/>
+        <w:t>Then there is the Additional-</w:t>
+      </w:r>
+      <w:bookmarkStart w:id="1" w:name="__DdeLink__764_19294469"/>
+      <w:r>
+        <w:rPr/>
+        <w:t>Response</w:t>
+      </w:r>
+      <w:bookmarkEnd w:id="1"/>
+      <w:r>
+        <w:rPr/>
+        <w:t>Data section, and this holds the Additional Response Data.</w:t>
+      </w:r>
+    </w:p>
+    <w:p>
+      <w:pPr>
+        <w:pStyle w:val="style0"/>
+        <w:rPr/>
+      </w:pPr>
+      <w:r>
+        <w:rPr/>
+      </w:r>
+    </w:p>
+    <w:p>
+      <w:pPr>
+        <w:pStyle w:val="style0"/>
+        <w:rPr>
+          <w:rFonts w:ascii="Consolas" w:hAnsi="Consolas"/>
+          <w:color w:val="008080"/>
+          <w:sz w:val="20"/>
+        </w:rPr>
+      </w:pPr>
+      <w:r>
+        <w:rPr>
+          <w:rFonts w:ascii="Consolas" w:hAnsi="Consolas"/>
+          <w:color w:val="008080"/>
+          <w:sz w:val="20"/>
+        </w:rPr>
+        <w:t>&lt;</w:t>
+      </w:r>
+      <w:r>
+        <w:rPr>
+          <w:rFonts w:ascii="Consolas" w:hAnsi="Consolas"/>
+          <w:color w:val="3F7F7F"/>
+          <w:sz w:val="20"/>
+        </w:rPr>
+        <w:t>Additional-RequestData</w:t>
+      </w:r>
+      <w:r>
+        <w:rPr>
+          <w:rFonts w:ascii="Consolas" w:hAnsi="Consolas"/>
+          <w:color w:val="008080"/>
+          <w:sz w:val="20"/>
+        </w:rPr>
+        <w:t>&gt;</w:t>
+      </w:r>
+    </w:p>
+    <w:p>
+      <w:pPr>
+        <w:pStyle w:val="style0"/>
+        <w:rPr/>
+      </w:pPr>
+      <w:r>
+        <w:rPr/>
+      </w:r>
+    </w:p>
+    <w:p>
+      <w:pPr>
+        <w:pStyle w:val="style0"/>
+        <w:rPr/>
+      </w:pPr>
+      <w:r>
+        <w:rPr/>
+        <w:t>Then there is the Additional-ResponseData Data section, and this holds the  Additional-ResponseData Data.</w:t>
+      </w:r>
+    </w:p>
+    <w:p>
+      <w:pPr>
+        <w:pStyle w:val="style0"/>
+        <w:rPr/>
+      </w:pPr>
+      <w:r>
+        <w:rPr/>
+      </w:r>
+    </w:p>
+    <w:p>
+      <w:pPr>
+        <w:pStyle w:val="style0"/>
+        <w:ind w:hanging="0" w:left="0" w:right="0"/>
+        <w:jc w:val="left"/>
+        <w:rPr>
+          <w:rFonts w:ascii="Consolas" w:hAnsi="Consolas"/>
+          <w:color w:val="008080"/>
+          <w:sz w:val="20"/>
+        </w:rPr>
+      </w:pPr>
+      <w:r>
+        <w:rPr>
+          <w:rFonts w:ascii="Consolas" w:hAnsi="Consolas"/>
+          <w:color w:val="008080"/>
+          <w:sz w:val="20"/>
+        </w:rPr>
+        <w:t>&lt;</w:t>
+      </w:r>
+      <w:r>
+        <w:rPr>
+          <w:rFonts w:ascii="Consolas" w:hAnsi="Consolas"/>
+          <w:color w:val="3F7F7F"/>
+          <w:sz w:val="20"/>
+        </w:rPr>
+        <w:t>data</w:t>
+      </w:r>
+      <w:r>
+        <w:rPr>
+          <w:rFonts w:ascii="Consolas" w:hAnsi="Consolas"/>
+          <w:sz w:val="20"/>
+        </w:rPr>
+        <w:t xml:space="preserve"> </w:t>
+      </w:r>
+      <w:r>
+        <w:rPr>
+          <w:rFonts w:ascii="Consolas" w:hAnsi="Consolas"/>
+          <w:color w:val="7F007F"/>
+          <w:sz w:val="20"/>
+        </w:rPr>
+        <w:t>name</w:t>
+      </w:r>
+      <w:r>
+        <w:rPr>
+          <w:rFonts w:ascii="Consolas" w:hAnsi="Consolas"/>
+          <w:color w:val="000000"/>
+          <w:sz w:val="20"/>
+        </w:rPr>
+        <w:t>=</w:t>
       </w:r>
       <w:r>
         <w:rPr>
@@ -4046,155 +4853,15 @@
           <w:color w:val="2A00FF"/>
           <w:sz w:val="20"/>
         </w:rPr>
-        <w:t>a</w:t>
-      </w:r>
-      <w:r>
-        <w:rPr>
-          <w:rFonts w:ascii="Consolas" w:hAnsi="Consolas"/>
-          <w:i/>
-          <w:color w:val="2A00FF"/>
-          <w:sz w:val="20"/>
-        </w:rPr>
-        <w:t>"</w:t>
-      </w:r>
-      <w:r>
-        <w:rPr>
-          <w:rFonts w:ascii="Consolas" w:hAnsi="Consolas"/>
-          <w:color w:val="008080"/>
-          <w:sz w:val="20"/>
-        </w:rPr>
-        <w:t>/&gt;</w:t>
-      </w:r>
-    </w:p>
-    <w:p>
-      <w:pPr>
-        <w:pStyle w:val="style0"/>
-        <w:rPr/>
-      </w:pPr>
-      <w:r>
-        <w:rPr/>
-      </w:r>
-    </w:p>
-    <w:p>
-      <w:pPr>
-        <w:pStyle w:val="style0"/>
-        <w:rPr/>
-      </w:pPr>
-      <w:r>
-        <w:rPr/>
-        <w:t>Then there is the Additional-RequestData section, and this holds the Additional Request Data.</w:t>
-      </w:r>
-    </w:p>
-    <w:p>
-      <w:pPr>
-        <w:pStyle w:val="style0"/>
-        <w:rPr/>
-      </w:pPr>
-      <w:r>
-        <w:rPr/>
-      </w:r>
-    </w:p>
-    <w:p>
-      <w:pPr>
-        <w:pStyle w:val="style0"/>
-        <w:rPr>
-          <w:rFonts w:ascii="Consolas" w:hAnsi="Consolas"/>
-          <w:color w:val="008080"/>
-          <w:sz w:val="20"/>
-        </w:rPr>
-      </w:pPr>
-      <w:r>
-        <w:rPr>
-          <w:rFonts w:ascii="Consolas" w:hAnsi="Consolas"/>
-          <w:color w:val="008080"/>
-          <w:sz w:val="20"/>
-        </w:rPr>
-        <w:t>&lt;</w:t>
-      </w:r>
-      <w:r>
-        <w:rPr>
-          <w:rFonts w:ascii="Consolas" w:hAnsi="Consolas"/>
-          <w:color w:val="3F7F7F"/>
-          <w:sz w:val="20"/>
-        </w:rPr>
-        <w:t>Additional-RequestData</w:t>
-      </w:r>
-      <w:r>
-        <w:rPr>
-          <w:rFonts w:ascii="Consolas" w:hAnsi="Consolas"/>
-          <w:color w:val="008080"/>
-          <w:sz w:val="20"/>
-        </w:rPr>
-        <w:t>&gt;</w:t>
-      </w:r>
-    </w:p>
-    <w:p>
-      <w:pPr>
-        <w:pStyle w:val="style0"/>
-        <w:rPr/>
-      </w:pPr>
-      <w:r>
-        <w:rPr/>
-      </w:r>
-    </w:p>
-    <w:p>
-      <w:pPr>
-        <w:pStyle w:val="style0"/>
-        <w:rPr/>
-      </w:pPr>
-      <w:r>
-        <w:rPr/>
-        <w:t>Then there is the Additional-RequestData Data section, and this holds the  Additional-RequestData Data.</w:t>
-      </w:r>
-    </w:p>
-    <w:p>
-      <w:pPr>
-        <w:pStyle w:val="style0"/>
-        <w:rPr/>
-      </w:pPr>
-      <w:r>
-        <w:rPr/>
-      </w:r>
-    </w:p>
-    <w:p>
-      <w:pPr>
-        <w:pStyle w:val="style0"/>
-        <w:rPr>
-          <w:rFonts w:ascii="Consolas" w:hAnsi="Consolas"/>
-          <w:color w:val="008080"/>
-          <w:sz w:val="20"/>
-        </w:rPr>
-      </w:pPr>
-      <w:r>
-        <w:rPr>
-          <w:rFonts w:ascii="Consolas" w:hAnsi="Consolas"/>
-          <w:color w:val="008080"/>
-          <w:sz w:val="20"/>
-        </w:rPr>
-        <w:t>&lt;D</w:t>
-      </w:r>
-      <w:r>
-        <w:rPr>
-          <w:rFonts w:ascii="Consolas" w:hAnsi="Consolas"/>
-          <w:color w:val="3F7F7F"/>
-          <w:sz w:val="20"/>
-        </w:rPr>
-        <w:t>ata</w:t>
-      </w:r>
-      <w:r>
-        <w:rPr>
-          <w:rFonts w:ascii="Consolas" w:hAnsi="Consolas"/>
-          <w:sz w:val="20"/>
-        </w:rPr>
-        <w:t xml:space="preserve"> </w:t>
-      </w:r>
-      <w:r>
-        <w:rPr>
-          <w:rFonts w:ascii="Consolas" w:hAnsi="Consolas"/>
-          <w:color w:val="7F007F"/>
-          <w:sz w:val="20"/>
-        </w:rPr>
-        <w:t>name</w:t>
+        <w:t>"The name of the Additional Data"</w:t>
+      </w:r>
+      <w:r>
+        <w:rPr>
+          <w:rFonts w:ascii="Consolas" w:hAnsi="Consolas"/>
+          <w:color w:val="008080"/>
+          <w:sz w:val="20"/>
+        </w:rPr>
+        <w:t>&gt;</w:t>
       </w:r>
       <w:r>
         <w:rPr>
@@ -4202,222 +4869,7 @@
           <w:color w:val="000000"/>
           <w:sz w:val="20"/>
         </w:rPr>
-        <w:t>=</w:t>
-      </w:r>
-      <w:r>
-        <w:rPr>
-          <w:rFonts w:ascii="Consolas" w:hAnsi="Consolas"/>
-          <w:i/>
-          <w:color w:val="2A00FF"/>
-          <w:sz w:val="20"/>
-        </w:rPr>
-        <w:t>"The name of the Additional Data"</w:t>
-      </w:r>
-      <w:r>
-        <w:rPr>
-          <w:rFonts w:ascii="Consolas" w:hAnsi="Consolas"/>
-          <w:sz w:val="20"/>
-        </w:rPr>
-        <w:t xml:space="preserve"> </w:t>
-      </w:r>
-      <w:r>
-        <w:rPr>
-          <w:rFonts w:ascii="Consolas" w:hAnsi="Consolas"/>
-          <w:color w:val="7F007F"/>
-          <w:sz w:val="20"/>
-        </w:rPr>
-        <w:t>value</w:t>
-      </w:r>
-      <w:r>
-        <w:rPr>
-          <w:rFonts w:ascii="Consolas" w:hAnsi="Consolas"/>
-          <w:color w:val="000000"/>
-          <w:sz w:val="20"/>
-        </w:rPr>
-        <w:t>=</w:t>
-      </w:r>
-      <w:r>
-        <w:rPr>
-          <w:rFonts w:ascii="Consolas" w:hAnsi="Consolas"/>
-          <w:i/>
-          <w:color w:val="2A00FF"/>
-          <w:sz w:val="20"/>
-        </w:rPr>
-        <w:t>"The value for the Additional Dat</w:t>
-      </w:r>
-      <w:r>
-        <w:rPr>
-          <w:rFonts w:ascii="Consolas" w:hAnsi="Consolas"/>
-          <w:i/>
-          <w:color w:val="2A00FF"/>
-          <w:sz w:val="20"/>
-        </w:rPr>
-        <w:t>a</w:t>
-      </w:r>
-      <w:r>
-        <w:rPr>
-          <w:rFonts w:ascii="Consolas" w:hAnsi="Consolas"/>
-          <w:i/>
-          <w:color w:val="2A00FF"/>
-          <w:sz w:val="20"/>
-        </w:rPr>
-        <w:t>"</w:t>
-      </w:r>
-      <w:r>
-        <w:rPr>
-          <w:rFonts w:ascii="Consolas" w:hAnsi="Consolas"/>
-          <w:color w:val="008080"/>
-          <w:sz w:val="20"/>
-        </w:rPr>
-        <w:t>/&gt;</w:t>
-      </w:r>
-    </w:p>
-    <w:p>
-      <w:pPr>
-        <w:pStyle w:val="style0"/>
-        <w:rPr/>
-      </w:pPr>
-      <w:r>
-        <w:rPr/>
-      </w:r>
-    </w:p>
-    <w:p>
-      <w:pPr>
-        <w:pStyle w:val="style0"/>
-        <w:rPr/>
-      </w:pPr>
-      <w:r>
-        <w:rPr/>
-        <w:t>Then there is the Response section, and this holds the Response data.</w:t>
-      </w:r>
-    </w:p>
-    <w:p>
-      <w:pPr>
-        <w:pStyle w:val="style0"/>
-        <w:rPr/>
-      </w:pPr>
-      <w:r>
-        <w:rPr/>
-      </w:r>
-    </w:p>
-    <w:p>
-      <w:pPr>
-        <w:pStyle w:val="style0"/>
-        <w:rPr>
-          <w:rFonts w:ascii="Consolas" w:hAnsi="Consolas"/>
-          <w:color w:val="008080"/>
-          <w:sz w:val="20"/>
-        </w:rPr>
-      </w:pPr>
-      <w:r>
-        <w:rPr>
-          <w:rFonts w:ascii="Consolas" w:hAnsi="Consolas"/>
-          <w:color w:val="008080"/>
-          <w:sz w:val="20"/>
-        </w:rPr>
-        <w:t>&lt;</w:t>
-      </w:r>
-      <w:r>
-        <w:rPr>
-          <w:rFonts w:ascii="Consolas" w:hAnsi="Consolas"/>
-          <w:color w:val="3F7F7F"/>
-          <w:sz w:val="20"/>
-        </w:rPr>
-        <w:t>Response</w:t>
-      </w:r>
-      <w:r>
-        <w:rPr>
-          <w:rFonts w:ascii="Consolas" w:hAnsi="Consolas"/>
-          <w:color w:val="008080"/>
-          <w:sz w:val="20"/>
-        </w:rPr>
-        <w:t>&gt;</w:t>
-      </w:r>
-    </w:p>
-    <w:p>
-      <w:pPr>
-        <w:pStyle w:val="style0"/>
-        <w:rPr/>
-      </w:pPr>
-      <w:r>
-        <w:rPr/>
-      </w:r>
-    </w:p>
-    <w:p>
-      <w:pPr>
-        <w:pStyle w:val="style0"/>
-        <w:rPr/>
-      </w:pPr>
-      <w:r>
-        <w:rPr/>
-        <w:t xml:space="preserve">Then there is the </w:t>
-      </w:r>
-      <w:r>
-        <w:rPr/>
-        <w:t>Response-</w:t>
-      </w:r>
-      <w:r>
-        <w:rPr/>
-        <w:t>Raw section, and this holds the raw response data.</w:t>
-      </w:r>
-    </w:p>
-    <w:p>
-      <w:pPr>
-        <w:pStyle w:val="style0"/>
-        <w:rPr/>
-      </w:pPr>
-      <w:r>
-        <w:rPr/>
-      </w:r>
-    </w:p>
-    <w:p>
-      <w:pPr>
-        <w:pStyle w:val="style0"/>
-        <w:rPr>
-          <w:rFonts w:ascii="Consolas" w:hAnsi="Consolas"/>
-          <w:color w:val="008080"/>
-          <w:sz w:val="20"/>
-        </w:rPr>
-      </w:pPr>
-      <w:r>
-        <w:rPr>
-          <w:rFonts w:ascii="Consolas" w:hAnsi="Consolas"/>
-          <w:color w:val="008080"/>
-          <w:sz w:val="20"/>
-        </w:rPr>
-        <w:t>&lt;</w:t>
-      </w:r>
-      <w:r>
-        <w:rPr>
-          <w:rFonts w:ascii="Consolas" w:hAnsi="Consolas"/>
-          <w:color w:val="3F7F7F"/>
-          <w:sz w:val="20"/>
-        </w:rPr>
-        <w:t>Response-</w:t>
-      </w:r>
-      <w:r>
-        <w:rPr>
-          <w:rFonts w:ascii="Consolas" w:hAnsi="Consolas"/>
-          <w:color w:val="3F7F7F"/>
-          <w:sz w:val="20"/>
-        </w:rPr>
-        <w:t>Raw</w:t>
-      </w:r>
-      <w:r>
-        <w:rPr>
-          <w:rFonts w:ascii="Consolas" w:hAnsi="Consolas"/>
-          <w:color w:val="008080"/>
-          <w:sz w:val="20"/>
-        </w:rPr>
-        <w:t>&gt;</w:t>
-      </w:r>
-      <w:r>
-        <w:rPr>
-          <w:rFonts w:ascii="Consolas" w:hAnsi="Consolas"/>
-          <w:color w:val="000000"/>
-          <w:sz w:val="20"/>
-        </w:rPr>
-        <w:t>The RAW HTTP Response</w:t>
+        <w:t>The value for the Additional Data</w:t>
       </w:r>
       <w:r>
         <w:rPr>
@@ -4433,717 +4885,15 @@
           <w:color w:val="3F7F7F"/>
           <w:sz w:val="20"/>
         </w:rPr>
-        <w:t>Response-</w:t>
-      </w:r>
-      <w:r>
-        <w:rPr>
-          <w:rFonts w:ascii="Consolas" w:hAnsi="Consolas"/>
-          <w:color w:val="3F7F7F"/>
-          <w:sz w:val="20"/>
-        </w:rPr>
-        <w:t>Raw</w:t>
-      </w:r>
-      <w:r>
-        <w:rPr>
-          <w:rFonts w:ascii="Consolas" w:hAnsi="Consolas"/>
-          <w:color w:val="008080"/>
-          <w:sz w:val="20"/>
-        </w:rPr>
-        <w:t>&gt;</w:t>
-      </w:r>
-    </w:p>
-    <w:p>
-      <w:pPr>
-        <w:pStyle w:val="style0"/>
-        <w:rPr/>
-      </w:pPr>
-      <w:r>
-        <w:rPr/>
-      </w:r>
-    </w:p>
-    <w:p>
-      <w:pPr>
-        <w:pStyle w:val="style0"/>
-        <w:rPr/>
-      </w:pPr>
-      <w:r>
-        <w:rPr/>
-        <w:t xml:space="preserve">Then there is the </w:t>
-      </w:r>
-      <w:r>
-        <w:rPr/>
-        <w:t>Response-</w:t>
-      </w:r>
-      <w:r>
-        <w:rPr/>
-        <w:t>Headers section, and this holds the Headers information.</w:t>
-      </w:r>
-    </w:p>
-    <w:p>
-      <w:pPr>
-        <w:pStyle w:val="style0"/>
-        <w:rPr/>
-      </w:pPr>
-      <w:r>
-        <w:rPr/>
-      </w:r>
-    </w:p>
-    <w:p>
-      <w:pPr>
-        <w:pStyle w:val="style0"/>
-        <w:rPr>
-          <w:rFonts w:ascii="Consolas" w:hAnsi="Consolas"/>
-          <w:color w:val="008080"/>
-          <w:sz w:val="20"/>
-        </w:rPr>
-      </w:pPr>
-      <w:r>
-        <w:rPr>
-          <w:rFonts w:ascii="Consolas" w:hAnsi="Consolas"/>
-          <w:color w:val="008080"/>
-          <w:sz w:val="20"/>
-        </w:rPr>
-        <w:t>&lt;</w:t>
-      </w:r>
-      <w:r>
-        <w:rPr>
-          <w:rFonts w:ascii="Consolas" w:hAnsi="Consolas"/>
-          <w:color w:val="3F7F7F"/>
-          <w:sz w:val="20"/>
-        </w:rPr>
-        <w:t>Response-</w:t>
-      </w:r>
-      <w:r>
-        <w:rPr>
-          <w:rFonts w:ascii="Consolas" w:hAnsi="Consolas"/>
-          <w:color w:val="3F7F7F"/>
-          <w:sz w:val="20"/>
-        </w:rPr>
-        <w:t>Headers</w:t>
-      </w:r>
-      <w:r>
-        <w:rPr>
-          <w:rFonts w:ascii="Consolas" w:hAnsi="Consolas"/>
-          <w:color w:val="008080"/>
-          <w:sz w:val="20"/>
-        </w:rPr>
-        <w:t>&gt;</w:t>
-      </w:r>
-    </w:p>
-    <w:p>
-      <w:pPr>
-        <w:pStyle w:val="style0"/>
-        <w:rPr/>
-      </w:pPr>
-      <w:r>
-        <w:rPr/>
-      </w:r>
-    </w:p>
-    <w:p>
-      <w:pPr>
-        <w:pStyle w:val="style0"/>
-        <w:rPr/>
-      </w:pPr>
-      <w:r>
-        <w:rPr/>
-        <w:t xml:space="preserve">Then there is the </w:t>
-      </w:r>
-      <w:r>
-        <w:rPr/>
-        <w:t>Response-</w:t>
-      </w:r>
-      <w:r>
-        <w:rPr/>
-        <w:t>Headers Data section, and this holds the header data.</w:t>
-      </w:r>
-    </w:p>
-    <w:p>
-      <w:pPr>
-        <w:pStyle w:val="style0"/>
-        <w:rPr/>
-      </w:pPr>
-      <w:r>
-        <w:rPr/>
-      </w:r>
-    </w:p>
-    <w:p>
-      <w:pPr>
-        <w:pStyle w:val="style0"/>
-        <w:rPr>
-          <w:rFonts w:ascii="Consolas" w:hAnsi="Consolas"/>
-          <w:color w:val="008080"/>
-          <w:sz w:val="20"/>
-        </w:rPr>
-      </w:pPr>
-      <w:r>
-        <w:rPr>
-          <w:rFonts w:ascii="Consolas" w:hAnsi="Consolas"/>
-          <w:color w:val="008080"/>
-          <w:sz w:val="20"/>
-        </w:rPr>
-        <w:t>&lt;D</w:t>
-      </w:r>
-      <w:r>
-        <w:rPr>
-          <w:rFonts w:ascii="Consolas" w:hAnsi="Consolas"/>
-          <w:color w:val="3F7F7F"/>
-          <w:sz w:val="20"/>
-        </w:rPr>
-        <w:t>ata</w:t>
-      </w:r>
-      <w:r>
-        <w:rPr>
-          <w:rFonts w:ascii="Consolas" w:hAnsi="Consolas"/>
-          <w:sz w:val="20"/>
-        </w:rPr>
-        <w:t xml:space="preserve"> </w:t>
-      </w:r>
-      <w:r>
-        <w:rPr>
-          <w:rFonts w:ascii="Consolas" w:hAnsi="Consolas"/>
-          <w:color w:val="7F007F"/>
-          <w:sz w:val="20"/>
-        </w:rPr>
-        <w:t>name</w:t>
-      </w:r>
-      <w:r>
-        <w:rPr>
-          <w:rFonts w:ascii="Consolas" w:hAnsi="Consolas"/>
-          <w:color w:val="000000"/>
-          <w:sz w:val="20"/>
-        </w:rPr>
-        <w:t>=</w:t>
-      </w:r>
-      <w:r>
-        <w:rPr>
-          <w:rFonts w:ascii="Consolas" w:hAnsi="Consolas"/>
-          <w:i/>
-          <w:color w:val="2A00FF"/>
-          <w:sz w:val="20"/>
-        </w:rPr>
-        <w:t>"The name of the Header Data"</w:t>
-      </w:r>
-      <w:r>
-        <w:rPr>
-          <w:rFonts w:ascii="Consolas" w:hAnsi="Consolas"/>
-          <w:sz w:val="20"/>
-        </w:rPr>
-        <w:t xml:space="preserve"> </w:t>
-      </w:r>
-      <w:r>
-        <w:rPr>
-          <w:rFonts w:ascii="Consolas" w:hAnsi="Consolas"/>
-          <w:color w:val="7F007F"/>
-          <w:sz w:val="20"/>
-        </w:rPr>
-        <w:t>value</w:t>
-      </w:r>
-      <w:r>
-        <w:rPr>
-          <w:rFonts w:ascii="Consolas" w:hAnsi="Consolas"/>
-          <w:color w:val="000000"/>
-          <w:sz w:val="20"/>
-        </w:rPr>
-        <w:t>=</w:t>
-      </w:r>
-      <w:r>
-        <w:rPr>
-          <w:rFonts w:ascii="Consolas" w:hAnsi="Consolas"/>
-          <w:i/>
-          <w:color w:val="2A00FF"/>
-          <w:sz w:val="20"/>
-        </w:rPr>
-        <w:t>"The value for the Header Dat</w:t>
-      </w:r>
-      <w:r>
-        <w:rPr>
-          <w:rFonts w:ascii="Consolas" w:hAnsi="Consolas"/>
-          <w:i/>
-          <w:color w:val="2A00FF"/>
-          <w:sz w:val="20"/>
-        </w:rPr>
-        <w:t>a</w:t>
-      </w:r>
-      <w:r>
-        <w:rPr>
-          <w:rFonts w:ascii="Consolas" w:hAnsi="Consolas"/>
-          <w:i/>
-          <w:color w:val="2A00FF"/>
-          <w:sz w:val="20"/>
-        </w:rPr>
-        <w:t>"</w:t>
-      </w:r>
-      <w:r>
-        <w:rPr>
-          <w:rFonts w:ascii="Consolas" w:hAnsi="Consolas"/>
-          <w:color w:val="008080"/>
-          <w:sz w:val="20"/>
-        </w:rPr>
-        <w:t>/&gt;</w:t>
-      </w:r>
-    </w:p>
-    <w:p>
-      <w:pPr>
-        <w:pStyle w:val="style0"/>
-        <w:rPr/>
-      </w:pPr>
-      <w:r>
-        <w:rPr/>
-      </w:r>
-    </w:p>
-    <w:p>
-      <w:pPr>
-        <w:pStyle w:val="style0"/>
-        <w:rPr/>
-      </w:pPr>
-      <w:r>
-        <w:rPr/>
-        <w:t xml:space="preserve">Then there is the </w:t>
-      </w:r>
-      <w:r>
-        <w:rPr/>
-        <w:t>Response-</w:t>
-      </w:r>
-      <w:r>
-        <w:rPr/>
-        <w:t>Cookie section, and this holds the Cookie information.</w:t>
-      </w:r>
-    </w:p>
-    <w:p>
-      <w:pPr>
-        <w:pStyle w:val="style0"/>
-        <w:rPr/>
-      </w:pPr>
-      <w:r>
-        <w:rPr/>
-      </w:r>
-    </w:p>
-    <w:p>
-      <w:pPr>
-        <w:pStyle w:val="style0"/>
-        <w:rPr>
-          <w:rFonts w:ascii="Consolas" w:hAnsi="Consolas"/>
-          <w:color w:val="008080"/>
-          <w:sz w:val="20"/>
-        </w:rPr>
-      </w:pPr>
-      <w:r>
-        <w:rPr>
-          <w:rFonts w:ascii="Consolas" w:hAnsi="Consolas"/>
-          <w:color w:val="008080"/>
-          <w:sz w:val="20"/>
-        </w:rPr>
-        <w:t>&lt;</w:t>
-      </w:r>
-      <w:r>
-        <w:rPr>
-          <w:rFonts w:ascii="Consolas" w:hAnsi="Consolas"/>
-          <w:color w:val="3F7F7F"/>
-          <w:sz w:val="20"/>
-        </w:rPr>
-        <w:t>Response-</w:t>
-      </w:r>
-      <w:r>
-        <w:rPr>
-          <w:rFonts w:ascii="Consolas" w:hAnsi="Consolas"/>
-          <w:color w:val="3F7F7F"/>
-          <w:sz w:val="20"/>
-        </w:rPr>
-        <w:t>Cookie</w:t>
-      </w:r>
-      <w:r>
-        <w:rPr>
-          <w:rFonts w:ascii="Consolas" w:hAnsi="Consolas"/>
-          <w:color w:val="008080"/>
-          <w:sz w:val="20"/>
-        </w:rPr>
-        <w:t>&gt;</w:t>
-      </w:r>
-    </w:p>
-    <w:p>
-      <w:pPr>
-        <w:pStyle w:val="style0"/>
-        <w:rPr/>
-      </w:pPr>
-      <w:r>
-        <w:rPr/>
-      </w:r>
-    </w:p>
-    <w:p>
-      <w:pPr>
-        <w:pStyle w:val="style0"/>
-        <w:rPr/>
-      </w:pPr>
-      <w:r>
-        <w:rPr/>
-        <w:t xml:space="preserve">Then there is the </w:t>
-      </w:r>
-      <w:r>
-        <w:rPr/>
-        <w:t>Response-</w:t>
-      </w:r>
-      <w:r>
-        <w:rPr/>
-        <w:t>Cookie Data section, and this holds the Cookie data.</w:t>
-      </w:r>
-    </w:p>
-    <w:p>
-      <w:pPr>
-        <w:pStyle w:val="style0"/>
-        <w:rPr/>
-      </w:pPr>
-      <w:r>
-        <w:rPr/>
-      </w:r>
-    </w:p>
-    <w:p>
-      <w:pPr>
-        <w:pStyle w:val="style0"/>
-        <w:rPr>
-          <w:rFonts w:ascii="Consolas" w:hAnsi="Consolas"/>
-          <w:color w:val="008080"/>
-          <w:sz w:val="20"/>
-        </w:rPr>
-      </w:pPr>
-      <w:r>
-        <w:rPr>
-          <w:rFonts w:ascii="Consolas" w:hAnsi="Consolas"/>
-          <w:color w:val="008080"/>
-          <w:sz w:val="20"/>
-        </w:rPr>
-        <w:t>&lt;D</w:t>
-      </w:r>
-      <w:r>
-        <w:rPr>
-          <w:rFonts w:ascii="Consolas" w:hAnsi="Consolas"/>
-          <w:color w:val="3F7F7F"/>
-          <w:sz w:val="20"/>
-        </w:rPr>
-        <w:t>ata</w:t>
-      </w:r>
-      <w:r>
-        <w:rPr>
-          <w:rFonts w:ascii="Consolas" w:hAnsi="Consolas"/>
-          <w:sz w:val="20"/>
-        </w:rPr>
-        <w:t xml:space="preserve"> </w:t>
-      </w:r>
-      <w:r>
-        <w:rPr>
-          <w:rFonts w:ascii="Consolas" w:hAnsi="Consolas"/>
-          <w:color w:val="7F007F"/>
-          <w:sz w:val="20"/>
-        </w:rPr>
-        <w:t>name</w:t>
-      </w:r>
-      <w:r>
-        <w:rPr>
-          <w:rFonts w:ascii="Consolas" w:hAnsi="Consolas"/>
-          <w:color w:val="000000"/>
-          <w:sz w:val="20"/>
-        </w:rPr>
-        <w:t>=</w:t>
-      </w:r>
-      <w:r>
-        <w:rPr>
-          <w:rFonts w:ascii="Consolas" w:hAnsi="Consolas"/>
-          <w:i/>
-          <w:color w:val="2A00FF"/>
-          <w:sz w:val="20"/>
-        </w:rPr>
-        <w:t>"The name of the Cookie Data"</w:t>
-      </w:r>
-      <w:r>
-        <w:rPr>
-          <w:rFonts w:ascii="Consolas" w:hAnsi="Consolas"/>
-          <w:sz w:val="20"/>
-        </w:rPr>
-        <w:t xml:space="preserve"> </w:t>
-      </w:r>
-      <w:r>
-        <w:rPr>
-          <w:rFonts w:ascii="Consolas" w:hAnsi="Consolas"/>
-          <w:color w:val="7F007F"/>
-          <w:sz w:val="20"/>
-        </w:rPr>
-        <w:t>value</w:t>
-      </w:r>
-      <w:r>
-        <w:rPr>
-          <w:rFonts w:ascii="Consolas" w:hAnsi="Consolas"/>
-          <w:color w:val="000000"/>
-          <w:sz w:val="20"/>
-        </w:rPr>
-        <w:t>=</w:t>
-      </w:r>
-      <w:r>
-        <w:rPr>
-          <w:rFonts w:ascii="Consolas" w:hAnsi="Consolas"/>
-          <w:i/>
-          <w:color w:val="2A00FF"/>
-          <w:sz w:val="20"/>
-        </w:rPr>
-        <w:t>"The value for the Cookie Dat</w:t>
-      </w:r>
-      <w:r>
-        <w:rPr>
-          <w:rFonts w:ascii="Consolas" w:hAnsi="Consolas"/>
-          <w:i/>
-          <w:color w:val="2A00FF"/>
-          <w:sz w:val="20"/>
-        </w:rPr>
-        <w:t>a</w:t>
-      </w:r>
-      <w:r>
-        <w:rPr>
-          <w:rFonts w:ascii="Consolas" w:hAnsi="Consolas"/>
-          <w:i/>
-          <w:color w:val="2A00FF"/>
-          <w:sz w:val="20"/>
-        </w:rPr>
-        <w:t>"</w:t>
-      </w:r>
-      <w:r>
-        <w:rPr>
-          <w:rFonts w:ascii="Consolas" w:hAnsi="Consolas"/>
-          <w:color w:val="008080"/>
-          <w:sz w:val="20"/>
-        </w:rPr>
-        <w:t>/&gt;</w:t>
-      </w:r>
-    </w:p>
-    <w:p>
-      <w:pPr>
-        <w:pStyle w:val="style0"/>
-        <w:rPr/>
-      </w:pPr>
-      <w:r>
-        <w:rPr/>
-      </w:r>
-    </w:p>
-    <w:p>
-      <w:pPr>
-        <w:pStyle w:val="style0"/>
-        <w:rPr/>
-      </w:pPr>
-      <w:r>
-        <w:rPr/>
-        <w:t>Then there is the Additional-</w:t>
-      </w:r>
-      <w:bookmarkStart w:id="1" w:name="__DdeLink__764_19294469"/>
-      <w:r>
-        <w:rPr/>
-        <w:t>Response</w:t>
-      </w:r>
-      <w:bookmarkEnd w:id="1"/>
-      <w:r>
-        <w:rPr/>
-        <w:t>Data section, and this holds the Additional Response Data.</w:t>
-      </w:r>
-    </w:p>
-    <w:p>
-      <w:pPr>
-        <w:pStyle w:val="style0"/>
-        <w:rPr/>
-      </w:pPr>
-      <w:r>
-        <w:rPr/>
-      </w:r>
-    </w:p>
-    <w:p>
-      <w:pPr>
-        <w:pStyle w:val="style0"/>
-        <w:rPr>
-          <w:rFonts w:ascii="Consolas" w:hAnsi="Consolas"/>
-          <w:color w:val="008080"/>
-          <w:sz w:val="20"/>
-        </w:rPr>
-      </w:pPr>
-      <w:r>
-        <w:rPr>
-          <w:rFonts w:ascii="Consolas" w:hAnsi="Consolas"/>
-          <w:color w:val="008080"/>
-          <w:sz w:val="20"/>
-        </w:rPr>
-        <w:t>&lt;</w:t>
-      </w:r>
-      <w:r>
-        <w:rPr>
-          <w:rFonts w:ascii="Consolas" w:hAnsi="Consolas"/>
-          <w:color w:val="3F7F7F"/>
-          <w:sz w:val="20"/>
-        </w:rPr>
-        <w:t>Additional-RequestData</w:t>
-      </w:r>
-      <w:r>
-        <w:rPr>
-          <w:rFonts w:ascii="Consolas" w:hAnsi="Consolas"/>
-          <w:color w:val="008080"/>
-          <w:sz w:val="20"/>
-        </w:rPr>
-        <w:t>&gt;</w:t>
-      </w:r>
-    </w:p>
-    <w:p>
-      <w:pPr>
-        <w:pStyle w:val="style0"/>
-        <w:rPr/>
-      </w:pPr>
-      <w:r>
-        <w:rPr/>
-      </w:r>
-    </w:p>
-    <w:p>
-      <w:pPr>
-        <w:pStyle w:val="style0"/>
-        <w:rPr/>
-      </w:pPr>
-      <w:r>
-        <w:rPr/>
-        <w:t>Then there is the Additional-ResponseData Data section, and this holds the  Additional-ResponseData Data.</w:t>
-      </w:r>
-    </w:p>
-    <w:p>
-      <w:pPr>
-        <w:pStyle w:val="style0"/>
-        <w:rPr/>
-      </w:pPr>
-      <w:r>
-        <w:rPr/>
-      </w:r>
-    </w:p>
-    <w:p>
-      <w:pPr>
-        <w:pStyle w:val="style0"/>
-        <w:rPr>
-          <w:rFonts w:ascii="Consolas" w:hAnsi="Consolas"/>
-          <w:color w:val="008080"/>
-          <w:sz w:val="20"/>
-        </w:rPr>
-      </w:pPr>
-      <w:r>
-        <w:rPr>
-          <w:rFonts w:ascii="Consolas" w:hAnsi="Consolas"/>
-          <w:color w:val="008080"/>
-          <w:sz w:val="20"/>
-        </w:rPr>
-        <w:t>&lt;D</w:t>
-      </w:r>
-      <w:r>
-        <w:rPr>
-          <w:rFonts w:ascii="Consolas" w:hAnsi="Consolas"/>
-          <w:color w:val="3F7F7F"/>
-          <w:sz w:val="20"/>
-        </w:rPr>
-        <w:t>ata</w:t>
-      </w:r>
-      <w:r>
-        <w:rPr>
-          <w:rFonts w:ascii="Consolas" w:hAnsi="Consolas"/>
-          <w:sz w:val="20"/>
-        </w:rPr>
-        <w:t xml:space="preserve"> </w:t>
-      </w:r>
-      <w:r>
-        <w:rPr>
-          <w:rFonts w:ascii="Consolas" w:hAnsi="Consolas"/>
-          <w:color w:val="7F007F"/>
-          <w:sz w:val="20"/>
-        </w:rPr>
-        <w:t>name</w:t>
-      </w:r>
-      <w:r>
-        <w:rPr>
-          <w:rFonts w:ascii="Consolas" w:hAnsi="Consolas"/>
-          <w:color w:val="000000"/>
-          <w:sz w:val="20"/>
-        </w:rPr>
-        <w:t>=</w:t>
-      </w:r>
-      <w:r>
-        <w:rPr>
-          <w:rFonts w:ascii="Consolas" w:hAnsi="Consolas"/>
-          <w:i/>
-          <w:color w:val="2A00FF"/>
-          <w:sz w:val="20"/>
-        </w:rPr>
-        <w:t>"The name of the Additional Data"</w:t>
-      </w:r>
-      <w:r>
-        <w:rPr>
-          <w:rFonts w:ascii="Consolas" w:hAnsi="Consolas"/>
-          <w:sz w:val="20"/>
-        </w:rPr>
-        <w:t xml:space="preserve"> </w:t>
-      </w:r>
-      <w:r>
-        <w:rPr>
-          <w:rFonts w:ascii="Consolas" w:hAnsi="Consolas"/>
-          <w:color w:val="7F007F"/>
-          <w:sz w:val="20"/>
-        </w:rPr>
-        <w:t>value</w:t>
-      </w:r>
-      <w:r>
-        <w:rPr>
-          <w:rFonts w:ascii="Consolas" w:hAnsi="Consolas"/>
-          <w:color w:val="000000"/>
-          <w:sz w:val="20"/>
-        </w:rPr>
-        <w:t>=</w:t>
-      </w:r>
-      <w:r>
-        <w:rPr>
-          <w:rFonts w:ascii="Consolas" w:hAnsi="Consolas"/>
-          <w:i/>
-          <w:color w:val="2A00FF"/>
-          <w:sz w:val="20"/>
-        </w:rPr>
-        <w:t>"The value for the Additional Dat</w:t>
-      </w:r>
-      <w:r>
-        <w:rPr>
-          <w:rFonts w:ascii="Consolas" w:hAnsi="Consolas"/>
-          <w:i/>
-          <w:color w:val="2A00FF"/>
-          <w:sz w:val="20"/>
-        </w:rPr>
-        <w:t>a</w:t>
-      </w:r>
-      <w:r>
-        <w:rPr>
-          <w:rFonts w:ascii="Consolas" w:hAnsi="Consolas"/>
-          <w:i/>
-          <w:color w:val="2A00FF"/>
-          <w:sz w:val="20"/>
-        </w:rPr>
-        <w:t>"</w:t>
-      </w:r>
-      <w:r>
-        <w:rPr>
-          <w:rFonts w:ascii="Consolas" w:hAnsi="Consolas"/>
-          <w:color w:val="008080"/>
-          <w:sz w:val="20"/>
-        </w:rPr>
-        <w:t>/&gt;</w:t>
-      </w:r>
-    </w:p>
-    <w:p>
-      <w:pPr>
-        <w:pStyle w:val="style0"/>
-        <w:rPr/>
-      </w:pPr>
-      <w:r>
-        <w:rPr/>
-      </w:r>
-    </w:p>
-    <w:p>
-      <w:pPr>
-        <w:pStyle w:val="style0"/>
-        <w:rPr/>
-      </w:pPr>
-      <w:r>
-        <w:rPr/>
+        <w:t>data</w:t>
+      </w:r>
+      <w:r>
+        <w:rPr>
+          <w:rFonts w:ascii="Consolas" w:hAnsi="Consolas"/>
+          <w:color w:val="008080"/>
+          <w:sz w:val="20"/>
+        </w:rPr>
+        <w:t>&gt;</w:t>
       </w:r>
     </w:p>
     <w:p>

</xml_diff>